<commit_message>
Fixed an error in the database, namely, that "eight" in PST is "ktiriuk" (it is "triat")
</commit_message>
<xml_diff>
--- a/baza_podataka_o_nazivima_brojeva.docx
+++ b/baza_podataka_o_nazivima_brojeva.docx
@@ -81,34 +81,7 @@
           <w:bCs w:val="false"/>
           <w:lang w:val="hr-HR"/>
         </w:rPr>
-        <w:t>zeći ni na to da rezultat bude izgovorljiv)</w:t>
-      </w:r>
-      <w:r>
-        <w:rPr>
-          <w:rFonts w:ascii="Times New Roman" w:hAnsi="Times New Roman"/>
-          <w:b w:val="false"/>
-          <w:bCs w:val="false"/>
-          <w:lang w:val="hr-HR"/>
-        </w:rPr>
-        <w:t xml:space="preserve">. </w:t>
-      </w:r>
-      <w:r>
-        <w:rPr>
-          <w:rFonts w:ascii="Times New Roman" w:hAnsi="Times New Roman"/>
-          <w:b w:val="false"/>
-          <w:bCs w:val="false"/>
-          <w:lang w:val="hr-HR"/>
-        </w:rPr>
-        <w:t>Moj je model radio</w:t>
-      </w:r>
-      <w:r>
-        <w:rPr>
-          <w:rFonts w:ascii="Times New Roman" w:hAnsi="Times New Roman"/>
-          <w:b w:val="false"/>
-          <w:bCs w:val="false"/>
-          <w:lang w:val="hr-HR"/>
-        </w:rPr>
-        <w:t xml:space="preserve"> 16.7% bolja predviđanja od kontrolnog modela</w:t>
+        <w:t>zeći ni na to da rezultat bude izgovorljiv). Moj je model radio 16.7% bolja predviđanja od kontrolnog modela</w:t>
       </w:r>
       <w:r>
         <w:rPr>
@@ -150,34 +123,7 @@
           <w:bCs w:val="false"/>
           <w:lang w:val="hr-HR"/>
         </w:rPr>
-        <w:t xml:space="preserve">Ta JSON tablica korisna je samo za jednu svrhu (ili barem mali broj </w:t>
-      </w:r>
-      <w:r>
-        <w:rPr>
-          <w:rFonts w:ascii="Times New Roman" w:hAnsi="Times New Roman"/>
-          <w:b w:val="false"/>
-          <w:bCs w:val="false"/>
-          <w:lang w:val="hr-HR"/>
-        </w:rPr>
-        <w:t>svrha</w:t>
-      </w:r>
-      <w:r>
-        <w:rPr>
-          <w:rFonts w:ascii="Times New Roman" w:hAnsi="Times New Roman"/>
-          <w:b w:val="false"/>
-          <w:bCs w:val="false"/>
-          <w:lang w:val="hr-HR"/>
-        </w:rPr>
-        <w:t xml:space="preserve">). </w:t>
-      </w:r>
-      <w:r>
-        <w:rPr>
-          <w:rFonts w:ascii="Times New Roman" w:hAnsi="Times New Roman"/>
-          <w:b w:val="false"/>
-          <w:bCs w:val="false"/>
-          <w:lang w:val="hr-HR"/>
-        </w:rPr>
-        <w:t>Da bih to poboljšao, odlučio sam izraditi bazu podataka iz koje se može upitom napraviti ta tablica, ali i neke druge.</w:t>
+        <w:t>Ta JSON tablica korisna je samo za jednu svrhu (ili barem mali broj svrha). Da bih to poboljšao, odlučio sam izraditi bazu podataka iz koje se može upitom napraviti ta tablica, ali i neke druge.</w:t>
       </w:r>
     </w:p>
     <w:p>
@@ -200,52 +146,7 @@
           <w:bCs w:val="false"/>
           <w:lang w:val="hr-HR"/>
         </w:rPr>
-        <w:t xml:space="preserve">Da bih tu bazu podataka napravio, odlučio sam koristiti SQLite 3, danas daleko najkorišteniji sustav za upravljanje bazama podataka (ugrađen je u danas najpopularniji operativni sustav za mobitele Android </w:t>
-      </w:r>
-      <w:r>
-        <w:rPr>
-          <w:rFonts w:ascii="Times New Roman" w:hAnsi="Times New Roman"/>
-          <w:b w:val="false"/>
-          <w:bCs w:val="false"/>
-          <w:lang w:val="hr-HR"/>
-        </w:rPr>
-        <w:t>za korištenje od strane aplikacija kojima treba jednostavna baza podataka</w:t>
-      </w:r>
-      <w:r>
-        <w:rPr>
-          <w:rFonts w:ascii="Times New Roman" w:hAnsi="Times New Roman"/>
-          <w:b w:val="false"/>
-          <w:bCs w:val="false"/>
-          <w:lang w:val="hr-HR"/>
-        </w:rPr>
-        <w:t xml:space="preserve">, </w:t>
-      </w:r>
-      <w:r>
-        <w:rPr>
-          <w:rFonts w:ascii="Times New Roman" w:hAnsi="Times New Roman"/>
-          <w:b w:val="false"/>
-          <w:bCs w:val="false"/>
-          <w:lang w:val="hr-HR"/>
-        </w:rPr>
-        <w:t xml:space="preserve">te ga Google Chrome, danas najpopularniji internetski preglednik, koristi za spremanje cookiesa </w:t>
-      </w:r>
-      <w:r>
-        <w:rPr>
-          <w:rFonts w:ascii="Times New Roman" w:hAnsi="Times New Roman"/>
-          <w:b w:val="false"/>
-          <w:bCs w:val="false"/>
-          <w:lang w:val="hr-HR"/>
-        </w:rPr>
-        <w:t>i povijesti pretraživanja</w:t>
-      </w:r>
-      <w:r>
-        <w:rPr>
-          <w:rFonts w:ascii="Times New Roman" w:hAnsi="Times New Roman"/>
-          <w:b w:val="false"/>
-          <w:bCs w:val="false"/>
-          <w:lang w:val="hr-HR"/>
-        </w:rPr>
-        <w:t>), prije svega zato što sam njega na svoje računalo jedino i uspio instalirati. Moćniji programi za izradu baze podataka, kao što su MySQL ili Microsoft Access, mnogo su teži za instalirati na računalo. SQLite 3 je dovoljno skinuti s njegove internetske stranice kao ZIP arhivu s izvršnim datotekama za Windows</w:t>
+        <w:t>Da bih tu bazu podataka napravio, odlučio sam koristiti SQLite 3, danas daleko najkorišteniji sustav za upravljanje bazama podataka (ugrađen je u danas najpopularniji operativni sustav za mobitele Android za korištenje od strane aplikacija kojima treba jednostavna baza podataka, te ga Google Chrome, danas najpopularniji internetski preglednik, koristi za spremanje cookiesa i povijesti pretraživanja), prije svega zato što sam njega na svoje računalo jedino i uspio instalirati. Moćniji programi za izradu baze podataka, kao što su MySQL ili Microsoft Access, mnogo su teži za instalirati na računalo. SQLite 3 je dovoljno skinuti s njegove internetske stranice kao ZIP arhivu s izvršnim datotekama za Windows</w:t>
       </w:r>
       <w:r>
         <w:rPr>
@@ -264,25 +165,7 @@
           <w:bCs w:val="false"/>
           <w:lang w:val="hr-HR"/>
         </w:rPr>
-        <w:t xml:space="preserve">, ekstraktirati tu ZIP arhivu gdje želimo da nam SQLite 3 bude spremljen na disk računala, </w:t>
-      </w:r>
-      <w:r>
-        <w:rPr>
-          <w:rFonts w:ascii="Times New Roman" w:hAnsi="Times New Roman"/>
-          <w:b w:val="false"/>
-          <w:bCs w:val="false"/>
-          <w:lang w:val="hr-HR"/>
-        </w:rPr>
-        <w:t xml:space="preserve">i već možemo otvoriti i koristiti SQLite 3. Kad bi barem svi računalni programi bili takvi, ako se već ne daju pokrenuti izravno u internetskom pregledniku! </w:t>
-      </w:r>
-      <w:r>
-        <w:rPr>
-          <w:rFonts w:ascii="Times New Roman" w:hAnsi="Times New Roman"/>
-          <w:b w:val="false"/>
-          <w:bCs w:val="false"/>
-          <w:lang w:val="hr-HR"/>
-        </w:rPr>
-        <w:t>Razumijem da takve programe nije uvijek lagano napraviti. Moj simulator PicoBlaze računala (koji me je profesor Ivan Aleksi zamolio da napravim u slučaju da se laboratorijske vježbe iz kolegija Arhitektura računala ne budu mogli održati zbog pandemije) može se pokrenuti u svakom modernom internetskom pregledniku</w:t>
+        <w:t>, ekstraktirati tu ZIP arhivu gdje želimo da nam SQLite 3 bude spremljen na disk računala, i već možemo otvoriti i koristiti SQLite 3. Kad bi barem svi računalni programi bili takvi, ako se već ne daju pokrenuti izravno u internetskom pregledniku! Razumijem da takve programe nije uvijek lagano napraviti. Moj simulator PicoBlaze računala (koji me je profesor Ivan Aleksi zamolio da napravim u slučaju da se laboratorijske vježbe iz kolegija Arhitektura računala ne budu mogli održati zbog pandemije) može se pokrenuti u svakom modernom internetskom pregledniku</w:t>
       </w:r>
       <w:r>
         <w:rPr>
@@ -385,25 +268,7 @@
           <w:bCs w:val="false"/>
           <w:lang w:val="hr-HR"/>
         </w:rPr>
-        <w:t xml:space="preserve">Ta se baza podataka sastoji od tri tablice (relacije), koje su u SQL-u, </w:t>
-      </w:r>
-      <w:r>
-        <w:rPr>
-          <w:rFonts w:ascii="Times New Roman" w:hAnsi="Times New Roman"/>
-          <w:b w:val="false"/>
-          <w:bCs w:val="false"/>
-          <w:lang w:val="hr-HR"/>
-        </w:rPr>
-        <w:t>koji je u tom C++ programu višelinijski string,</w:t>
-      </w:r>
-      <w:r>
-        <w:rPr>
-          <w:rFonts w:ascii="Times New Roman" w:hAnsi="Times New Roman"/>
-          <w:b w:val="false"/>
-          <w:bCs w:val="false"/>
-          <w:lang w:val="hr-HR"/>
-        </w:rPr>
-        <w:t xml:space="preserve"> definirane ovako:</w:t>
+        <w:t>Ta se baza podataka sastoji od tri tablice (relacije), koje su u SQL-u, koji je u tom C++ programu višelinijski string, definirane ovako:</w:t>
       </w:r>
     </w:p>
     <w:p>
@@ -1434,18 +1299,7 @@
           <w:iCs w:val="false"/>
           <w:lang w:val="hr-HR"/>
         </w:rPr>
-        <w:t xml:space="preserve">Očito, u toj bazi podataka nema mjesta za kreole i pidžine, jezike s dva ili više roditelja. Da to napravimo, morali bismo napraviti još jednu tablicu </w:t>
-      </w:r>
-      <w:r>
-        <w:rPr>
-          <w:rFonts w:ascii="Times New Roman" w:hAnsi="Times New Roman"/>
-          <w:b w:val="false"/>
-          <w:bCs w:val="false"/>
-          <w:i w:val="false"/>
-          <w:iCs w:val="false"/>
-          <w:lang w:val="hr-HR"/>
-        </w:rPr>
-        <w:t>koja bi predstavljala tu vezu roditelj-dijete, čiji bi se primarni ključ sastojao od dva strana ključa koja referiraju na pojedine jezike (kako se veze više-na-više rade u relacijskim bazama podataka). Smatram da bi to bazu podataka učinilo znatno kompliciranijom, te da nije vrijedno toga.</w:t>
+        <w:t>Očito, u toj bazi podataka nema mjesta za kreole i pidžine, jezike s dva ili više roditelja. Da to napravimo, morali bismo napraviti još jednu tablicu koja bi predstavljala tu vezu roditelj-dijete, čiji bi se primarni ključ sastojao od dva strana ključa koja referiraju na pojedine jezike (kako se veze više-na-više rade u relacijskim bazama podataka). Smatram da bi to bazu podataka učinilo znatno kompliciranijom, te da nije vrijedno toga.</w:t>
       </w:r>
     </w:p>
     <w:p>
@@ -1486,12 +1340,8 @@
       </w:pPr>
       <w:r>
         <w:rPr>
-          <w:rFonts w:ascii="Times New Roman" w:hAnsi="Times New Roman"/>
-          <w:b w:val="false"/>
-          <w:bCs w:val="false"/>
-          <w:sz w:val="16"/>
-          <w:szCs w:val="16"/>
-          <w:lang w:val="hr-HR"/>
+          <w:i w:val="false"/>
+          <w:iCs w:val="false"/>
         </w:rPr>
       </w:r>
     </w:p>
@@ -1537,12 +1387,8 @@
       </w:pPr>
       <w:r>
         <w:rPr>
-          <w:rFonts w:ascii="Times New Roman" w:hAnsi="Times New Roman"/>
-          <w:b w:val="false"/>
-          <w:bCs w:val="false"/>
-          <w:sz w:val="16"/>
-          <w:szCs w:val="16"/>
-          <w:lang w:val="hr-HR"/>
+          <w:i w:val="false"/>
+          <w:iCs w:val="false"/>
         </w:rPr>
       </w:r>
     </w:p>
@@ -1929,12 +1775,8 @@
       </w:pPr>
       <w:r>
         <w:rPr>
-          <w:rFonts w:ascii="Times New Roman" w:hAnsi="Times New Roman"/>
-          <w:b w:val="false"/>
-          <w:bCs w:val="false"/>
-          <w:sz w:val="16"/>
-          <w:szCs w:val="16"/>
-          <w:lang w:val="hr-HR"/>
+          <w:i w:val="false"/>
+          <w:iCs w:val="false"/>
         </w:rPr>
       </w:r>
     </w:p>
@@ -1980,12 +1822,8 @@
       </w:pPr>
       <w:r>
         <w:rPr>
-          <w:rFonts w:ascii="Times New Roman" w:hAnsi="Times New Roman"/>
-          <w:b w:val="false"/>
-          <w:bCs w:val="false"/>
-          <w:sz w:val="16"/>
-          <w:szCs w:val="16"/>
-          <w:lang w:val="hr-HR"/>
+          <w:i w:val="false"/>
+          <w:iCs w:val="false"/>
         </w:rPr>
       </w:r>
     </w:p>
@@ -2242,12 +2080,8 @@
       </w:pPr>
       <w:r>
         <w:rPr>
-          <w:rFonts w:ascii="Times New Roman" w:hAnsi="Times New Roman"/>
-          <w:b w:val="false"/>
-          <w:bCs w:val="false"/>
-          <w:sz w:val="16"/>
-          <w:szCs w:val="16"/>
-          <w:lang w:val="hr-HR"/>
+          <w:i w:val="false"/>
+          <w:iCs w:val="false"/>
         </w:rPr>
       </w:r>
     </w:p>
@@ -3314,12 +3148,8 @@
       </w:pPr>
       <w:r>
         <w:rPr>
-          <w:rFonts w:ascii="Times New Roman" w:hAnsi="Times New Roman"/>
-          <w:b w:val="false"/>
-          <w:bCs w:val="false"/>
-          <w:sz w:val="16"/>
-          <w:szCs w:val="16"/>
-          <w:lang w:val="hr-HR"/>
+          <w:i w:val="false"/>
+          <w:iCs w:val="false"/>
         </w:rPr>
       </w:r>
     </w:p>
@@ -3365,12 +3195,8 @@
       </w:pPr>
       <w:r>
         <w:rPr>
-          <w:rFonts w:ascii="Times New Roman" w:hAnsi="Times New Roman"/>
-          <w:b w:val="false"/>
-          <w:bCs w:val="false"/>
-          <w:sz w:val="16"/>
-          <w:szCs w:val="16"/>
-          <w:lang w:val="hr-HR"/>
+          <w:i w:val="false"/>
+          <w:iCs w:val="false"/>
         </w:rPr>
       </w:r>
     </w:p>
@@ -3516,12 +3342,8 @@
       </w:pPr>
       <w:r>
         <w:rPr>
-          <w:rFonts w:ascii="Courier New" w:hAnsi="Courier New"/>
-          <w:b w:val="false"/>
-          <w:bCs w:val="false"/>
-          <w:sz w:val="16"/>
-          <w:szCs w:val="16"/>
-          <w:lang w:val="hr-HR"/>
+          <w:i w:val="false"/>
+          <w:iCs w:val="false"/>
         </w:rPr>
       </w:r>
     </w:p>
@@ -3567,12 +3389,8 @@
       </w:pPr>
       <w:r>
         <w:rPr>
-          <w:rFonts w:ascii="Times New Roman" w:hAnsi="Times New Roman"/>
-          <w:b w:val="false"/>
-          <w:bCs w:val="false"/>
-          <w:sz w:val="16"/>
-          <w:szCs w:val="16"/>
-          <w:lang w:val="hr-HR"/>
+          <w:i w:val="false"/>
+          <w:iCs w:val="false"/>
         </w:rPr>
       </w:r>
     </w:p>
@@ -3786,12 +3604,8 @@
       </w:pPr>
       <w:r>
         <w:rPr>
-          <w:rFonts w:ascii="Courier New" w:hAnsi="Courier New"/>
-          <w:b w:val="false"/>
-          <w:bCs w:val="false"/>
-          <w:sz w:val="16"/>
-          <w:szCs w:val="16"/>
-          <w:lang w:val="hr-HR"/>
+          <w:i w:val="false"/>
+          <w:iCs w:val="false"/>
         </w:rPr>
       </w:r>
     </w:p>
@@ -3821,20 +3635,7 @@
           <w:szCs w:val="24"/>
           <w:lang w:val="hr-HR"/>
         </w:rPr>
-        <w:t xml:space="preserve">Ovo je potrebno jer SQLite, za razliku od naprednijih programa za izradu baza podataka, </w:t>
-      </w:r>
-      <w:r>
-        <w:rPr>
-          <w:rFonts w:ascii="Times New Roman" w:hAnsi="Times New Roman"/>
-          <w:b w:val="false"/>
-          <w:bCs w:val="false"/>
-          <w:i w:val="false"/>
-          <w:iCs w:val="false"/>
-          <w:sz w:val="24"/>
-          <w:szCs w:val="24"/>
-          <w:lang w:val="hr-HR"/>
-        </w:rPr>
-        <w:t>ne podržava ograničenja (</w:t>
+        <w:t>Ovo je potrebno jer SQLite, za razliku od naprednijih programa za izradu baza podataka, ne podržava ograničenja (</w:t>
       </w:r>
       <w:r>
         <w:rPr>
@@ -3996,42 +3797,66 @@
       </w:pPr>
       <w:r>
         <w:rPr>
-          <w:rFonts w:ascii="Times New Roman" w:hAnsi="Times New Roman"/>
-          <w:b w:val="false"/>
-          <w:bCs w:val="false"/>
-          <w:sz w:val="16"/>
-          <w:szCs w:val="16"/>
-          <w:lang w:val="hr-HR"/>
-        </w:rPr>
-      </w:r>
-    </w:p>
-    <w:p>
-      <w:pPr>
-        <w:pStyle w:val="Normal"/>
-        <w:bidi w:val="0"/>
-        <w:jc w:val="left"/>
-        <w:rPr>
-          <w:rFonts w:ascii="Courier New" w:hAnsi="Courier New"/>
-          <w:b w:val="false"/>
-          <w:b w:val="false"/>
-          <w:bCs w:val="false"/>
-          <w:sz w:val="24"/>
-          <w:szCs w:val="24"/>
-          <w:lang w:val="hr-HR"/>
-        </w:rPr>
-      </w:pPr>
-      <w:r>
-        <w:rPr>
-          <w:rFonts w:ascii="Courier New" w:hAnsi="Courier New"/>
-          <w:b w:val="false"/>
-          <w:bCs w:val="false"/>
-          <w:i w:val="false"/>
-          <w:iCs w:val="false"/>
-          <w:sz w:val="24"/>
-          <w:szCs w:val="24"/>
-          <w:lang w:val="hr-HR"/>
-        </w:rPr>
-        <w:t>UPDATE names_of_numbers SET comment='It is amazing to me that the Proto-Sino-Tibetan word for the number 8 was "ktiriuk", when, in nearly all modern Sino-Tibetan languages, the word for number eight starts with either "p" or "b".' WHERE language_name='Proto-Sino-Tibetan' and value=8;</w:t>
+          <w:i w:val="false"/>
+          <w:iCs w:val="false"/>
+        </w:rPr>
+      </w:r>
+    </w:p>
+    <w:p>
+      <w:pPr>
+        <w:pStyle w:val="Normal"/>
+        <w:bidi w:val="0"/>
+        <w:jc w:val="left"/>
+        <w:rPr>
+          <w:rFonts w:ascii="Courier New" w:hAnsi="Courier New"/>
+          <w:b w:val="false"/>
+          <w:b w:val="false"/>
+          <w:bCs w:val="false"/>
+          <w:sz w:val="24"/>
+          <w:szCs w:val="24"/>
+          <w:lang w:val="hr-HR"/>
+        </w:rPr>
+      </w:pPr>
+      <w:r>
+        <w:rPr>
+          <w:rFonts w:ascii="Courier New" w:hAnsi="Courier New"/>
+          <w:b w:val="false"/>
+          <w:bCs w:val="false"/>
+          <w:i w:val="false"/>
+          <w:iCs w:val="false"/>
+          <w:sz w:val="24"/>
+          <w:szCs w:val="24"/>
+          <w:lang w:val="hr-HR"/>
+        </w:rPr>
+        <w:t>UPDATE names_of_numbers SET comment='It is amazing to me that the Proto-Sino-Tibetan word for the number 8 was "</w:t>
+      </w:r>
+      <w:r>
+        <w:rPr>
+          <w:rFonts w:eastAsia="NSimSun" w:cs="Lucida Sans" w:ascii="Courier New" w:hAnsi="Courier New"/>
+          <w:b w:val="false"/>
+          <w:bCs w:val="false"/>
+          <w:i w:val="false"/>
+          <w:iCs w:val="false"/>
+          <w:color w:val="auto"/>
+          <w:kern w:val="2"/>
+          <w:sz w:val="24"/>
+          <w:szCs w:val="24"/>
+          <w:lang w:val="hr-HR" w:eastAsia="zh-CN" w:bidi="hi-IN"/>
+        </w:rPr>
+        <w:t>triat</w:t>
+      </w:r>
+      <w:r>
+        <w:rPr>
+          <w:rFonts w:ascii="Courier New" w:hAnsi="Courier New"/>
+          <w:b w:val="false"/>
+          <w:bCs w:val="false"/>
+          <w:i w:val="false"/>
+          <w:iCs w:val="false"/>
+          <w:sz w:val="24"/>
+          <w:szCs w:val="24"/>
+          <w:lang w:val="hr-HR"/>
+        </w:rPr>
+        <w:t>", when, in nearly all modern Sino-Tibetan languages, the word for number eight starts with either "p" or "b".' WHERE language_name='Proto-Sino-Tibetan' and value=8;</w:t>
       </w:r>
     </w:p>
     <w:p>
@@ -4163,12 +3988,8 @@
       </w:pPr>
       <w:r>
         <w:rPr>
-          <w:rFonts w:ascii="Courier New" w:hAnsi="Courier New"/>
-          <w:b w:val="false"/>
-          <w:bCs w:val="false"/>
-          <w:sz w:val="24"/>
-          <w:szCs w:val="24"/>
-          <w:lang w:val="hr-HR"/>
+          <w:i w:val="false"/>
+          <w:iCs w:val="false"/>
         </w:rPr>
       </w:r>
     </w:p>
@@ -4214,12 +4035,8 @@
       </w:pPr>
       <w:r>
         <w:rPr>
-          <w:rFonts w:ascii="Courier New" w:hAnsi="Courier New"/>
-          <w:b w:val="false"/>
-          <w:bCs w:val="false"/>
-          <w:sz w:val="16"/>
-          <w:szCs w:val="16"/>
-          <w:lang w:val="hr-HR"/>
+          <w:i w:val="false"/>
+          <w:iCs w:val="false"/>
         </w:rPr>
       </w:r>
     </w:p>
@@ -4346,12 +4163,8 @@
       </w:pPr>
       <w:r>
         <w:rPr>
-          <w:rFonts w:ascii="Times New Roman" w:hAnsi="Times New Roman"/>
-          <w:b w:val="false"/>
-          <w:bCs w:val="false"/>
-          <w:sz w:val="16"/>
-          <w:szCs w:val="16"/>
-          <w:lang w:val="hr-HR"/>
+          <w:i w:val="false"/>
+          <w:iCs w:val="false"/>
         </w:rPr>
       </w:r>
     </w:p>
@@ -4455,12 +4268,8 @@
       </w:pPr>
       <w:r>
         <w:rPr>
-          <w:rFonts w:ascii="Times New Roman" w:hAnsi="Times New Roman"/>
-          <w:b w:val="false"/>
-          <w:bCs w:val="false"/>
-          <w:sz w:val="16"/>
-          <w:szCs w:val="16"/>
-          <w:lang w:val="hr-HR"/>
+          <w:i w:val="false"/>
+          <w:iCs w:val="false"/>
         </w:rPr>
       </w:r>
     </w:p>
@@ -4665,12 +4474,8 @@
       </w:pPr>
       <w:r>
         <w:rPr>
-          <w:rFonts w:ascii="Times New Roman" w:hAnsi="Times New Roman"/>
-          <w:b w:val="false"/>
-          <w:bCs w:val="false"/>
-          <w:sz w:val="16"/>
-          <w:szCs w:val="16"/>
-          <w:lang w:val="hr-HR"/>
+          <w:i w:val="false"/>
+          <w:iCs w:val="false"/>
         </w:rPr>
       </w:r>
     </w:p>
@@ -4806,12 +4611,8 @@
       </w:pPr>
       <w:r>
         <w:rPr>
-          <w:rFonts w:ascii="Courier New" w:hAnsi="Courier New"/>
-          <w:b w:val="false"/>
-          <w:bCs w:val="false"/>
-          <w:sz w:val="16"/>
-          <w:szCs w:val="16"/>
-          <w:lang w:val="hr-HR"/>
+          <w:i w:val="false"/>
+          <w:iCs w:val="false"/>
         </w:rPr>
       </w:r>
     </w:p>
@@ -4857,12 +4658,8 @@
       </w:pPr>
       <w:r>
         <w:rPr>
-          <w:rFonts w:ascii="Courier New" w:hAnsi="Courier New"/>
-          <w:b w:val="false"/>
-          <w:bCs w:val="false"/>
-          <w:sz w:val="16"/>
-          <w:szCs w:val="16"/>
-          <w:lang w:val="hr-HR"/>
+          <w:i w:val="false"/>
+          <w:iCs w:val="false"/>
         </w:rPr>
       </w:r>
     </w:p>
@@ -4908,12 +4705,8 @@
       </w:pPr>
       <w:r>
         <w:rPr>
-          <w:rFonts w:ascii="Courier New" w:hAnsi="Courier New"/>
-          <w:b w:val="false"/>
-          <w:bCs w:val="false"/>
-          <w:sz w:val="16"/>
-          <w:szCs w:val="16"/>
-          <w:lang w:val="hr-HR"/>
+          <w:i w:val="false"/>
+          <w:iCs w:val="false"/>
         </w:rPr>
       </w:r>
     </w:p>
@@ -4959,12 +4752,8 @@
       </w:pPr>
       <w:r>
         <w:rPr>
-          <w:rFonts w:ascii="Courier New" w:hAnsi="Courier New"/>
-          <w:b w:val="false"/>
-          <w:bCs w:val="false"/>
-          <w:sz w:val="16"/>
-          <w:szCs w:val="16"/>
-          <w:lang w:val="hr-HR"/>
+          <w:i w:val="false"/>
+          <w:iCs w:val="false"/>
         </w:rPr>
       </w:r>
     </w:p>
@@ -5162,114 +4951,703 @@
       </w:pPr>
       <w:r>
         <w:rPr>
-          <w:rFonts w:ascii="Courier New" w:hAnsi="Courier New"/>
-          <w:b w:val="false"/>
-          <w:bCs w:val="false"/>
+          <w:i w:val="false"/>
+          <w:iCs w:val="false"/>
+        </w:rPr>
+      </w:r>
+    </w:p>
+    <w:p>
+      <w:pPr>
+        <w:pStyle w:val="Normal"/>
+        <w:bidi w:val="0"/>
+        <w:jc w:val="left"/>
+        <w:rPr>
+          <w:rFonts w:ascii="Times New Roman" w:hAnsi="Times New Roman"/>
+          <w:b w:val="false"/>
+          <w:b w:val="false"/>
+          <w:bCs w:val="false"/>
+          <w:sz w:val="24"/>
+          <w:szCs w:val="24"/>
+          <w:lang w:val="hr-HR"/>
+        </w:rPr>
+      </w:pPr>
+      <w:r>
+        <w:rPr>
+          <w:rFonts w:ascii="Times New Roman" w:hAnsi="Times New Roman"/>
+          <w:b w:val="false"/>
+          <w:bCs w:val="false"/>
+          <w:i w:val="false"/>
+          <w:iCs w:val="false"/>
+          <w:sz w:val="24"/>
+          <w:szCs w:val="24"/>
+          <w:lang w:val="hr-HR"/>
+        </w:rPr>
+        <w:t>SQLite na to odgovara sa:</w:t>
+      </w:r>
+    </w:p>
+    <w:p>
+      <w:pPr>
+        <w:pStyle w:val="Normal"/>
+        <w:bidi w:val="0"/>
+        <w:jc w:val="left"/>
+        <w:rPr>
+          <w:i w:val="false"/>
+          <w:i w:val="false"/>
+          <w:iCs w:val="false"/>
+        </w:rPr>
+      </w:pPr>
+      <w:r>
+        <w:rPr>
+          <w:i w:val="false"/>
+          <w:iCs w:val="false"/>
+        </w:rPr>
+      </w:r>
+    </w:p>
+    <w:p>
+      <w:pPr>
+        <w:pStyle w:val="Normal"/>
+        <w:bidi w:val="0"/>
+        <w:jc w:val="left"/>
+        <w:rPr>
+          <w:rFonts w:ascii="Courier New" w:hAnsi="Courier New"/>
+          <w:b w:val="false"/>
+          <w:b w:val="false"/>
+          <w:bCs w:val="false"/>
+          <w:sz w:val="24"/>
+          <w:szCs w:val="24"/>
+          <w:lang w:val="hr-HR"/>
+        </w:rPr>
+      </w:pPr>
+      <w:r>
+        <w:rPr>
+          <w:rFonts w:ascii="Courier New" w:hAnsi="Courier New"/>
+          <w:b w:val="false"/>
+          <w:bCs w:val="false"/>
+          <w:i w:val="false"/>
+          <w:iCs w:val="false"/>
+          <w:sz w:val="24"/>
+          <w:szCs w:val="24"/>
+          <w:lang w:val="hr-HR"/>
+        </w:rPr>
+        <w:t>78.7234042553192</w:t>
+      </w:r>
+    </w:p>
+    <w:p>
+      <w:pPr>
+        <w:pStyle w:val="Normal"/>
+        <w:bidi w:val="0"/>
+        <w:jc w:val="left"/>
+        <w:rPr>
+          <w:i w:val="false"/>
+          <w:i w:val="false"/>
+          <w:iCs w:val="false"/>
+        </w:rPr>
+      </w:pPr>
+      <w:r>
+        <w:rPr>
+          <w:i w:val="false"/>
+          <w:iCs w:val="false"/>
+        </w:rPr>
+      </w:r>
+    </w:p>
+    <w:p>
+      <w:pPr>
+        <w:pStyle w:val="Normal"/>
+        <w:bidi w:val="0"/>
+        <w:jc w:val="both"/>
+        <w:rPr>
+          <w:rFonts w:ascii="Times New Roman" w:hAnsi="Times New Roman"/>
+          <w:b w:val="false"/>
+          <w:b w:val="false"/>
+          <w:bCs w:val="false"/>
+          <w:sz w:val="24"/>
+          <w:szCs w:val="24"/>
+          <w:lang w:val="hr-HR"/>
+        </w:rPr>
+      </w:pPr>
+      <w:r>
+        <w:rPr>
+          <w:rFonts w:ascii="Times New Roman" w:hAnsi="Times New Roman"/>
+          <w:b w:val="false"/>
+          <w:bCs w:val="false"/>
+          <w:i w:val="false"/>
+          <w:iCs w:val="false"/>
+          <w:sz w:val="24"/>
+          <w:szCs w:val="24"/>
+          <w:lang w:val="hr-HR"/>
+        </w:rPr>
+        <w:t xml:space="preserve">Dakle, u nekih 20-ak posto indoeuropskih jezika dogodila se glasovna promjena da brojevi </w:t>
+      </w:r>
+      <w:r>
+        <w:rPr>
+          <w:rFonts w:ascii="Times New Roman" w:hAnsi="Times New Roman"/>
+          <w:b w:val="false"/>
+          <w:bCs w:val="false"/>
+          <w:i/>
+          <w:iCs/>
+          <w:sz w:val="24"/>
+          <w:szCs w:val="24"/>
+          <w:lang w:val="hr-HR"/>
+        </w:rPr>
+        <w:t>dva</w:t>
+      </w:r>
+      <w:r>
+        <w:rPr>
+          <w:rFonts w:ascii="Times New Roman" w:hAnsi="Times New Roman"/>
+          <w:b w:val="false"/>
+          <w:bCs w:val="false"/>
+          <w:i w:val="false"/>
+          <w:iCs w:val="false"/>
+          <w:sz w:val="24"/>
+          <w:szCs w:val="24"/>
+          <w:lang w:val="hr-HR"/>
+        </w:rPr>
+        <w:t xml:space="preserve"> i </w:t>
+      </w:r>
+      <w:r>
+        <w:rPr>
+          <w:rFonts w:ascii="Times New Roman" w:hAnsi="Times New Roman"/>
+          <w:b w:val="false"/>
+          <w:bCs w:val="false"/>
+          <w:i/>
+          <w:iCs/>
+          <w:sz w:val="24"/>
+          <w:szCs w:val="24"/>
+          <w:lang w:val="hr-HR"/>
+        </w:rPr>
+        <w:t>deset</w:t>
+      </w:r>
+      <w:r>
+        <w:rPr>
+          <w:rFonts w:ascii="Times New Roman" w:hAnsi="Times New Roman"/>
+          <w:b w:val="false"/>
+          <w:bCs w:val="false"/>
+          <w:i w:val="false"/>
+          <w:iCs w:val="false"/>
+          <w:sz w:val="24"/>
+          <w:szCs w:val="24"/>
+          <w:lang w:val="hr-HR"/>
+        </w:rPr>
+        <w:t xml:space="preserve"> više ne počinju istim slovom. Najpoznatiji takav jezik svakako je armenski, gdje je riječ za broj deset </w:t>
+      </w:r>
+      <w:r>
+        <w:rPr>
+          <w:rFonts w:ascii="Times New Roman" w:hAnsi="Times New Roman"/>
+          <w:b w:val="false"/>
+          <w:bCs w:val="false"/>
+          <w:i/>
+          <w:iCs/>
+          <w:sz w:val="24"/>
+          <w:szCs w:val="24"/>
+          <w:lang w:val="hr-HR"/>
+        </w:rPr>
+        <w:t>tasun</w:t>
+      </w:r>
+      <w:r>
+        <w:rPr>
+          <w:rFonts w:ascii="Times New Roman" w:hAnsi="Times New Roman"/>
+          <w:b w:val="false"/>
+          <w:bCs w:val="false"/>
+          <w:i w:val="false"/>
+          <w:iCs w:val="false"/>
+          <w:sz w:val="24"/>
+          <w:szCs w:val="24"/>
+          <w:lang w:val="hr-HR"/>
+        </w:rPr>
+        <w:t xml:space="preserve">, a riječ za broj dva je </w:t>
+      </w:r>
+      <w:r>
+        <w:rPr>
+          <w:rFonts w:ascii="Times New Roman" w:hAnsi="Times New Roman"/>
+          <w:b w:val="false"/>
+          <w:bCs w:val="false"/>
+          <w:i/>
+          <w:iCs/>
+          <w:sz w:val="24"/>
+          <w:szCs w:val="24"/>
+          <w:lang w:val="hr-HR"/>
+        </w:rPr>
+        <w:t>erku</w:t>
+      </w:r>
+      <w:r>
+        <w:rPr>
+          <w:rFonts w:ascii="Times New Roman" w:hAnsi="Times New Roman"/>
+          <w:b w:val="false"/>
+          <w:bCs w:val="false"/>
+          <w:i w:val="false"/>
+          <w:iCs w:val="false"/>
+          <w:sz w:val="24"/>
+          <w:szCs w:val="24"/>
+          <w:lang w:val="hr-HR"/>
+        </w:rPr>
+        <w:t>. U armenskom je</w:t>
+      </w:r>
+      <w:r>
+        <w:rPr>
+          <w:rFonts w:ascii="Times New Roman" w:hAnsi="Times New Roman"/>
+          <w:b w:val="false"/>
+          <w:bCs w:val="false"/>
+          <w:i/>
+          <w:iCs/>
+          <w:sz w:val="24"/>
+          <w:szCs w:val="24"/>
+          <w:lang w:val="hr-HR"/>
+        </w:rPr>
+        <w:t xml:space="preserve"> du</w:t>
+      </w:r>
+      <w:r>
+        <w:rPr>
+          <w:rFonts w:ascii="Times New Roman" w:hAnsi="Times New Roman"/>
+          <w:b w:val="false"/>
+          <w:bCs w:val="false"/>
+          <w:i w:val="false"/>
+          <w:iCs w:val="false"/>
+          <w:sz w:val="24"/>
+          <w:szCs w:val="24"/>
+          <w:lang w:val="hr-HR"/>
+        </w:rPr>
+        <w:t xml:space="preserve"> na početku riječi prelaziko u</w:t>
+      </w:r>
+      <w:r>
+        <w:rPr>
+          <w:rFonts w:ascii="Times New Roman" w:hAnsi="Times New Roman"/>
+          <w:b w:val="false"/>
+          <w:bCs w:val="false"/>
+          <w:i/>
+          <w:iCs/>
+          <w:sz w:val="24"/>
+          <w:szCs w:val="24"/>
+          <w:lang w:val="hr-HR"/>
+        </w:rPr>
+        <w:t xml:space="preserve"> erk</w:t>
+      </w:r>
+      <w:r>
+        <w:rPr>
+          <w:rFonts w:ascii="Times New Roman" w:hAnsi="Times New Roman"/>
+          <w:b w:val="false"/>
+          <w:bCs w:val="false"/>
+          <w:i w:val="false"/>
+          <w:iCs w:val="false"/>
+          <w:sz w:val="24"/>
+          <w:szCs w:val="24"/>
+          <w:lang w:val="hr-HR"/>
+        </w:rPr>
+        <w:t>.</w:t>
+      </w:r>
+      <w:r>
+        <w:rPr>
+          <w:rFonts w:ascii="Times New Roman" w:hAnsi="Times New Roman"/>
+          <w:b w:val="false"/>
+          <w:bCs w:val="false"/>
+          <w:i/>
+          <w:iCs/>
+          <w:sz w:val="24"/>
+          <w:szCs w:val="24"/>
+          <w:lang w:val="hr-HR"/>
+        </w:rPr>
+        <w:t xml:space="preserve"> </w:t>
+      </w:r>
+      <w:r>
+        <w:rPr>
+          <w:rFonts w:ascii="Times New Roman" w:hAnsi="Times New Roman"/>
+          <w:b w:val="false"/>
+          <w:bCs w:val="false"/>
+          <w:i w:val="false"/>
+          <w:iCs w:val="false"/>
+          <w:sz w:val="24"/>
+          <w:szCs w:val="24"/>
+          <w:lang w:val="hr-HR"/>
+        </w:rPr>
+        <w:t xml:space="preserve">Isto tako je armenska riječ za </w:t>
+      </w:r>
+      <w:r>
+        <w:rPr>
+          <w:rFonts w:ascii="Times New Roman" w:hAnsi="Times New Roman"/>
+          <w:b w:val="false"/>
+          <w:bCs w:val="false"/>
+          <w:i/>
+          <w:iCs/>
+          <w:sz w:val="24"/>
+          <w:szCs w:val="24"/>
+          <w:lang w:val="hr-HR"/>
+        </w:rPr>
+        <w:t>dugovječan</w:t>
+      </w:r>
+      <w:r>
+        <w:rPr>
+          <w:rFonts w:ascii="Times New Roman" w:hAnsi="Times New Roman"/>
+          <w:b w:val="false"/>
+          <w:bCs w:val="false"/>
+          <w:i w:val="false"/>
+          <w:iCs w:val="false"/>
+          <w:sz w:val="24"/>
+          <w:szCs w:val="24"/>
+          <w:lang w:val="hr-HR"/>
+        </w:rPr>
+        <w:t xml:space="preserve">, od korijena odakle dolazi latinska riječ </w:t>
+      </w:r>
+      <w:r>
+        <w:rPr>
+          <w:rFonts w:ascii="Times New Roman" w:hAnsi="Times New Roman"/>
+          <w:b w:val="false"/>
+          <w:bCs w:val="false"/>
+          <w:i/>
+          <w:iCs/>
+          <w:sz w:val="24"/>
+          <w:szCs w:val="24"/>
+          <w:lang w:val="hr-HR"/>
+        </w:rPr>
+        <w:t>durus</w:t>
+      </w:r>
+      <w:r>
+        <w:rPr>
+          <w:rFonts w:ascii="Times New Roman" w:hAnsi="Times New Roman"/>
+          <w:b w:val="false"/>
+          <w:bCs w:val="false"/>
+          <w:i w:val="false"/>
+          <w:iCs w:val="false"/>
+          <w:sz w:val="24"/>
+          <w:szCs w:val="24"/>
+          <w:lang w:val="hr-HR"/>
+        </w:rPr>
+        <w:t xml:space="preserve">, </w:t>
+      </w:r>
+      <w:r>
+        <w:rPr>
+          <w:rFonts w:ascii="Times New Roman" w:hAnsi="Times New Roman"/>
+          <w:b w:val="false"/>
+          <w:bCs w:val="false"/>
+          <w:i/>
+          <w:iCs/>
+          <w:sz w:val="24"/>
+          <w:szCs w:val="24"/>
+          <w:lang w:val="hr-HR"/>
+        </w:rPr>
+        <w:t>erkar</w:t>
+      </w:r>
+      <w:r>
+        <w:rPr>
+          <w:rFonts w:ascii="Times New Roman" w:hAnsi="Times New Roman"/>
+          <w:b w:val="false"/>
+          <w:bCs w:val="false"/>
+          <w:i w:val="false"/>
+          <w:iCs w:val="false"/>
+          <w:sz w:val="24"/>
+          <w:szCs w:val="24"/>
+          <w:lang w:val="hr-HR"/>
+        </w:rPr>
+        <w:t>.</w:t>
+      </w:r>
+    </w:p>
+    <w:p>
+      <w:pPr>
+        <w:pStyle w:val="Normal"/>
+        <w:bidi w:val="0"/>
+        <w:jc w:val="both"/>
+        <w:rPr>
+          <w:rFonts w:ascii="Times New Roman" w:hAnsi="Times New Roman"/>
+          <w:b w:val="false"/>
+          <w:b w:val="false"/>
+          <w:bCs w:val="false"/>
+          <w:sz w:val="24"/>
+          <w:szCs w:val="24"/>
+          <w:lang w:val="hr-HR"/>
+        </w:rPr>
+      </w:pPr>
+      <w:r>
+        <w:rPr>
+          <w:rFonts w:ascii="Times New Roman" w:hAnsi="Times New Roman"/>
+          <w:b w:val="false"/>
+          <w:bCs w:val="false"/>
+          <w:i w:val="false"/>
+          <w:iCs w:val="false"/>
+          <w:sz w:val="24"/>
+          <w:szCs w:val="24"/>
+          <w:lang w:val="hr-HR"/>
+        </w:rPr>
+        <w:t xml:space="preserve">Na etrurskom jeziku riječ za broj osam, </w:t>
+      </w:r>
+      <w:r>
+        <w:rPr>
+          <w:rFonts w:ascii="Times New Roman" w:hAnsi="Times New Roman"/>
+          <w:b w:val="false"/>
+          <w:bCs w:val="false"/>
+          <w:i/>
+          <w:iCs/>
+          <w:sz w:val="24"/>
+          <w:szCs w:val="24"/>
+          <w:lang w:val="hr-HR"/>
+        </w:rPr>
+        <w:t>kezp</w:t>
+      </w:r>
+      <w:r>
+        <w:rPr>
+          <w:rFonts w:ascii="Times New Roman" w:hAnsi="Times New Roman"/>
+          <w:b w:val="false"/>
+          <w:bCs w:val="false"/>
+          <w:i w:val="false"/>
+          <w:iCs w:val="false"/>
+          <w:sz w:val="24"/>
+          <w:szCs w:val="24"/>
+          <w:lang w:val="hr-HR"/>
+        </w:rPr>
+        <w:t xml:space="preserve">, složenica je od riječi za broj tri, </w:t>
+      </w:r>
+      <w:r>
+        <w:rPr>
+          <w:rFonts w:ascii="Times New Roman" w:hAnsi="Times New Roman"/>
+          <w:b w:val="false"/>
+          <w:bCs w:val="false"/>
+          <w:i/>
+          <w:iCs/>
+          <w:sz w:val="24"/>
+          <w:szCs w:val="24"/>
+          <w:lang w:val="hr-HR"/>
+        </w:rPr>
+        <w:t>ki</w:t>
+      </w:r>
+      <w:r>
+        <w:rPr>
+          <w:rFonts w:ascii="Times New Roman" w:hAnsi="Times New Roman"/>
+          <w:b w:val="false"/>
+          <w:bCs w:val="false"/>
+          <w:i w:val="false"/>
+          <w:iCs w:val="false"/>
+          <w:sz w:val="24"/>
+          <w:szCs w:val="24"/>
+          <w:lang w:val="hr-HR"/>
+        </w:rPr>
+        <w:t xml:space="preserve">, i riječi za ruku, </w:t>
+      </w:r>
+      <w:r>
+        <w:rPr>
+          <w:rFonts w:ascii="Times New Roman" w:hAnsi="Times New Roman"/>
+          <w:b w:val="false"/>
+          <w:bCs w:val="false"/>
+          <w:i/>
+          <w:iCs/>
+          <w:sz w:val="24"/>
+          <w:szCs w:val="24"/>
+          <w:lang w:val="hr-HR"/>
+        </w:rPr>
+        <w:t>zep</w:t>
+      </w:r>
+      <w:r>
+        <w:rPr>
+          <w:rFonts w:ascii="Times New Roman" w:hAnsi="Times New Roman"/>
+          <w:b w:val="false"/>
+          <w:bCs w:val="false"/>
+          <w:i w:val="false"/>
+          <w:iCs w:val="false"/>
+          <w:sz w:val="24"/>
+          <w:szCs w:val="24"/>
+          <w:lang w:val="hr-HR"/>
+        </w:rPr>
+        <w:t>, dakle, znači „</w:t>
+      </w:r>
+      <w:r>
+        <w:rPr>
+          <w:rFonts w:ascii="Times New Roman" w:hAnsi="Times New Roman"/>
+          <w:b w:val="false"/>
+          <w:bCs w:val="false"/>
+          <w:i/>
+          <w:iCs/>
+          <w:sz w:val="24"/>
+          <w:szCs w:val="24"/>
+          <w:lang w:val="hr-HR"/>
+        </w:rPr>
+        <w:t>tri plus prsti na ruci</w:t>
+      </w:r>
+      <w:r>
+        <w:rPr>
+          <w:rFonts w:ascii="Times New Roman" w:hAnsi="Times New Roman"/>
+          <w:b w:val="false"/>
+          <w:bCs w:val="false"/>
+          <w:i w:val="false"/>
+          <w:iCs w:val="false"/>
+          <w:sz w:val="24"/>
+          <w:szCs w:val="24"/>
+          <w:lang w:val="hr-HR"/>
+        </w:rPr>
+        <w:t>”. Koliko često riječ za broj osam nastaje tako? Pa, upitajmo u koliko jezika riječ za broj tri i riječ za broj osam počinje istim slovom.</w:t>
+      </w:r>
+    </w:p>
+    <w:p>
+      <w:pPr>
+        <w:pStyle w:val="Normal"/>
+        <w:bidi w:val="0"/>
+        <w:jc w:val="both"/>
+        <w:rPr>
           <w:sz w:val="16"/>
           <w:szCs w:val="16"/>
-          <w:lang w:val="hr-HR"/>
-        </w:rPr>
-      </w:r>
-    </w:p>
-    <w:p>
-      <w:pPr>
-        <w:pStyle w:val="Normal"/>
-        <w:bidi w:val="0"/>
-        <w:jc w:val="left"/>
-        <w:rPr>
-          <w:rFonts w:ascii="Times New Roman" w:hAnsi="Times New Roman"/>
-          <w:b w:val="false"/>
-          <w:b w:val="false"/>
-          <w:bCs w:val="false"/>
-          <w:sz w:val="24"/>
-          <w:szCs w:val="24"/>
-          <w:lang w:val="hr-HR"/>
-        </w:rPr>
-      </w:pPr>
-      <w:r>
-        <w:rPr>
-          <w:rFonts w:ascii="Times New Roman" w:hAnsi="Times New Roman"/>
-          <w:b w:val="false"/>
-          <w:bCs w:val="false"/>
-          <w:i w:val="false"/>
-          <w:iCs w:val="false"/>
-          <w:sz w:val="24"/>
-          <w:szCs w:val="24"/>
-          <w:lang w:val="hr-HR"/>
-        </w:rPr>
-        <w:t>SQLite na to odgovara sa:</w:t>
-      </w:r>
-    </w:p>
-    <w:p>
-      <w:pPr>
-        <w:pStyle w:val="Normal"/>
-        <w:bidi w:val="0"/>
-        <w:jc w:val="left"/>
-        <w:rPr>
-          <w:i w:val="false"/>
-          <w:i w:val="false"/>
-          <w:iCs w:val="false"/>
-        </w:rPr>
-      </w:pPr>
-      <w:r>
-        <w:rPr>
-          <w:rFonts w:ascii="Times New Roman" w:hAnsi="Times New Roman"/>
-          <w:b w:val="false"/>
-          <w:bCs w:val="false"/>
+        </w:rPr>
+      </w:pPr>
+      <w:r>
+        <w:rPr>
           <w:sz w:val="16"/>
           <w:szCs w:val="16"/>
-          <w:lang w:val="hr-HR"/>
-        </w:rPr>
-      </w:r>
-    </w:p>
-    <w:p>
-      <w:pPr>
-        <w:pStyle w:val="Normal"/>
-        <w:bidi w:val="0"/>
-        <w:jc w:val="left"/>
-        <w:rPr>
-          <w:rFonts w:ascii="Courier New" w:hAnsi="Courier New"/>
-          <w:b w:val="false"/>
-          <w:b w:val="false"/>
-          <w:bCs w:val="false"/>
-          <w:sz w:val="24"/>
-          <w:szCs w:val="24"/>
-          <w:lang w:val="hr-HR"/>
-        </w:rPr>
-      </w:pPr>
-      <w:r>
-        <w:rPr>
-          <w:rFonts w:ascii="Courier New" w:hAnsi="Courier New"/>
-          <w:b w:val="false"/>
-          <w:bCs w:val="false"/>
-          <w:i w:val="false"/>
-          <w:iCs w:val="false"/>
-          <w:sz w:val="24"/>
-          <w:szCs w:val="24"/>
-          <w:lang w:val="hr-HR"/>
-        </w:rPr>
-        <w:t>78.7234042553192</w:t>
-      </w:r>
-    </w:p>
-    <w:p>
-      <w:pPr>
-        <w:pStyle w:val="Normal"/>
-        <w:bidi w:val="0"/>
-        <w:jc w:val="left"/>
-        <w:rPr>
-          <w:i w:val="false"/>
-          <w:i w:val="false"/>
-          <w:iCs w:val="false"/>
-        </w:rPr>
-      </w:pPr>
-      <w:r>
-        <w:rPr>
-          <w:rFonts w:ascii="Courier New" w:hAnsi="Courier New"/>
-          <w:b w:val="false"/>
-          <w:bCs w:val="false"/>
+        </w:rPr>
+      </w:r>
+    </w:p>
+    <w:p>
+      <w:pPr>
+        <w:pStyle w:val="Normal"/>
+        <w:bidi w:val="0"/>
+        <w:jc w:val="left"/>
+        <w:rPr>
+          <w:rFonts w:ascii="Courier New" w:hAnsi="Courier New"/>
+        </w:rPr>
+      </w:pPr>
+      <w:r>
+        <w:rPr>
+          <w:rFonts w:ascii="Courier New" w:hAnsi="Courier New"/>
+          <w:b w:val="false"/>
+          <w:bCs w:val="false"/>
+          <w:i w:val="false"/>
+          <w:iCs w:val="false"/>
+          <w:sz w:val="24"/>
+          <w:szCs w:val="24"/>
+          <w:lang w:val="hr-HR"/>
+        </w:rPr>
+        <w:t>SELECT 100. * COUNT (DISTINCT names_of_numbers.language_name) / (SELECT value FROM variables WHERE variable_name = 'Number of languages')</w:t>
+      </w:r>
+    </w:p>
+    <w:p>
+      <w:pPr>
+        <w:pStyle w:val="Normal"/>
+        <w:bidi w:val="0"/>
+        <w:jc w:val="left"/>
+        <w:rPr>
+          <w:rFonts w:ascii="Courier New" w:hAnsi="Courier New"/>
+        </w:rPr>
+      </w:pPr>
+      <w:r>
+        <w:rPr>
+          <w:rFonts w:ascii="Courier New" w:hAnsi="Courier New"/>
+          <w:b w:val="false"/>
+          <w:bCs w:val="false"/>
+          <w:i w:val="false"/>
+          <w:iCs w:val="false"/>
+          <w:sz w:val="24"/>
+          <w:szCs w:val="24"/>
+          <w:lang w:val="hr-HR"/>
+        </w:rPr>
+        <w:tab/>
+        <w:t>AS "Percentage of languages in which the words for three and eight start with the same letter (as in Etruscan, where 'eight' means 'three plus hand')."</w:t>
+      </w:r>
+    </w:p>
+    <w:p>
+      <w:pPr>
+        <w:pStyle w:val="Normal"/>
+        <w:bidi w:val="0"/>
+        <w:jc w:val="left"/>
+        <w:rPr>
+          <w:rFonts w:ascii="Courier New" w:hAnsi="Courier New"/>
+        </w:rPr>
+      </w:pPr>
+      <w:r>
+        <w:rPr>
+          <w:rFonts w:ascii="Courier New" w:hAnsi="Courier New"/>
+          <w:b w:val="false"/>
+          <w:bCs w:val="false"/>
+          <w:i w:val="false"/>
+          <w:iCs w:val="false"/>
+          <w:sz w:val="24"/>
+          <w:szCs w:val="24"/>
+          <w:lang w:val="hr-HR"/>
+        </w:rPr>
+        <w:tab/>
+        <w:t>FROM (names_of_numbers as numbers1), names_of_numbers</w:t>
+      </w:r>
+    </w:p>
+    <w:p>
+      <w:pPr>
+        <w:pStyle w:val="Normal"/>
+        <w:bidi w:val="0"/>
+        <w:jc w:val="left"/>
+        <w:rPr>
+          <w:rFonts w:ascii="Courier New" w:hAnsi="Courier New"/>
+        </w:rPr>
+      </w:pPr>
+      <w:r>
+        <w:rPr>
+          <w:rFonts w:ascii="Courier New" w:hAnsi="Courier New"/>
+          <w:b w:val="false"/>
+          <w:bCs w:val="false"/>
+          <w:i w:val="false"/>
+          <w:iCs w:val="false"/>
+          <w:sz w:val="24"/>
+          <w:szCs w:val="24"/>
+          <w:lang w:val="hr-HR"/>
+        </w:rPr>
+        <w:tab/>
+        <w:t>WHERE numbers1.language_name=names_of_numbers.language_name and</w:t>
+      </w:r>
+    </w:p>
+    <w:p>
+      <w:pPr>
+        <w:pStyle w:val="Normal"/>
+        <w:bidi w:val="0"/>
+        <w:jc w:val="left"/>
+        <w:rPr>
+          <w:rFonts w:ascii="Courier New" w:hAnsi="Courier New"/>
+        </w:rPr>
+      </w:pPr>
+      <w:r>
+        <w:rPr>
+          <w:rFonts w:ascii="Courier New" w:hAnsi="Courier New"/>
+          <w:b w:val="false"/>
+          <w:bCs w:val="false"/>
+          <w:i w:val="false"/>
+          <w:iCs w:val="false"/>
+          <w:sz w:val="24"/>
+          <w:szCs w:val="24"/>
+          <w:lang w:val="hr-HR"/>
+        </w:rPr>
+        <w:tab/>
+        <w:tab/>
+        <w:t>substr(numbers1.word,1,1)=substr(names_of_numbers.word,1,1) and</w:t>
+      </w:r>
+    </w:p>
+    <w:p>
+      <w:pPr>
+        <w:pStyle w:val="Normal"/>
+        <w:bidi w:val="0"/>
+        <w:jc w:val="left"/>
+        <w:rPr>
+          <w:rFonts w:ascii="Courier New" w:hAnsi="Courier New"/>
+        </w:rPr>
+      </w:pPr>
+      <w:r>
+        <w:rPr>
+          <w:rFonts w:ascii="Courier New" w:hAnsi="Courier New"/>
+          <w:b w:val="false"/>
+          <w:bCs w:val="false"/>
+          <w:i w:val="false"/>
+          <w:iCs w:val="false"/>
+          <w:sz w:val="24"/>
+          <w:szCs w:val="24"/>
+          <w:lang w:val="hr-HR"/>
+        </w:rPr>
+        <w:tab/>
+        <w:tab/>
+        <w:t>numbers1.value=3 and names_of_numbers.value=8;</w:t>
+      </w:r>
+    </w:p>
+    <w:p>
+      <w:pPr>
+        <w:pStyle w:val="Normal"/>
+        <w:bidi w:val="0"/>
+        <w:jc w:val="both"/>
+        <w:rPr>
           <w:sz w:val="16"/>
           <w:szCs w:val="16"/>
-          <w:lang w:val="hr-HR"/>
+        </w:rPr>
+      </w:pPr>
+      <w:r>
+        <w:rPr>
+          <w:sz w:val="16"/>
+          <w:szCs w:val="16"/>
         </w:rPr>
       </w:r>
     </w:p>
@@ -5279,131 +5657,612 @@
         <w:bidi w:val="0"/>
         <w:jc w:val="both"/>
         <w:rPr>
-          <w:rFonts w:ascii="Times New Roman" w:hAnsi="Times New Roman"/>
-          <w:b w:val="false"/>
-          <w:b w:val="false"/>
-          <w:bCs w:val="false"/>
-          <w:sz w:val="24"/>
-          <w:szCs w:val="24"/>
-          <w:lang w:val="hr-HR"/>
-        </w:rPr>
-      </w:pPr>
-      <w:r>
-        <w:rPr>
-          <w:rFonts w:ascii="Times New Roman" w:hAnsi="Times New Roman"/>
-          <w:b w:val="false"/>
-          <w:bCs w:val="false"/>
-          <w:i w:val="false"/>
-          <w:iCs w:val="false"/>
-          <w:sz w:val="24"/>
-          <w:szCs w:val="24"/>
-          <w:lang w:val="hr-HR"/>
-        </w:rPr>
-        <w:t xml:space="preserve">Dakle, u nekih 20-ak posto indoeuropskih jezika dogodila se glasovna promjena da brojevi </w:t>
-      </w:r>
-      <w:r>
-        <w:rPr>
-          <w:rFonts w:ascii="Times New Roman" w:hAnsi="Times New Roman"/>
-          <w:b w:val="false"/>
-          <w:bCs w:val="false"/>
+          <w:sz w:val="24"/>
+          <w:szCs w:val="24"/>
+          <w:lang w:val="hr-HR"/>
+        </w:rPr>
+      </w:pPr>
+      <w:r>
+        <w:rPr>
+          <w:sz w:val="24"/>
+          <w:szCs w:val="24"/>
+          <w:lang w:val="hr-HR"/>
+        </w:rPr>
+        <w:t>SQLite na taj upit odgovara sa:</w:t>
+      </w:r>
+    </w:p>
+    <w:p>
+      <w:pPr>
+        <w:pStyle w:val="Normal"/>
+        <w:bidi w:val="0"/>
+        <w:jc w:val="both"/>
+        <w:rPr>
+          <w:sz w:val="16"/>
+          <w:szCs w:val="16"/>
+          <w:lang w:val="hr-HR"/>
+        </w:rPr>
+      </w:pPr>
+      <w:r>
+        <w:rPr>
+          <w:sz w:val="16"/>
+          <w:szCs w:val="16"/>
+          <w:lang w:val="hr-HR"/>
+        </w:rPr>
+      </w:r>
+    </w:p>
+    <w:p>
+      <w:pPr>
+        <w:pStyle w:val="Normal"/>
+        <w:bidi w:val="0"/>
+        <w:jc w:val="both"/>
+        <w:rPr>
+          <w:rFonts w:ascii="Courier New" w:hAnsi="Courier New"/>
+          <w:sz w:val="24"/>
+          <w:szCs w:val="24"/>
+          <w:lang w:val="hr-HR"/>
+        </w:rPr>
+      </w:pPr>
+      <w:r>
+        <w:rPr>
+          <w:rFonts w:ascii="Courier New" w:hAnsi="Courier New"/>
+          <w:sz w:val="24"/>
+          <w:szCs w:val="24"/>
+          <w:lang w:val="hr-HR"/>
+        </w:rPr>
+        <w:t>17.1052631578947</w:t>
+      </w:r>
+    </w:p>
+    <w:p>
+      <w:pPr>
+        <w:pStyle w:val="Normal"/>
+        <w:bidi w:val="0"/>
+        <w:jc w:val="both"/>
+        <w:rPr>
+          <w:sz w:val="16"/>
+          <w:szCs w:val="16"/>
+          <w:lang w:val="hr-HR"/>
+        </w:rPr>
+      </w:pPr>
+      <w:r>
+        <w:rPr>
+          <w:sz w:val="16"/>
+          <w:szCs w:val="16"/>
+          <w:lang w:val="hr-HR"/>
+        </w:rPr>
+      </w:r>
+    </w:p>
+    <w:p>
+      <w:pPr>
+        <w:pStyle w:val="Normal"/>
+        <w:bidi w:val="0"/>
+        <w:jc w:val="both"/>
+        <w:rPr>
+          <w:rFonts w:ascii="Times New Roman" w:hAnsi="Times New Roman"/>
+          <w:sz w:val="24"/>
+          <w:szCs w:val="24"/>
+          <w:lang w:val="hr-HR"/>
+        </w:rPr>
+      </w:pPr>
+      <w:r>
+        <w:rPr>
+          <w:rFonts w:ascii="Times New Roman" w:hAnsi="Times New Roman"/>
+          <w:sz w:val="24"/>
+          <w:szCs w:val="24"/>
+          <w:lang w:val="hr-HR"/>
+        </w:rPr>
+        <w:t xml:space="preserve">Tko zna, možda je neki od tih 17% jezika uistinu </w:t>
+      </w:r>
+      <w:r>
+        <w:rPr>
+          <w:rFonts w:eastAsia="NSimSun" w:cs="Lucida Sans" w:ascii="Times New Roman" w:hAnsi="Times New Roman"/>
+          <w:color w:val="auto"/>
+          <w:kern w:val="2"/>
+          <w:sz w:val="24"/>
+          <w:szCs w:val="24"/>
+          <w:lang w:val="hr-HR" w:eastAsia="zh-CN" w:bidi="hi-IN"/>
+        </w:rPr>
+        <w:t>daleki srodnik</w:t>
+      </w:r>
+      <w:r>
+        <w:rPr>
+          <w:rFonts w:ascii="Times New Roman" w:hAnsi="Times New Roman"/>
+          <w:sz w:val="24"/>
+          <w:szCs w:val="24"/>
+          <w:lang w:val="hr-HR"/>
+        </w:rPr>
+        <w:t xml:space="preserve"> etrursk</w:t>
+      </w:r>
+      <w:r>
+        <w:rPr>
+          <w:rFonts w:eastAsia="NSimSun" w:cs="Lucida Sans" w:ascii="Times New Roman" w:hAnsi="Times New Roman"/>
+          <w:color w:val="auto"/>
+          <w:kern w:val="2"/>
+          <w:sz w:val="24"/>
+          <w:szCs w:val="24"/>
+          <w:lang w:val="hr-HR" w:eastAsia="zh-CN" w:bidi="hi-IN"/>
+        </w:rPr>
+        <w:t>og jezika</w:t>
+      </w:r>
+      <w:r>
+        <w:rPr>
+          <w:rFonts w:ascii="Times New Roman" w:hAnsi="Times New Roman"/>
+          <w:sz w:val="24"/>
+          <w:szCs w:val="24"/>
+          <w:lang w:val="hr-HR"/>
+        </w:rPr>
+        <w:t xml:space="preserve">. Iako je mala vjerojatnost, jer se složenica </w:t>
+      </w:r>
+      <w:r>
+        <w:rPr>
+          <w:rFonts w:ascii="Times New Roman" w:hAnsi="Times New Roman"/>
           <w:i/>
           <w:iCs/>
           <w:sz w:val="24"/>
           <w:szCs w:val="24"/>
           <w:lang w:val="hr-HR"/>
         </w:rPr>
-        <w:t>dva</w:t>
-      </w:r>
-      <w:r>
-        <w:rPr>
-          <w:rFonts w:ascii="Times New Roman" w:hAnsi="Times New Roman"/>
-          <w:b w:val="false"/>
-          <w:bCs w:val="false"/>
-          <w:i w:val="false"/>
-          <w:iCs w:val="false"/>
-          <w:sz w:val="24"/>
-          <w:szCs w:val="24"/>
-          <w:lang w:val="hr-HR"/>
-        </w:rPr>
-        <w:t xml:space="preserve"> i </w:t>
-      </w:r>
-      <w:r>
-        <w:rPr>
-          <w:rFonts w:ascii="Times New Roman" w:hAnsi="Times New Roman"/>
-          <w:b w:val="false"/>
-          <w:bCs w:val="false"/>
+        <w:t>kezp</w:t>
+      </w:r>
+      <w:r>
+        <w:rPr>
+          <w:rFonts w:ascii="Times New Roman" w:hAnsi="Times New Roman"/>
+          <w:i w:val="false"/>
+          <w:iCs w:val="false"/>
+          <w:sz w:val="24"/>
+          <w:szCs w:val="24"/>
+          <w:lang w:val="hr-HR"/>
+        </w:rPr>
+        <w:t xml:space="preserve"> čini relativno prozirna (riječ za tri i riječ za ruku posve su prepoznatljive u njoj), a ne kao da je nastala u nekom davnom prajeziku.</w:t>
+      </w:r>
+    </w:p>
+    <w:p>
+      <w:pPr>
+        <w:pStyle w:val="Normal"/>
+        <w:bidi w:val="0"/>
+        <w:jc w:val="both"/>
+        <w:rPr>
+          <w:rFonts w:ascii="Times New Roman" w:hAnsi="Times New Roman"/>
+          <w:sz w:val="24"/>
+          <w:szCs w:val="24"/>
+          <w:lang w:val="hr-HR"/>
+        </w:rPr>
+      </w:pPr>
+      <w:r>
+        <w:rPr>
+          <w:rFonts w:ascii="Times New Roman" w:hAnsi="Times New Roman"/>
+          <w:i w:val="false"/>
+          <w:iCs w:val="false"/>
+          <w:sz w:val="24"/>
+          <w:szCs w:val="24"/>
+          <w:lang w:val="hr-HR"/>
+        </w:rPr>
+        <w:t xml:space="preserve">A u koliko jezika vrijedi suprotno nego u etrurskome, da </w:t>
+      </w:r>
+      <w:r>
+        <w:rPr>
+          <w:rFonts w:ascii="Times New Roman" w:hAnsi="Times New Roman"/>
           <w:i/>
           <w:iCs/>
           <w:sz w:val="24"/>
           <w:szCs w:val="24"/>
           <w:lang w:val="hr-HR"/>
         </w:rPr>
-        <w:t>deset</w:t>
-      </w:r>
-      <w:r>
-        <w:rPr>
-          <w:rFonts w:ascii="Times New Roman" w:hAnsi="Times New Roman"/>
-          <w:b w:val="false"/>
-          <w:bCs w:val="false"/>
-          <w:i w:val="false"/>
-          <w:iCs w:val="false"/>
-          <w:sz w:val="24"/>
-          <w:szCs w:val="24"/>
-          <w:lang w:val="hr-HR"/>
-        </w:rPr>
-        <w:t xml:space="preserve"> više ne počinju istim slovom. Najpoznatiji takav jezik svakako je armenski, gdje je riječ za broj deset </w:t>
-      </w:r>
-      <w:r>
-        <w:rPr>
-          <w:rFonts w:ascii="Times New Roman" w:hAnsi="Times New Roman"/>
-          <w:b w:val="false"/>
-          <w:bCs w:val="false"/>
+        <w:t>osam</w:t>
+      </w:r>
+      <w:r>
+        <w:rPr>
+          <w:rFonts w:ascii="Times New Roman" w:hAnsi="Times New Roman"/>
+          <w:i w:val="false"/>
+          <w:iCs w:val="false"/>
+          <w:sz w:val="24"/>
+          <w:szCs w:val="24"/>
+          <w:lang w:val="hr-HR"/>
+        </w:rPr>
+        <w:t xml:space="preserve"> ne dolazi od „</w:t>
+      </w:r>
+      <w:r>
+        <w:rPr>
+          <w:rFonts w:ascii="Times New Roman" w:hAnsi="Times New Roman"/>
           <w:i/>
           <w:iCs/>
           <w:sz w:val="24"/>
           <w:szCs w:val="24"/>
           <w:lang w:val="hr-HR"/>
         </w:rPr>
-        <w:t>tasun</w:t>
-      </w:r>
-      <w:r>
-        <w:rPr>
-          <w:rFonts w:ascii="Times New Roman" w:hAnsi="Times New Roman"/>
-          <w:b w:val="false"/>
-          <w:bCs w:val="false"/>
-          <w:i w:val="false"/>
-          <w:iCs w:val="false"/>
-          <w:sz w:val="24"/>
-          <w:szCs w:val="24"/>
-          <w:lang w:val="hr-HR"/>
-        </w:rPr>
-        <w:t xml:space="preserve">, a riječ za broj dva je </w:t>
-      </w:r>
-      <w:r>
-        <w:rPr>
-          <w:rFonts w:ascii="Times New Roman" w:hAnsi="Times New Roman"/>
-          <w:b w:val="false"/>
-          <w:bCs w:val="false"/>
+        <w:t>tri plus pet”</w:t>
+      </w:r>
+      <w:r>
+        <w:rPr>
+          <w:rFonts w:ascii="Times New Roman" w:hAnsi="Times New Roman"/>
+          <w:i w:val="false"/>
+          <w:iCs w:val="false"/>
+          <w:sz w:val="24"/>
+          <w:szCs w:val="24"/>
+          <w:lang w:val="hr-HR"/>
+        </w:rPr>
+        <w:t xml:space="preserve"> nego od „</w:t>
+      </w:r>
+      <w:r>
+        <w:rPr>
+          <w:rFonts w:ascii="Times New Roman" w:hAnsi="Times New Roman"/>
           <w:i/>
           <w:iCs/>
           <w:sz w:val="24"/>
           <w:szCs w:val="24"/>
           <w:lang w:val="hr-HR"/>
         </w:rPr>
-        <w:t>erku</w:t>
-      </w:r>
-      <w:r>
-        <w:rPr>
-          <w:rFonts w:ascii="Times New Roman" w:hAnsi="Times New Roman"/>
-          <w:b w:val="false"/>
-          <w:bCs w:val="false"/>
-          <w:i w:val="false"/>
-          <w:iCs w:val="false"/>
-          <w:sz w:val="24"/>
-          <w:szCs w:val="24"/>
-          <w:lang w:val="hr-HR"/>
-        </w:rPr>
-        <w:t>. U armenskom je</w:t>
+        <w:t>dva do deset”</w:t>
+      </w:r>
+      <w:r>
+        <w:rPr>
+          <w:rFonts w:ascii="Times New Roman" w:hAnsi="Times New Roman"/>
+          <w:i w:val="false"/>
+          <w:iCs w:val="false"/>
+          <w:sz w:val="24"/>
+          <w:szCs w:val="24"/>
+          <w:lang w:val="hr-HR"/>
+        </w:rPr>
+        <w:t>? Upitajmo u koliko jezika riječ za osam počinje s istim slovom kao riječ za broj dva.</w:t>
+      </w:r>
+    </w:p>
+    <w:p>
+      <w:pPr>
+        <w:pStyle w:val="Normal"/>
+        <w:bidi w:val="0"/>
+        <w:jc w:val="both"/>
+        <w:rPr>
+          <w:i w:val="false"/>
+          <w:i w:val="false"/>
+          <w:iCs w:val="false"/>
+        </w:rPr>
+      </w:pPr>
+      <w:r>
+        <w:rPr>
+          <w:sz w:val="16"/>
+          <w:szCs w:val="16"/>
+          <w:lang w:val="hr-HR"/>
+        </w:rPr>
+      </w:r>
+    </w:p>
+    <w:p>
+      <w:pPr>
+        <w:pStyle w:val="Normal"/>
+        <w:bidi w:val="0"/>
+        <w:jc w:val="left"/>
+        <w:rPr>
+          <w:rFonts w:ascii="Courier New" w:hAnsi="Courier New"/>
+          <w:sz w:val="24"/>
+          <w:szCs w:val="24"/>
+          <w:lang w:val="hr-HR"/>
+        </w:rPr>
+      </w:pPr>
+      <w:r>
+        <w:rPr>
+          <w:rFonts w:ascii="Courier New" w:hAnsi="Courier New"/>
+          <w:i w:val="false"/>
+          <w:iCs w:val="false"/>
+          <w:sz w:val="24"/>
+          <w:szCs w:val="24"/>
+          <w:lang w:val="hr-HR"/>
+        </w:rPr>
+        <w:t>SELECT 100. * COUNT (DISTINCT names_of_numbers.language_name) / (SELECT value FROM variables WHERE variable_name = 'Number of languages')</w:t>
+      </w:r>
+    </w:p>
+    <w:p>
+      <w:pPr>
+        <w:pStyle w:val="Normal"/>
+        <w:bidi w:val="0"/>
+        <w:jc w:val="left"/>
+        <w:rPr>
+          <w:rFonts w:ascii="Courier New" w:hAnsi="Courier New"/>
+          <w:sz w:val="24"/>
+          <w:szCs w:val="24"/>
+          <w:lang w:val="hr-HR"/>
+        </w:rPr>
+      </w:pPr>
+      <w:r>
+        <w:rPr>
+          <w:rFonts w:ascii="Courier New" w:hAnsi="Courier New"/>
+          <w:i w:val="false"/>
+          <w:iCs w:val="false"/>
+          <w:sz w:val="24"/>
+          <w:szCs w:val="24"/>
+          <w:lang w:val="hr-HR"/>
+        </w:rPr>
+        <w:tab/>
+        <w:t>AS "Percentage of languages in which the words for two and eight start with the same letter (the opposite of Etruscan, so that 'eight' is 'two to ten')."</w:t>
+      </w:r>
+    </w:p>
+    <w:p>
+      <w:pPr>
+        <w:pStyle w:val="Normal"/>
+        <w:bidi w:val="0"/>
+        <w:jc w:val="left"/>
+        <w:rPr>
+          <w:rFonts w:ascii="Courier New" w:hAnsi="Courier New"/>
+          <w:sz w:val="24"/>
+          <w:szCs w:val="24"/>
+          <w:lang w:val="hr-HR"/>
+        </w:rPr>
+      </w:pPr>
+      <w:r>
+        <w:rPr>
+          <w:rFonts w:ascii="Courier New" w:hAnsi="Courier New"/>
+          <w:i w:val="false"/>
+          <w:iCs w:val="false"/>
+          <w:sz w:val="24"/>
+          <w:szCs w:val="24"/>
+          <w:lang w:val="hr-HR"/>
+        </w:rPr>
+        <w:tab/>
+        <w:t>FROM (names_of_numbers as numbers1), names_of_numbers</w:t>
+      </w:r>
+    </w:p>
+    <w:p>
+      <w:pPr>
+        <w:pStyle w:val="Normal"/>
+        <w:bidi w:val="0"/>
+        <w:jc w:val="left"/>
+        <w:rPr>
+          <w:rFonts w:ascii="Courier New" w:hAnsi="Courier New"/>
+          <w:sz w:val="24"/>
+          <w:szCs w:val="24"/>
+          <w:lang w:val="hr-HR"/>
+        </w:rPr>
+      </w:pPr>
+      <w:r>
+        <w:rPr>
+          <w:rFonts w:ascii="Courier New" w:hAnsi="Courier New"/>
+          <w:i w:val="false"/>
+          <w:iCs w:val="false"/>
+          <w:sz w:val="24"/>
+          <w:szCs w:val="24"/>
+          <w:lang w:val="hr-HR"/>
+        </w:rPr>
+        <w:tab/>
+        <w:t>WHERE numbers1.language_name=names_of_numbers.language_name and</w:t>
+      </w:r>
+    </w:p>
+    <w:p>
+      <w:pPr>
+        <w:pStyle w:val="Normal"/>
+        <w:bidi w:val="0"/>
+        <w:jc w:val="left"/>
+        <w:rPr>
+          <w:rFonts w:ascii="Courier New" w:hAnsi="Courier New"/>
+          <w:sz w:val="24"/>
+          <w:szCs w:val="24"/>
+          <w:lang w:val="hr-HR"/>
+        </w:rPr>
+      </w:pPr>
+      <w:r>
+        <w:rPr>
+          <w:rFonts w:ascii="Courier New" w:hAnsi="Courier New"/>
+          <w:i w:val="false"/>
+          <w:iCs w:val="false"/>
+          <w:sz w:val="24"/>
+          <w:szCs w:val="24"/>
+          <w:lang w:val="hr-HR"/>
+        </w:rPr>
+        <w:tab/>
+        <w:tab/>
+        <w:t>substr(numbers1.word,1,1)=substr(names_of_numbers.word,1,1) and</w:t>
+      </w:r>
+    </w:p>
+    <w:p>
+      <w:pPr>
+        <w:pStyle w:val="Normal"/>
+        <w:bidi w:val="0"/>
+        <w:jc w:val="left"/>
+        <w:rPr>
+          <w:rFonts w:ascii="Courier New" w:hAnsi="Courier New"/>
+          <w:sz w:val="24"/>
+          <w:szCs w:val="24"/>
+          <w:lang w:val="hr-HR"/>
+        </w:rPr>
+      </w:pPr>
+      <w:r>
+        <w:rPr>
+          <w:rFonts w:ascii="Courier New" w:hAnsi="Courier New"/>
+          <w:i w:val="false"/>
+          <w:iCs w:val="false"/>
+          <w:sz w:val="24"/>
+          <w:szCs w:val="24"/>
+          <w:lang w:val="hr-HR"/>
+        </w:rPr>
+        <w:tab/>
+        <w:tab/>
+        <w:t>numbers1.value=2 and names_of_numbers.value=8;</w:t>
+      </w:r>
+    </w:p>
+    <w:p>
+      <w:pPr>
+        <w:pStyle w:val="Normal"/>
+        <w:bidi w:val="0"/>
+        <w:jc w:val="both"/>
+        <w:rPr>
+          <w:i w:val="false"/>
+          <w:i w:val="false"/>
+          <w:iCs w:val="false"/>
+        </w:rPr>
+      </w:pPr>
+      <w:r>
+        <w:rPr>
+          <w:sz w:val="16"/>
+          <w:szCs w:val="16"/>
+          <w:lang w:val="hr-HR"/>
+        </w:rPr>
+      </w:r>
+    </w:p>
+    <w:p>
+      <w:pPr>
+        <w:pStyle w:val="Normal"/>
+        <w:bidi w:val="0"/>
+        <w:jc w:val="both"/>
+        <w:rPr>
+          <w:rFonts w:ascii="Times New Roman" w:hAnsi="Times New Roman"/>
+          <w:b w:val="false"/>
+          <w:b w:val="false"/>
+          <w:bCs w:val="false"/>
+          <w:sz w:val="24"/>
+          <w:szCs w:val="24"/>
+          <w:lang w:val="hr-HR"/>
+        </w:rPr>
+      </w:pPr>
+      <w:r>
+        <w:rPr>
+          <w:rFonts w:ascii="Times New Roman" w:hAnsi="Times New Roman"/>
+          <w:b w:val="false"/>
+          <w:bCs w:val="false"/>
+          <w:i w:val="false"/>
+          <w:iCs w:val="false"/>
+          <w:sz w:val="24"/>
+          <w:szCs w:val="24"/>
+          <w:lang w:val="hr-HR"/>
+        </w:rPr>
+        <w:t>SQLite je na taj upit odgovorio sa:</w:t>
+      </w:r>
+    </w:p>
+    <w:p>
+      <w:pPr>
+        <w:pStyle w:val="Normal"/>
+        <w:bidi w:val="0"/>
+        <w:jc w:val="both"/>
+        <w:rPr>
+          <w:sz w:val="16"/>
+          <w:szCs w:val="16"/>
+        </w:rPr>
+      </w:pPr>
+      <w:r>
+        <w:rPr>
+          <w:sz w:val="16"/>
+          <w:szCs w:val="16"/>
+        </w:rPr>
+      </w:r>
+    </w:p>
+    <w:p>
+      <w:pPr>
+        <w:pStyle w:val="Normal"/>
+        <w:bidi w:val="0"/>
+        <w:jc w:val="both"/>
+        <w:rPr>
+          <w:rFonts w:ascii="Courier New" w:hAnsi="Courier New"/>
+        </w:rPr>
+      </w:pPr>
+      <w:r>
+        <w:rPr>
+          <w:rFonts w:ascii="Courier New" w:hAnsi="Courier New"/>
+          <w:b w:val="false"/>
+          <w:bCs w:val="false"/>
+          <w:i w:val="false"/>
+          <w:iCs w:val="false"/>
+          <w:sz w:val="24"/>
+          <w:szCs w:val="24"/>
+          <w:lang w:val="hr-HR"/>
+        </w:rPr>
+        <w:t>11.8421052631579</w:t>
+      </w:r>
+    </w:p>
+    <w:p>
+      <w:pPr>
+        <w:pStyle w:val="Normal"/>
+        <w:bidi w:val="0"/>
+        <w:jc w:val="both"/>
+        <w:rPr>
+          <w:sz w:val="16"/>
+          <w:szCs w:val="16"/>
+        </w:rPr>
+      </w:pPr>
+      <w:r>
+        <w:rPr>
+          <w:sz w:val="16"/>
+          <w:szCs w:val="16"/>
+        </w:rPr>
+      </w:r>
+    </w:p>
+    <w:p>
+      <w:pPr>
+        <w:pStyle w:val="Normal"/>
+        <w:bidi w:val="0"/>
+        <w:jc w:val="both"/>
+        <w:rPr>
+          <w:rFonts w:ascii="Times New Roman" w:hAnsi="Times New Roman"/>
+          <w:b w:val="false"/>
+          <w:b w:val="false"/>
+          <w:bCs w:val="false"/>
+          <w:sz w:val="24"/>
+          <w:szCs w:val="24"/>
+          <w:lang w:val="hr-HR"/>
+        </w:rPr>
+      </w:pPr>
+      <w:r>
+        <w:rPr>
+          <w:rFonts w:ascii="Times New Roman" w:hAnsi="Times New Roman"/>
+          <w:b w:val="false"/>
+          <w:bCs w:val="false"/>
+          <w:i w:val="false"/>
+          <w:iCs w:val="false"/>
+          <w:sz w:val="24"/>
+          <w:szCs w:val="24"/>
+          <w:lang w:val="hr-HR"/>
+        </w:rPr>
+        <w:t>Dakle, riječ za broj osam 17.1/1</w:t>
+      </w:r>
+      <w:r>
+        <w:rPr>
+          <w:rFonts w:eastAsia="NSimSun" w:cs="Lucida Sans" w:ascii="Times New Roman" w:hAnsi="Times New Roman"/>
+          <w:b w:val="false"/>
+          <w:bCs w:val="false"/>
+          <w:i w:val="false"/>
+          <w:iCs w:val="false"/>
+          <w:color w:val="auto"/>
+          <w:kern w:val="2"/>
+          <w:sz w:val="24"/>
+          <w:szCs w:val="24"/>
+          <w:lang w:val="hr-HR" w:eastAsia="zh-CN" w:bidi="hi-IN"/>
+        </w:rPr>
+        <w:t>1.8</w:t>
+      </w:r>
+      <w:r>
+        <w:rPr>
+          <w:rFonts w:ascii="Times New Roman" w:hAnsi="Times New Roman"/>
+          <w:b w:val="false"/>
+          <w:bCs w:val="false"/>
+          <w:i w:val="false"/>
+          <w:iCs w:val="false"/>
+          <w:sz w:val="24"/>
+          <w:szCs w:val="24"/>
+          <w:lang w:val="hr-HR"/>
+        </w:rPr>
+        <w:t>-1=</w:t>
+      </w:r>
+      <w:r>
+        <w:rPr>
+          <w:rFonts w:eastAsia="NSimSun" w:cs="Lucida Sans" w:ascii="Times New Roman" w:hAnsi="Times New Roman"/>
+          <w:b w:val="false"/>
+          <w:bCs w:val="false"/>
+          <w:i w:val="false"/>
+          <w:iCs w:val="false"/>
+          <w:color w:val="auto"/>
+          <w:kern w:val="2"/>
+          <w:sz w:val="24"/>
+          <w:szCs w:val="24"/>
+          <w:lang w:val="hr-HR" w:eastAsia="zh-CN" w:bidi="hi-IN"/>
+        </w:rPr>
+        <w:t>45</w:t>
+      </w:r>
+      <w:r>
+        <w:rPr>
+          <w:rFonts w:ascii="Times New Roman" w:hAnsi="Times New Roman"/>
+          <w:b w:val="false"/>
+          <w:bCs w:val="false"/>
+          <w:i w:val="false"/>
+          <w:iCs w:val="false"/>
+          <w:sz w:val="24"/>
+          <w:szCs w:val="24"/>
+          <w:lang w:val="hr-HR"/>
+        </w:rPr>
+        <w:t>% češće dolazi od složenice sa značenjem „</w:t>
       </w:r>
       <w:r>
         <w:rPr>
@@ -5416,20 +6275,20 @@
           <w:szCs w:val="24"/>
           <w:lang w:val="hr-HR"/>
         </w:rPr>
-        <w:t xml:space="preserve"> du</w:t>
-      </w:r>
-      <w:r>
-        <w:rPr>
-          <w:rFonts w:ascii="Times New Roman" w:hAnsi="Times New Roman"/>
-          <w:b w:val="false"/>
-          <w:bCs w:val="false"/>
-          <w:i w:val="false"/>
-          <w:iCs w:val="false"/>
-          <w:sz w:val="24"/>
-          <w:szCs w:val="24"/>
-          <w:lang w:val="hr-HR"/>
-        </w:rPr>
-        <w:t xml:space="preserve"> na početku riječi prelaziko u</w:t>
+        <w:t>tri plus pet</w:t>
+      </w:r>
+      <w:r>
+        <w:rPr>
+          <w:rFonts w:ascii="Times New Roman" w:hAnsi="Times New Roman"/>
+          <w:b w:val="false"/>
+          <w:bCs w:val="false"/>
+          <w:i w:val="false"/>
+          <w:iCs w:val="false"/>
+          <w:sz w:val="24"/>
+          <w:szCs w:val="24"/>
+          <w:lang w:val="hr-HR"/>
+        </w:rPr>
+        <w:t>” nego od složenice sa značenjem „</w:t>
       </w:r>
       <w:r>
         <w:rPr>
@@ -5442,20 +6301,20 @@
           <w:szCs w:val="24"/>
           <w:lang w:val="hr-HR"/>
         </w:rPr>
-        <w:t xml:space="preserve"> erk</w:t>
-      </w:r>
-      <w:r>
-        <w:rPr>
-          <w:rFonts w:ascii="Times New Roman" w:hAnsi="Times New Roman"/>
-          <w:b w:val="false"/>
-          <w:bCs w:val="false"/>
-          <w:i w:val="false"/>
-          <w:iCs w:val="false"/>
-          <w:sz w:val="24"/>
-          <w:szCs w:val="24"/>
-          <w:lang w:val="hr-HR"/>
-        </w:rPr>
-        <w:t>.</w:t>
+        <w:t>dva do deset</w:t>
+      </w:r>
+      <w:r>
+        <w:rPr>
+          <w:rFonts w:ascii="Times New Roman" w:hAnsi="Times New Roman"/>
+          <w:b w:val="false"/>
+          <w:bCs w:val="false"/>
+          <w:i w:val="false"/>
+          <w:iCs w:val="false"/>
+          <w:sz w:val="24"/>
+          <w:szCs w:val="24"/>
+          <w:lang w:val="hr-HR"/>
+        </w:rPr>
+        <w:t>”. Ima donekle smisla: logično je da prvo u jeziku nastane riječ za broj osam, a tek onda riječ za broj deset (iako ima izuzetaka, recimo, uralski prajezik imao je riječ za broj deset, ali ne i riječ za broj osam). U indoeuropskom prajeziku riječ za broj osam, *</w:t>
       </w:r>
       <w:r>
         <w:rPr>
@@ -5468,20 +6327,7 @@
           <w:szCs w:val="24"/>
           <w:lang w:val="hr-HR"/>
         </w:rPr>
-        <w:t xml:space="preserve"> </w:t>
-      </w:r>
-      <w:r>
-        <w:rPr>
-          <w:rFonts w:ascii="Times New Roman" w:hAnsi="Times New Roman"/>
-          <w:b w:val="false"/>
-          <w:bCs w:val="false"/>
-          <w:i w:val="false"/>
-          <w:iCs w:val="false"/>
-          <w:sz w:val="24"/>
-          <w:szCs w:val="24"/>
-          <w:lang w:val="hr-HR"/>
-        </w:rPr>
-        <w:t xml:space="preserve">Isto tako je armenska riječ za </w:t>
+        <w:t>h</w:t>
       </w:r>
       <w:r>
         <w:rPr>
@@ -5492,22 +6338,10 @@
           <w:iCs/>
           <w:sz w:val="24"/>
           <w:szCs w:val="24"/>
-          <w:lang w:val="hr-HR"/>
-        </w:rPr>
-        <w:t>dugovječan</w:t>
-      </w:r>
-      <w:r>
-        <w:rPr>
-          <w:rFonts w:ascii="Times New Roman" w:hAnsi="Times New Roman"/>
-          <w:b w:val="false"/>
-          <w:bCs w:val="false"/>
-          <w:i w:val="false"/>
-          <w:iCs w:val="false"/>
-          <w:sz w:val="24"/>
-          <w:szCs w:val="24"/>
-          <w:lang w:val="hr-HR"/>
-        </w:rPr>
-        <w:t xml:space="preserve">, od korijena odakle dolazi latinska riječ </w:t>
+          <w:vertAlign w:val="subscript"/>
+          <w:lang w:val="hr-HR"/>
+        </w:rPr>
+        <w:t>3</w:t>
       </w:r>
       <w:r>
         <w:rPr>
@@ -5520,20 +6354,7 @@
           <w:szCs w:val="24"/>
           <w:lang w:val="hr-HR"/>
         </w:rPr>
-        <w:t>durus</w:t>
-      </w:r>
-      <w:r>
-        <w:rPr>
-          <w:rFonts w:ascii="Times New Roman" w:hAnsi="Times New Roman"/>
-          <w:b w:val="false"/>
-          <w:bCs w:val="false"/>
-          <w:i w:val="false"/>
-          <w:iCs w:val="false"/>
-          <w:sz w:val="24"/>
-          <w:szCs w:val="24"/>
-          <w:lang w:val="hr-HR"/>
-        </w:rPr>
-        <w:t xml:space="preserve">, </w:t>
+        <w:t>ek</w:t>
       </w:r>
       <w:r>
         <w:rPr>
@@ -5544,64 +6365,10 @@
           <w:iCs/>
           <w:sz w:val="24"/>
           <w:szCs w:val="24"/>
-          <w:lang w:val="hr-HR"/>
-        </w:rPr>
-        <w:t>erkar</w:t>
-      </w:r>
-      <w:r>
-        <w:rPr>
-          <w:rFonts w:ascii="Times New Roman" w:hAnsi="Times New Roman"/>
-          <w:b w:val="false"/>
-          <w:bCs w:val="false"/>
-          <w:i w:val="false"/>
-          <w:iCs w:val="false"/>
-          <w:sz w:val="24"/>
-          <w:szCs w:val="24"/>
-          <w:lang w:val="hr-HR"/>
-        </w:rPr>
-        <w:t>.</w:t>
-      </w:r>
-    </w:p>
-    <w:p>
-      <w:pPr>
-        <w:pStyle w:val="Normal"/>
-        <w:bidi w:val="0"/>
-        <w:jc w:val="both"/>
-        <w:rPr>
-          <w:rFonts w:ascii="Times New Roman" w:hAnsi="Times New Roman"/>
-          <w:b w:val="false"/>
-          <w:b w:val="false"/>
-          <w:bCs w:val="false"/>
-          <w:sz w:val="24"/>
-          <w:szCs w:val="24"/>
-          <w:lang w:val="hr-HR"/>
-        </w:rPr>
-      </w:pPr>
-      <w:r>
-        <w:rPr>
-          <w:rFonts w:ascii="Times New Roman" w:hAnsi="Times New Roman"/>
-          <w:b w:val="false"/>
-          <w:bCs w:val="false"/>
-          <w:i w:val="false"/>
-          <w:iCs w:val="false"/>
-          <w:sz w:val="24"/>
-          <w:szCs w:val="24"/>
-          <w:lang w:val="hr-HR"/>
-        </w:rPr>
-        <w:t xml:space="preserve">Upitajmo zatim u koliko posto jezika </w:t>
-      </w:r>
-      <w:r>
-        <w:rPr>
-          <w:rFonts w:ascii="Times New Roman" w:hAnsi="Times New Roman"/>
-          <w:b w:val="false"/>
-          <w:bCs w:val="false"/>
-          <w:i w:val="false"/>
-          <w:iCs w:val="false"/>
-          <w:sz w:val="24"/>
-          <w:szCs w:val="24"/>
-          <w:lang w:val="hr-HR"/>
-        </w:rPr>
-        <w:t xml:space="preserve">riječi za </w:t>
+          <w:vertAlign w:val="superscript"/>
+          <w:lang w:val="hr-HR"/>
+        </w:rPr>
+        <w:t>j</w:t>
       </w:r>
       <w:r>
         <w:rPr>
@@ -5614,20 +6381,20 @@
           <w:szCs w:val="24"/>
           <w:lang w:val="hr-HR"/>
         </w:rPr>
-        <w:t>šest</w:t>
-      </w:r>
-      <w:r>
-        <w:rPr>
-          <w:rFonts w:ascii="Times New Roman" w:hAnsi="Times New Roman"/>
-          <w:b w:val="false"/>
-          <w:bCs w:val="false"/>
-          <w:i w:val="false"/>
-          <w:iCs w:val="false"/>
-          <w:sz w:val="24"/>
-          <w:szCs w:val="24"/>
-          <w:lang w:val="hr-HR"/>
-        </w:rPr>
-        <w:t xml:space="preserve"> i </w:t>
+        <w:t>tow</w:t>
+      </w:r>
+      <w:r>
+        <w:rPr>
+          <w:rFonts w:ascii="Times New Roman" w:hAnsi="Times New Roman"/>
+          <w:b w:val="false"/>
+          <w:bCs w:val="false"/>
+          <w:i w:val="false"/>
+          <w:iCs w:val="false"/>
+          <w:sz w:val="24"/>
+          <w:szCs w:val="24"/>
+          <w:lang w:val="hr-HR"/>
+        </w:rPr>
+        <w:t xml:space="preserve">, nije prozirne etimologije. Neki misle da se to treba čitati kao </w:t>
       </w:r>
       <w:r>
         <w:rPr>
@@ -5640,6 +6407,152 @@
           <w:szCs w:val="24"/>
           <w:lang w:val="hr-HR"/>
         </w:rPr>
+        <w:t>dva puta četiri</w:t>
+      </w:r>
+      <w:r>
+        <w:rPr>
+          <w:rFonts w:ascii="Times New Roman" w:hAnsi="Times New Roman"/>
+          <w:b w:val="false"/>
+          <w:bCs w:val="false"/>
+          <w:i w:val="false"/>
+          <w:iCs w:val="false"/>
+          <w:sz w:val="24"/>
+          <w:szCs w:val="24"/>
+          <w:lang w:val="hr-HR"/>
+        </w:rPr>
+        <w:t>, da je to arhajska riječ za četiri (odakle dolazi avestinska riječ</w:t>
+      </w:r>
+      <w:r>
+        <w:rPr>
+          <w:rFonts w:ascii="Times New Roman" w:hAnsi="Times New Roman"/>
+          <w:b w:val="false"/>
+          <w:bCs w:val="false"/>
+          <w:i/>
+          <w:iCs/>
+          <w:sz w:val="24"/>
+          <w:szCs w:val="24"/>
+          <w:lang w:val="hr-HR"/>
+        </w:rPr>
+        <w:t xml:space="preserve"> ašti</w:t>
+      </w:r>
+      <w:r>
+        <w:rPr>
+          <w:rFonts w:ascii="Times New Roman" w:hAnsi="Times New Roman"/>
+          <w:b w:val="false"/>
+          <w:bCs w:val="false"/>
+          <w:i w:val="false"/>
+          <w:iCs w:val="false"/>
+          <w:sz w:val="24"/>
+          <w:szCs w:val="24"/>
+          <w:lang w:val="hr-HR"/>
+        </w:rPr>
+        <w:t xml:space="preserve"> koja je označavala prste na ruci osim palca)</w:t>
+      </w:r>
+      <w:r>
+        <w:rPr>
+          <w:rFonts w:ascii="Times New Roman" w:hAnsi="Times New Roman"/>
+          <w:b w:val="false"/>
+          <w:bCs w:val="false"/>
+          <w:i/>
+          <w:iCs/>
+          <w:sz w:val="24"/>
+          <w:szCs w:val="24"/>
+          <w:lang w:val="hr-HR"/>
+        </w:rPr>
+        <w:t xml:space="preserve"> </w:t>
+      </w:r>
+      <w:r>
+        <w:rPr>
+          <w:rFonts w:ascii="Times New Roman" w:hAnsi="Times New Roman"/>
+          <w:b w:val="false"/>
+          <w:bCs w:val="false"/>
+          <w:i w:val="false"/>
+          <w:iCs w:val="false"/>
+          <w:sz w:val="24"/>
+          <w:szCs w:val="24"/>
+          <w:lang w:val="hr-HR"/>
+        </w:rPr>
+        <w:t>plus nastavak za dual, ali mislim da ta etimologija baš ne pripada glavnoj struji lingvistike.</w:t>
+      </w:r>
+    </w:p>
+    <w:p>
+      <w:pPr>
+        <w:pStyle w:val="Normal"/>
+        <w:bidi w:val="0"/>
+        <w:jc w:val="both"/>
+        <w:rPr>
+          <w:rFonts w:ascii="Times New Roman" w:hAnsi="Times New Roman"/>
+          <w:b w:val="false"/>
+          <w:b w:val="false"/>
+          <w:bCs w:val="false"/>
+          <w:sz w:val="24"/>
+          <w:szCs w:val="24"/>
+          <w:lang w:val="hr-HR"/>
+        </w:rPr>
+      </w:pPr>
+      <w:r>
+        <w:rPr>
+          <w:rFonts w:ascii="Times New Roman" w:hAnsi="Times New Roman"/>
+          <w:b w:val="false"/>
+          <w:bCs w:val="false"/>
+          <w:i w:val="false"/>
+          <w:iCs w:val="false"/>
+          <w:sz w:val="24"/>
+          <w:szCs w:val="24"/>
+          <w:lang w:val="hr-HR"/>
+        </w:rPr>
+        <w:t>U</w:t>
+      </w:r>
+      <w:r>
+        <w:rPr>
+          <w:rFonts w:ascii="Times New Roman" w:hAnsi="Times New Roman"/>
+          <w:b w:val="false"/>
+          <w:bCs w:val="false"/>
+          <w:i w:val="false"/>
+          <w:iCs w:val="false"/>
+          <w:sz w:val="24"/>
+          <w:szCs w:val="24"/>
+          <w:lang w:val="hr-HR"/>
+        </w:rPr>
+        <w:t xml:space="preserve">pitajmo zatim u koliko posto jezika riječi za </w:t>
+      </w:r>
+      <w:r>
+        <w:rPr>
+          <w:rFonts w:ascii="Times New Roman" w:hAnsi="Times New Roman"/>
+          <w:b w:val="false"/>
+          <w:bCs w:val="false"/>
+          <w:i/>
+          <w:iCs/>
+          <w:sz w:val="24"/>
+          <w:szCs w:val="24"/>
+          <w:lang w:val="hr-HR"/>
+        </w:rPr>
+        <w:t>šest</w:t>
+      </w:r>
+      <w:r>
+        <w:rPr>
+          <w:rFonts w:ascii="Times New Roman" w:hAnsi="Times New Roman"/>
+          <w:b w:val="false"/>
+          <w:bCs w:val="false"/>
+          <w:i w:val="false"/>
+          <w:iCs w:val="false"/>
+          <w:sz w:val="24"/>
+          <w:szCs w:val="24"/>
+          <w:lang w:val="hr-HR"/>
+        </w:rPr>
+        <w:t xml:space="preserve"> i </w:t>
+      </w:r>
+      <w:r>
+        <w:rPr>
+          <w:rFonts w:ascii="Times New Roman" w:hAnsi="Times New Roman"/>
+          <w:b w:val="false"/>
+          <w:bCs w:val="false"/>
+          <w:i/>
+          <w:iCs/>
+          <w:sz w:val="24"/>
+          <w:szCs w:val="24"/>
+          <w:lang w:val="hr-HR"/>
+        </w:rPr>
         <w:t>sedam</w:t>
       </w:r>
       <w:r>
@@ -5653,7 +6566,33 @@
           <w:szCs w:val="24"/>
           <w:lang w:val="hr-HR"/>
         </w:rPr>
-        <w:t xml:space="preserve"> počinju s istim slovom:</w:t>
+        <w:t xml:space="preserve"> počinju s istim slovom, </w:t>
+      </w:r>
+      <w:r>
+        <w:rPr>
+          <w:rFonts w:ascii="Times New Roman" w:hAnsi="Times New Roman"/>
+          <w:b w:val="false"/>
+          <w:bCs w:val="false"/>
+          <w:i w:val="false"/>
+          <w:iCs w:val="false"/>
+          <w:sz w:val="24"/>
+          <w:szCs w:val="24"/>
+          <w:lang w:val="hr-HR"/>
+        </w:rPr>
+        <w:t>što iz nekog meni nedokučivog razloga očito vrijedi za velik broj jezika</w:t>
+      </w:r>
+      <w:r>
+        <w:rPr>
+          <w:rFonts w:ascii="Times New Roman" w:hAnsi="Times New Roman"/>
+          <w:b w:val="false"/>
+          <w:bCs w:val="false"/>
+          <w:i w:val="false"/>
+          <w:iCs w:val="false"/>
+          <w:sz w:val="24"/>
+          <w:szCs w:val="24"/>
+          <w:lang w:val="hr-HR"/>
+        </w:rPr>
+        <w:t>:</w:t>
       </w:r>
     </w:p>
     <w:p>
@@ -5669,12 +6608,8 @@
       </w:pPr>
       <w:r>
         <w:rPr>
-          <w:rFonts w:ascii="Times New Roman" w:hAnsi="Times New Roman"/>
-          <w:b w:val="false"/>
-          <w:bCs w:val="false"/>
-          <w:sz w:val="16"/>
-          <w:szCs w:val="16"/>
-          <w:lang w:val="hr-HR"/>
+          <w:i w:val="false"/>
+          <w:iCs w:val="false"/>
         </w:rPr>
       </w:r>
     </w:p>
@@ -5810,12 +6745,8 @@
       </w:pPr>
       <w:r>
         <w:rPr>
-          <w:rFonts w:ascii="Courier New" w:hAnsi="Courier New"/>
-          <w:b w:val="false"/>
-          <w:bCs w:val="false"/>
-          <w:sz w:val="16"/>
-          <w:szCs w:val="16"/>
-          <w:lang w:val="hr-HR"/>
+          <w:i w:val="false"/>
+          <w:iCs w:val="false"/>
         </w:rPr>
       </w:r>
     </w:p>
@@ -5861,12 +6792,8 @@
       </w:pPr>
       <w:r>
         <w:rPr>
-          <w:rFonts w:ascii="Times New Roman" w:hAnsi="Times New Roman"/>
-          <w:b w:val="false"/>
-          <w:bCs w:val="false"/>
-          <w:sz w:val="16"/>
-          <w:szCs w:val="16"/>
-          <w:lang w:val="hr-HR"/>
+          <w:i w:val="false"/>
+          <w:iCs w:val="false"/>
         </w:rPr>
       </w:r>
     </w:p>
@@ -5912,12 +6839,8 @@
       </w:pPr>
       <w:r>
         <w:rPr>
-          <w:rFonts w:ascii="Courier New" w:hAnsi="Courier New"/>
-          <w:b w:val="false"/>
-          <w:bCs w:val="false"/>
-          <w:sz w:val="16"/>
-          <w:szCs w:val="16"/>
-          <w:lang w:val="hr-HR"/>
+          <w:i w:val="false"/>
+          <w:iCs w:val="false"/>
         </w:rPr>
       </w:r>
     </w:p>
@@ -5963,12 +6886,8 @@
       </w:pPr>
       <w:r>
         <w:rPr>
-          <w:rFonts w:ascii="Times New Roman" w:hAnsi="Times New Roman"/>
-          <w:b w:val="false"/>
-          <w:bCs w:val="false"/>
-          <w:sz w:val="16"/>
-          <w:szCs w:val="16"/>
-          <w:lang w:val="hr-HR"/>
+          <w:i w:val="false"/>
+          <w:iCs w:val="false"/>
         </w:rPr>
       </w:r>
     </w:p>
@@ -6166,12 +7085,8 @@
       </w:pPr>
       <w:r>
         <w:rPr>
-          <w:rFonts w:ascii="Courier New" w:hAnsi="Courier New"/>
-          <w:b w:val="false"/>
-          <w:bCs w:val="false"/>
-          <w:sz w:val="16"/>
-          <w:szCs w:val="16"/>
-          <w:lang w:val="hr-HR"/>
+          <w:i w:val="false"/>
+          <w:iCs w:val="false"/>
         </w:rPr>
       </w:r>
     </w:p>
@@ -6217,12 +7132,8 @@
       </w:pPr>
       <w:r>
         <w:rPr>
-          <w:rFonts w:ascii="Courier New" w:hAnsi="Courier New"/>
-          <w:b w:val="false"/>
-          <w:bCs w:val="false"/>
-          <w:sz w:val="16"/>
-          <w:szCs w:val="16"/>
-          <w:lang w:val="hr-HR"/>
+          <w:i w:val="false"/>
+          <w:iCs w:val="false"/>
         </w:rPr>
       </w:r>
     </w:p>
@@ -6268,12 +7179,8 @@
       </w:pPr>
       <w:r>
         <w:rPr>
-          <w:rFonts w:ascii="Courier New" w:hAnsi="Courier New"/>
-          <w:b w:val="false"/>
-          <w:bCs w:val="false"/>
-          <w:sz w:val="16"/>
-          <w:szCs w:val="16"/>
-          <w:lang w:val="hr-HR"/>
+          <w:i w:val="false"/>
+          <w:iCs w:val="false"/>
         </w:rPr>
       </w:r>
     </w:p>
@@ -6480,12 +7387,8 @@
       </w:pPr>
       <w:r>
         <w:rPr>
-          <w:rFonts w:ascii="Times New Roman" w:hAnsi="Times New Roman"/>
-          <w:b w:val="false"/>
-          <w:bCs w:val="false"/>
-          <w:sz w:val="16"/>
-          <w:szCs w:val="16"/>
-          <w:lang w:val="hr-HR"/>
+          <w:i w:val="false"/>
+          <w:iCs w:val="false"/>
         </w:rPr>
       </w:r>
     </w:p>
@@ -6683,12 +7586,8 @@
       </w:pPr>
       <w:r>
         <w:rPr>
-          <w:rFonts w:ascii="Courier New" w:hAnsi="Courier New"/>
-          <w:b w:val="false"/>
-          <w:bCs w:val="false"/>
-          <w:sz w:val="16"/>
-          <w:szCs w:val="16"/>
-          <w:lang w:val="hr-HR"/>
+          <w:i w:val="false"/>
+          <w:iCs w:val="false"/>
         </w:rPr>
       </w:r>
     </w:p>
@@ -6734,12 +7633,8 @@
       </w:pPr>
       <w:r>
         <w:rPr>
-          <w:rFonts w:ascii="Courier New" w:hAnsi="Courier New"/>
-          <w:b w:val="false"/>
-          <w:bCs w:val="false"/>
-          <w:sz w:val="16"/>
-          <w:szCs w:val="16"/>
-          <w:lang w:val="hr-HR"/>
+          <w:i w:val="false"/>
+          <w:iCs w:val="false"/>
         </w:rPr>
       </w:r>
     </w:p>
@@ -6785,12 +7680,8 @@
       </w:pPr>
       <w:r>
         <w:rPr>
-          <w:rFonts w:ascii="Courier New" w:hAnsi="Courier New"/>
-          <w:b w:val="false"/>
-          <w:bCs w:val="false"/>
-          <w:sz w:val="16"/>
-          <w:szCs w:val="16"/>
-          <w:lang w:val="hr-HR"/>
+          <w:i w:val="false"/>
+          <w:iCs w:val="false"/>
         </w:rPr>
       </w:r>
     </w:p>
@@ -6966,12 +7857,8 @@
       </w:pPr>
       <w:r>
         <w:rPr>
-          <w:rFonts w:ascii="Times New Roman" w:hAnsi="Times New Roman"/>
-          <w:b w:val="false"/>
-          <w:bCs w:val="false"/>
-          <w:sz w:val="16"/>
-          <w:szCs w:val="16"/>
-          <w:lang w:val="hr-HR"/>
+          <w:i w:val="false"/>
+          <w:iCs w:val="false"/>
         </w:rPr>
       </w:r>
     </w:p>
@@ -7107,12 +7994,8 @@
       </w:pPr>
       <w:r>
         <w:rPr>
-          <w:rFonts w:ascii="Courier New" w:hAnsi="Courier New"/>
-          <w:b w:val="false"/>
-          <w:bCs w:val="false"/>
-          <w:sz w:val="16"/>
-          <w:szCs w:val="16"/>
-          <w:lang w:val="hr-HR"/>
+          <w:i w:val="false"/>
+          <w:iCs w:val="false"/>
         </w:rPr>
       </w:r>
     </w:p>
@@ -7158,12 +8041,8 @@
       </w:pPr>
       <w:r>
         <w:rPr>
-          <w:rFonts w:ascii="Courier New" w:hAnsi="Courier New"/>
-          <w:b w:val="false"/>
-          <w:bCs w:val="false"/>
-          <w:sz w:val="16"/>
-          <w:szCs w:val="16"/>
-          <w:lang w:val="hr-HR"/>
+          <w:i w:val="false"/>
+          <w:iCs w:val="false"/>
         </w:rPr>
       </w:r>
     </w:p>
@@ -7209,12 +8088,8 @@
       </w:pPr>
       <w:r>
         <w:rPr>
-          <w:rFonts w:ascii="Courier New" w:hAnsi="Courier New"/>
-          <w:b w:val="false"/>
-          <w:bCs w:val="false"/>
-          <w:sz w:val="16"/>
-          <w:szCs w:val="16"/>
-          <w:lang w:val="hr-HR"/>
+          <w:i w:val="false"/>
+          <w:iCs w:val="false"/>
         </w:rPr>
       </w:r>
     </w:p>
@@ -7260,12 +8135,8 @@
       </w:pPr>
       <w:r>
         <w:rPr>
-          <w:rFonts w:ascii="Times New Roman" w:hAnsi="Times New Roman"/>
-          <w:b w:val="false"/>
-          <w:bCs w:val="false"/>
-          <w:sz w:val="16"/>
-          <w:szCs w:val="16"/>
-          <w:lang w:val="hr-HR"/>
+          <w:i w:val="false"/>
+          <w:iCs w:val="false"/>
         </w:rPr>
       </w:r>
     </w:p>
@@ -7401,12 +8272,8 @@
       </w:pPr>
       <w:r>
         <w:rPr>
-          <w:rFonts w:ascii="Courier New" w:hAnsi="Courier New"/>
-          <w:b w:val="false"/>
-          <w:bCs w:val="false"/>
-          <w:sz w:val="16"/>
-          <w:szCs w:val="16"/>
-          <w:lang w:val="hr-HR"/>
+          <w:i w:val="false"/>
+          <w:iCs w:val="false"/>
         </w:rPr>
       </w:r>
     </w:p>
@@ -7452,12 +8319,8 @@
       </w:pPr>
       <w:r>
         <w:rPr>
-          <w:rFonts w:ascii="Times New Roman" w:hAnsi="Times New Roman"/>
-          <w:b w:val="false"/>
-          <w:bCs w:val="false"/>
-          <w:sz w:val="16"/>
-          <w:szCs w:val="16"/>
-          <w:lang w:val="hr-HR"/>
+          <w:i w:val="false"/>
+          <w:iCs w:val="false"/>
         </w:rPr>
       </w:r>
     </w:p>
@@ -7503,12 +8366,8 @@
       </w:pPr>
       <w:r>
         <w:rPr>
-          <w:rFonts w:ascii="Courier New" w:hAnsi="Courier New"/>
-          <w:b w:val="false"/>
-          <w:bCs w:val="false"/>
-          <w:sz w:val="16"/>
-          <w:szCs w:val="16"/>
-          <w:lang w:val="hr-HR"/>
+          <w:i w:val="false"/>
+          <w:iCs w:val="false"/>
         </w:rPr>
       </w:r>
     </w:p>
@@ -8055,12 +8914,8 @@
       </w:pPr>
       <w:r>
         <w:rPr>
-          <w:rFonts w:ascii="Times New Roman" w:hAnsi="Times New Roman"/>
-          <w:b w:val="false"/>
-          <w:bCs w:val="false"/>
-          <w:sz w:val="16"/>
-          <w:szCs w:val="16"/>
-          <w:lang w:val="hr-HR"/>
+          <w:i w:val="false"/>
+          <w:iCs w:val="false"/>
         </w:rPr>
       </w:r>
     </w:p>
@@ -8196,12 +9051,8 @@
       </w:pPr>
       <w:r>
         <w:rPr>
-          <w:rFonts w:ascii="Courier New" w:hAnsi="Courier New"/>
-          <w:b w:val="false"/>
-          <w:bCs w:val="false"/>
-          <w:sz w:val="16"/>
-          <w:szCs w:val="16"/>
-          <w:lang w:val="hr-HR"/>
+          <w:i w:val="false"/>
+          <w:iCs w:val="false"/>
         </w:rPr>
       </w:r>
     </w:p>
@@ -8247,12 +9098,8 @@
       </w:pPr>
       <w:r>
         <w:rPr>
-          <w:rFonts w:ascii="Times New Roman" w:hAnsi="Times New Roman"/>
-          <w:b w:val="false"/>
-          <w:bCs w:val="false"/>
-          <w:sz w:val="16"/>
-          <w:szCs w:val="16"/>
-          <w:lang w:val="hr-HR"/>
+          <w:i w:val="false"/>
+          <w:iCs w:val="false"/>
         </w:rPr>
       </w:r>
     </w:p>
@@ -8298,12 +9145,8 @@
       </w:pPr>
       <w:r>
         <w:rPr>
-          <w:rFonts w:ascii="Courier New" w:hAnsi="Courier New"/>
-          <w:b w:val="false"/>
-          <w:bCs w:val="false"/>
-          <w:sz w:val="16"/>
-          <w:szCs w:val="16"/>
-          <w:lang w:val="hr-HR"/>
+          <w:i w:val="false"/>
+          <w:iCs w:val="false"/>
         </w:rPr>
       </w:r>
     </w:p>
@@ -8349,12 +9192,8 @@
       </w:pPr>
       <w:r>
         <w:rPr>
-          <w:rFonts w:ascii="Courier New" w:hAnsi="Courier New"/>
-          <w:b w:val="false"/>
-          <w:bCs w:val="false"/>
-          <w:sz w:val="16"/>
-          <w:szCs w:val="16"/>
-          <w:lang w:val="hr-HR"/>
+          <w:i w:val="false"/>
+          <w:iCs w:val="false"/>
         </w:rPr>
       </w:r>
     </w:p>
@@ -8490,12 +9329,8 @@
       </w:pPr>
       <w:r>
         <w:rPr>
-          <w:rFonts w:ascii="Courier New" w:hAnsi="Courier New"/>
-          <w:b w:val="false"/>
-          <w:bCs w:val="false"/>
-          <w:sz w:val="16"/>
-          <w:szCs w:val="16"/>
-          <w:lang w:val="hr-HR"/>
+          <w:i w:val="false"/>
+          <w:iCs w:val="false"/>
         </w:rPr>
       </w:r>
     </w:p>
@@ -8541,12 +9376,8 @@
       </w:pPr>
       <w:r>
         <w:rPr>
-          <w:rFonts w:ascii="Courier New" w:hAnsi="Courier New"/>
-          <w:b w:val="false"/>
-          <w:bCs w:val="false"/>
-          <w:sz w:val="16"/>
-          <w:szCs w:val="16"/>
-          <w:lang w:val="hr-HR"/>
+          <w:i w:val="false"/>
+          <w:iCs w:val="false"/>
         </w:rPr>
       </w:r>
     </w:p>
@@ -8592,12 +9423,8 @@
       </w:pPr>
       <w:r>
         <w:rPr>
-          <w:rFonts w:ascii="Courier New" w:hAnsi="Courier New"/>
-          <w:b w:val="false"/>
-          <w:bCs w:val="false"/>
-          <w:sz w:val="16"/>
-          <w:szCs w:val="16"/>
-          <w:lang w:val="hr-HR"/>
+          <w:i w:val="false"/>
+          <w:iCs w:val="false"/>
         </w:rPr>
       </w:r>
     </w:p>
@@ -8747,12 +9574,8 @@
       </w:pPr>
       <w:r>
         <w:rPr>
-          <w:rFonts w:ascii="Times New Roman" w:hAnsi="Times New Roman"/>
-          <w:b w:val="false"/>
-          <w:bCs w:val="false"/>
-          <w:sz w:val="16"/>
-          <w:szCs w:val="16"/>
-          <w:lang w:val="hr-HR"/>
+          <w:i w:val="false"/>
+          <w:iCs w:val="false"/>
         </w:rPr>
       </w:r>
     </w:p>
@@ -8922,12 +9745,8 @@
       </w:pPr>
       <w:r>
         <w:rPr>
-          <w:rFonts w:ascii="Courier New" w:hAnsi="Courier New"/>
-          <w:b w:val="false"/>
-          <w:bCs w:val="false"/>
-          <w:sz w:val="16"/>
-          <w:szCs w:val="16"/>
-          <w:lang w:val="hr-HR"/>
+          <w:i w:val="false"/>
+          <w:iCs w:val="false"/>
         </w:rPr>
       </w:r>
     </w:p>
@@ -8973,12 +9792,8 @@
       </w:pPr>
       <w:r>
         <w:rPr>
-          <w:rFonts w:ascii="Courier New" w:hAnsi="Courier New"/>
-          <w:b w:val="false"/>
-          <w:bCs w:val="false"/>
-          <w:sz w:val="16"/>
-          <w:szCs w:val="16"/>
-          <w:lang w:val="hr-HR"/>
+          <w:i w:val="false"/>
+          <w:iCs w:val="false"/>
         </w:rPr>
       </w:r>
     </w:p>
@@ -9662,12 +10477,8 @@
       </w:pPr>
       <w:r>
         <w:rPr>
-          <w:rFonts w:ascii="Courier New" w:hAnsi="Courier New"/>
-          <w:b w:val="false"/>
-          <w:bCs w:val="false"/>
-          <w:sz w:val="16"/>
-          <w:szCs w:val="16"/>
-          <w:lang w:val="hr-HR"/>
+          <w:i w:val="false"/>
+          <w:iCs w:val="false"/>
         </w:rPr>
       </w:r>
     </w:p>
@@ -9739,6 +10550,7 @@
       <w:pgNumType w:fmt="decimal"/>
       <w:formProt w:val="false"/>
       <w:textDirection w:val="lrTb"/>
+      <w:docGrid w:type="default" w:linePitch="100" w:charSpace="0"/>
     </w:sectPr>
   </w:body>
 </w:document>
@@ -9916,7 +10728,6 @@
     </w:rPrDefault>
     <w:pPrDefault>
       <w:pPr>
-        <w:widowControl/>
         <w:suppressAutoHyphens w:val="true"/>
       </w:pPr>
     </w:pPrDefault>
@@ -9926,7 +10737,10 @@
     <w:qFormat/>
     <w:pPr>
       <w:widowControl/>
+      <w:suppressAutoHyphens w:val="true"/>
       <w:bidi w:val="0"/>
+      <w:spacing w:before="0" w:after="0"/>
+      <w:jc w:val="left"/>
     </w:pPr>
     <w:rPr>
       <w:rFonts w:ascii="Liberation Serif" w:hAnsi="Liberation Serif" w:eastAsia="NSimSun" w:cs="Lucida Sans"/>

</xml_diff>

<commit_message>
Added a bit more details about what entities and attributes are...
</commit_message>
<xml_diff>
--- a/baza_podataka_o_nazivima_brojeva.docx
+++ b/baza_podataka_o_nazivima_brojeva.docx
@@ -124,6 +124,632 @@
           <w:lang w:val="hr-HR"/>
         </w:rPr>
         <w:t>Ta JSON tablica korisna je samo za jednu svrhu (ili barem mali broj svrha). Da bih to poboljšao, odlučio sam izraditi bazu podataka iz koje se može upitom napraviti ta tablica, ali i neke druge.</w:t>
+      </w:r>
+    </w:p>
+    <w:p>
+      <w:pPr>
+        <w:pStyle w:val="Normal"/>
+        <w:bidi w:val="0"/>
+        <w:jc w:val="both"/>
+        <w:rPr>
+          <w:rFonts w:ascii="Times New Roman" w:hAnsi="Times New Roman"/>
+          <w:b w:val="false"/>
+          <w:b w:val="false"/>
+          <w:bCs w:val="false"/>
+          <w:lang w:val="hr-HR"/>
+        </w:rPr>
+      </w:pPr>
+      <w:r>
+        <w:rPr/>
+      </w:r>
+    </w:p>
+    <w:p>
+      <w:pPr>
+        <w:pStyle w:val="Normal"/>
+        <w:bidi w:val="0"/>
+        <w:jc w:val="both"/>
+        <w:rPr>
+          <w:rFonts w:ascii="Times New Roman" w:hAnsi="Times New Roman"/>
+          <w:b w:val="false"/>
+          <w:b w:val="false"/>
+          <w:bCs w:val="false"/>
+          <w:lang w:val="hr-HR"/>
+        </w:rPr>
+      </w:pPr>
+      <w:r>
+        <w:rPr>
+          <w:rFonts w:ascii="Times New Roman" w:hAnsi="Times New Roman"/>
+          <w:b w:val="false"/>
+          <w:bCs w:val="false"/>
+          <w:lang w:val="hr-HR"/>
+        </w:rPr>
+        <w:t>Dakle, specifickacija baze podataka jest:</w:t>
+      </w:r>
+    </w:p>
+    <w:p>
+      <w:pPr>
+        <w:pStyle w:val="Normal"/>
+        <w:bidi w:val="0"/>
+        <w:jc w:val="both"/>
+        <w:rPr>
+          <w:rFonts w:ascii="Times New Roman" w:hAnsi="Times New Roman"/>
+          <w:b w:val="false"/>
+          <w:b w:val="false"/>
+          <w:bCs w:val="false"/>
+          <w:lang w:val="hr-HR"/>
+        </w:rPr>
+      </w:pPr>
+      <w:r>
+        <w:rPr>
+          <w:rFonts w:ascii="Times New Roman" w:hAnsi="Times New Roman"/>
+          <w:b w:val="false"/>
+          <w:bCs w:val="false"/>
+          <w:lang w:val="hr-HR"/>
+        </w:rPr>
+        <w:t>Potrebno je napraviti bazu podataka s nazivima brojeva od 1 do 10 u raznim jezicima. Svaki jezik ima jedinstveno ime, te može pripadati nekoj familiji jezika (indoeuropski, uralski...). Također, sa svakim je jezikom povezano do 10 naziva brojeva. Svaki naziv broja ima svoju vrijednost (cijeli broj od jedan do deset), riječ (kako se kaže) te može, ali ne mora, imati neki komentar (o neočekivanim glasovnim promjenama...). Svaki jezik može imati samo jedan naziv za pojedini broj od jedan do deset. Jedan jezik može drugome jeziku biti roditelj (primjerice, latinski jezik roditelj je španjolskom i talijanskom jeziku), uz uvijet da roditelj i dijete pripadaju istoj familiji jezika.</w:t>
+      </w:r>
+    </w:p>
+    <w:p>
+      <w:pPr>
+        <w:pStyle w:val="Normal"/>
+        <w:bidi w:val="0"/>
+        <w:jc w:val="both"/>
+        <w:rPr>
+          <w:rFonts w:ascii="Times New Roman" w:hAnsi="Times New Roman"/>
+          <w:b w:val="false"/>
+          <w:b w:val="false"/>
+          <w:bCs w:val="false"/>
+          <w:lang w:val="hr-HR"/>
+        </w:rPr>
+      </w:pPr>
+      <w:r>
+        <w:rPr>
+          <w:rFonts w:ascii="Times New Roman" w:hAnsi="Times New Roman"/>
+          <w:b w:val="false"/>
+          <w:bCs w:val="false"/>
+          <w:lang w:val="hr-HR"/>
+        </w:rPr>
+        <w:br/>
+        <w:t xml:space="preserve">Entiteti su: </w:t>
+      </w:r>
+      <w:r>
+        <w:rPr>
+          <w:rFonts w:ascii="Times New Roman" w:hAnsi="Times New Roman"/>
+          <w:b w:val="false"/>
+          <w:bCs w:val="false"/>
+          <w:i/>
+          <w:iCs/>
+          <w:lang w:val="hr-HR"/>
+        </w:rPr>
+        <w:t>jezik</w:t>
+      </w:r>
+      <w:r>
+        <w:rPr>
+          <w:rFonts w:ascii="Times New Roman" w:hAnsi="Times New Roman"/>
+          <w:b w:val="false"/>
+          <w:bCs w:val="false"/>
+          <w:lang w:val="hr-HR"/>
+        </w:rPr>
+        <w:t xml:space="preserve"> i </w:t>
+      </w:r>
+      <w:r>
+        <w:rPr>
+          <w:rFonts w:ascii="Times New Roman" w:hAnsi="Times New Roman"/>
+          <w:b w:val="false"/>
+          <w:bCs w:val="false"/>
+          <w:i/>
+          <w:iCs/>
+          <w:lang w:val="hr-HR"/>
+        </w:rPr>
+        <w:t>naziv_broja</w:t>
+      </w:r>
+      <w:r>
+        <w:rPr>
+          <w:rFonts w:ascii="Times New Roman" w:hAnsi="Times New Roman"/>
+          <w:b w:val="false"/>
+          <w:bCs w:val="false"/>
+          <w:lang w:val="hr-HR"/>
+        </w:rPr>
+        <w:t>.</w:t>
+      </w:r>
+    </w:p>
+    <w:p>
+      <w:pPr>
+        <w:pStyle w:val="Normal"/>
+        <w:bidi w:val="0"/>
+        <w:jc w:val="both"/>
+        <w:rPr>
+          <w:rFonts w:ascii="Times New Roman" w:hAnsi="Times New Roman"/>
+          <w:b w:val="false"/>
+          <w:b w:val="false"/>
+          <w:bCs w:val="false"/>
+          <w:lang w:val="hr-HR"/>
+        </w:rPr>
+      </w:pPr>
+      <w:r>
+        <w:rPr/>
+      </w:r>
+    </w:p>
+    <w:p>
+      <w:pPr>
+        <w:pStyle w:val="Normal"/>
+        <w:bidi w:val="0"/>
+        <w:jc w:val="both"/>
+        <w:rPr>
+          <w:rFonts w:ascii="Times New Roman" w:hAnsi="Times New Roman"/>
+          <w:b w:val="false"/>
+          <w:b w:val="false"/>
+          <w:bCs w:val="false"/>
+          <w:lang w:val="hr-HR"/>
+        </w:rPr>
+      </w:pPr>
+      <w:r>
+        <w:rPr>
+          <w:rFonts w:ascii="Times New Roman" w:hAnsi="Times New Roman"/>
+          <w:b w:val="false"/>
+          <w:bCs w:val="false"/>
+          <w:lang w:val="hr-HR"/>
+        </w:rPr>
+        <w:t xml:space="preserve">Veze su: </w:t>
+      </w:r>
+      <w:r>
+        <w:rPr>
+          <w:rFonts w:ascii="Times New Roman" w:hAnsi="Times New Roman"/>
+          <w:b w:val="false"/>
+          <w:bCs w:val="false"/>
+          <w:i/>
+          <w:iCs/>
+          <w:lang w:val="hr-HR"/>
+        </w:rPr>
+        <w:t>jezik-naziv_broja</w:t>
+      </w:r>
+      <w:r>
+        <w:rPr>
+          <w:rFonts w:ascii="Times New Roman" w:hAnsi="Times New Roman"/>
+          <w:b w:val="false"/>
+          <w:bCs w:val="false"/>
+          <w:lang w:val="hr-HR"/>
+        </w:rPr>
+        <w:t xml:space="preserve"> (kojem jeziku pripada koji naziv broja), te </w:t>
+      </w:r>
+      <w:r>
+        <w:rPr>
+          <w:rFonts w:ascii="Times New Roman" w:hAnsi="Times New Roman"/>
+          <w:b w:val="false"/>
+          <w:bCs w:val="false"/>
+          <w:i/>
+          <w:iCs/>
+          <w:lang w:val="hr-HR"/>
+        </w:rPr>
+        <w:t>jezik-jezik</w:t>
+      </w:r>
+      <w:r>
+        <w:rPr>
+          <w:rFonts w:ascii="Times New Roman" w:hAnsi="Times New Roman"/>
+          <w:b w:val="false"/>
+          <w:bCs w:val="false"/>
+          <w:lang w:val="hr-HR"/>
+        </w:rPr>
+        <w:t xml:space="preserve"> (jezik roditelj – jezik dijete).</w:t>
+      </w:r>
+    </w:p>
+    <w:p>
+      <w:pPr>
+        <w:pStyle w:val="Normal"/>
+        <w:bidi w:val="0"/>
+        <w:jc w:val="both"/>
+        <w:rPr>
+          <w:rFonts w:ascii="Times New Roman" w:hAnsi="Times New Roman"/>
+          <w:b w:val="false"/>
+          <w:b w:val="false"/>
+          <w:bCs w:val="false"/>
+          <w:lang w:val="hr-HR"/>
+        </w:rPr>
+      </w:pPr>
+      <w:r>
+        <w:rPr/>
+      </w:r>
+    </w:p>
+    <w:p>
+      <w:pPr>
+        <w:pStyle w:val="Normal"/>
+        <w:bidi w:val="0"/>
+        <w:jc w:val="both"/>
+        <w:rPr>
+          <w:rFonts w:ascii="Times New Roman" w:hAnsi="Times New Roman"/>
+          <w:b w:val="false"/>
+          <w:b w:val="false"/>
+          <w:bCs w:val="false"/>
+          <w:lang w:val="hr-HR"/>
+        </w:rPr>
+      </w:pPr>
+      <w:r>
+        <w:rPr>
+          <w:rFonts w:ascii="Times New Roman" w:hAnsi="Times New Roman"/>
+          <w:b w:val="false"/>
+          <w:bCs w:val="false"/>
+          <w:lang w:val="hr-HR"/>
+        </w:rPr>
+        <w:t xml:space="preserve">Atributi su: </w:t>
+      </w:r>
+      <w:r>
+        <w:rPr>
+          <w:rFonts w:ascii="Times New Roman" w:hAnsi="Times New Roman"/>
+          <w:b w:val="false"/>
+          <w:bCs w:val="false"/>
+          <w:i/>
+          <w:iCs/>
+          <w:lang w:val="hr-HR"/>
+        </w:rPr>
+        <w:t>naziv_jezika</w:t>
+      </w:r>
+      <w:r>
+        <w:rPr>
+          <w:rFonts w:ascii="Times New Roman" w:hAnsi="Times New Roman"/>
+          <w:b w:val="false"/>
+          <w:bCs w:val="false"/>
+          <w:lang w:val="hr-HR"/>
+        </w:rPr>
+        <w:t xml:space="preserve">, </w:t>
+      </w:r>
+      <w:r>
+        <w:rPr>
+          <w:rFonts w:eastAsia="NSimSun" w:cs="Lucida Sans" w:ascii="Times New Roman" w:hAnsi="Times New Roman"/>
+          <w:b w:val="false"/>
+          <w:bCs w:val="false"/>
+          <w:i/>
+          <w:iCs/>
+          <w:color w:val="auto"/>
+          <w:kern w:val="2"/>
+          <w:sz w:val="24"/>
+          <w:szCs w:val="24"/>
+          <w:lang w:val="hr-HR" w:eastAsia="zh-CN" w:bidi="hi-IN"/>
+        </w:rPr>
+        <w:t>riječ</w:t>
+      </w:r>
+      <w:r>
+        <w:rPr>
+          <w:rFonts w:ascii="Times New Roman" w:hAnsi="Times New Roman"/>
+          <w:b w:val="false"/>
+          <w:bCs w:val="false"/>
+          <w:lang w:val="hr-HR"/>
+        </w:rPr>
+        <w:t xml:space="preserve">, </w:t>
+      </w:r>
+      <w:r>
+        <w:rPr>
+          <w:rFonts w:ascii="Times New Roman" w:hAnsi="Times New Roman"/>
+          <w:b w:val="false"/>
+          <w:bCs w:val="false"/>
+          <w:i/>
+          <w:iCs/>
+          <w:lang w:val="hr-HR"/>
+        </w:rPr>
+        <w:t>vrijednost_broja</w:t>
+      </w:r>
+      <w:r>
+        <w:rPr>
+          <w:rFonts w:ascii="Times New Roman" w:hAnsi="Times New Roman"/>
+          <w:b w:val="false"/>
+          <w:bCs w:val="false"/>
+          <w:lang w:val="hr-HR"/>
+        </w:rPr>
+        <w:t xml:space="preserve">, </w:t>
+      </w:r>
+      <w:r>
+        <w:rPr>
+          <w:rFonts w:ascii="Times New Roman" w:hAnsi="Times New Roman"/>
+          <w:b w:val="false"/>
+          <w:bCs w:val="false"/>
+          <w:i/>
+          <w:iCs/>
+          <w:lang w:val="hr-HR"/>
+        </w:rPr>
+        <w:t>komentar</w:t>
+      </w:r>
+      <w:r>
+        <w:rPr>
+          <w:rFonts w:ascii="Times New Roman" w:hAnsi="Times New Roman"/>
+          <w:b w:val="false"/>
+          <w:bCs w:val="false"/>
+          <w:i w:val="false"/>
+          <w:iCs w:val="false"/>
+          <w:lang w:val="hr-HR"/>
+        </w:rPr>
+        <w:t xml:space="preserve"> i </w:t>
+      </w:r>
+      <w:r>
+        <w:rPr>
+          <w:rFonts w:ascii="Times New Roman" w:hAnsi="Times New Roman"/>
+          <w:b w:val="false"/>
+          <w:bCs w:val="false"/>
+          <w:i/>
+          <w:iCs/>
+          <w:lang w:val="hr-HR"/>
+        </w:rPr>
+        <w:t>familija_jezika</w:t>
+      </w:r>
+      <w:r>
+        <w:rPr>
+          <w:rFonts w:ascii="Times New Roman" w:hAnsi="Times New Roman"/>
+          <w:b w:val="false"/>
+          <w:bCs w:val="false"/>
+          <w:lang w:val="hr-HR"/>
+        </w:rPr>
+        <w:t>.</w:t>
+      </w:r>
+    </w:p>
+    <w:p>
+      <w:pPr>
+        <w:pStyle w:val="Normal"/>
+        <w:bidi w:val="0"/>
+        <w:jc w:val="both"/>
+        <w:rPr>
+          <w:rFonts w:ascii="Times New Roman" w:hAnsi="Times New Roman"/>
+          <w:b w:val="false"/>
+          <w:b w:val="false"/>
+          <w:bCs w:val="false"/>
+          <w:lang w:val="hr-HR"/>
+        </w:rPr>
+      </w:pPr>
+      <w:r>
+        <w:rPr/>
+      </w:r>
+    </w:p>
+    <w:p>
+      <w:pPr>
+        <w:pStyle w:val="Normal"/>
+        <w:bidi w:val="0"/>
+        <w:jc w:val="both"/>
+        <w:rPr>
+          <w:rFonts w:ascii="Times New Roman" w:hAnsi="Times New Roman"/>
+          <w:b w:val="false"/>
+          <w:b w:val="false"/>
+          <w:bCs w:val="false"/>
+          <w:lang w:val="hr-HR"/>
+        </w:rPr>
+      </w:pPr>
+      <w:r>
+        <w:rPr>
+          <w:rFonts w:ascii="Times New Roman" w:hAnsi="Times New Roman"/>
+          <w:b w:val="false"/>
+          <w:bCs w:val="false"/>
+          <w:lang w:val="hr-HR"/>
+        </w:rPr>
+        <w:t xml:space="preserve">Entitet </w:t>
+      </w:r>
+      <w:r>
+        <w:rPr>
+          <w:rFonts w:ascii="Times New Roman" w:hAnsi="Times New Roman"/>
+          <w:b w:val="false"/>
+          <w:bCs w:val="false"/>
+          <w:i/>
+          <w:iCs/>
+          <w:lang w:val="hr-HR"/>
+        </w:rPr>
+        <w:t>jezik</w:t>
+      </w:r>
+      <w:r>
+        <w:rPr>
+          <w:rFonts w:ascii="Times New Roman" w:hAnsi="Times New Roman"/>
+          <w:b w:val="false"/>
+          <w:bCs w:val="false"/>
+          <w:i w:val="false"/>
+          <w:iCs w:val="false"/>
+          <w:lang w:val="hr-HR"/>
+        </w:rPr>
+        <w:t xml:space="preserve"> ima atribute: </w:t>
+      </w:r>
+      <w:r>
+        <w:rPr>
+          <w:rFonts w:ascii="Times New Roman" w:hAnsi="Times New Roman"/>
+          <w:b w:val="false"/>
+          <w:bCs w:val="false"/>
+          <w:i/>
+          <w:iCs/>
+          <w:lang w:val="hr-HR"/>
+        </w:rPr>
+        <w:t>naziv_jezika</w:t>
+      </w:r>
+      <w:r>
+        <w:rPr>
+          <w:rFonts w:ascii="Times New Roman" w:hAnsi="Times New Roman"/>
+          <w:b w:val="false"/>
+          <w:bCs w:val="false"/>
+          <w:i w:val="false"/>
+          <w:iCs w:val="false"/>
+          <w:lang w:val="hr-HR"/>
+        </w:rPr>
+        <w:t xml:space="preserve"> i </w:t>
+      </w:r>
+      <w:r>
+        <w:rPr>
+          <w:rFonts w:ascii="Times New Roman" w:hAnsi="Times New Roman"/>
+          <w:b w:val="false"/>
+          <w:bCs w:val="false"/>
+          <w:i/>
+          <w:iCs/>
+          <w:lang w:val="hr-HR"/>
+        </w:rPr>
+        <w:t>familija_jezika</w:t>
+      </w:r>
+      <w:r>
+        <w:rPr>
+          <w:rFonts w:ascii="Times New Roman" w:hAnsi="Times New Roman"/>
+          <w:b w:val="false"/>
+          <w:bCs w:val="false"/>
+          <w:i w:val="false"/>
+          <w:iCs w:val="false"/>
+          <w:lang w:val="hr-HR"/>
+        </w:rPr>
+        <w:t>.</w:t>
+      </w:r>
+    </w:p>
+    <w:p>
+      <w:pPr>
+        <w:pStyle w:val="Normal"/>
+        <w:bidi w:val="0"/>
+        <w:jc w:val="both"/>
+        <w:rPr>
+          <w:rFonts w:ascii="Times New Roman" w:hAnsi="Times New Roman"/>
+          <w:b w:val="false"/>
+          <w:b w:val="false"/>
+          <w:bCs w:val="false"/>
+          <w:lang w:val="hr-HR"/>
+        </w:rPr>
+      </w:pPr>
+      <w:r>
+        <w:rPr/>
+      </w:r>
+    </w:p>
+    <w:p>
+      <w:pPr>
+        <w:pStyle w:val="Normal"/>
+        <w:bidi w:val="0"/>
+        <w:jc w:val="both"/>
+        <w:rPr>
+          <w:rFonts w:ascii="Times New Roman" w:hAnsi="Times New Roman"/>
+          <w:b w:val="false"/>
+          <w:b w:val="false"/>
+          <w:bCs w:val="false"/>
+          <w:lang w:val="hr-HR"/>
+        </w:rPr>
+      </w:pPr>
+      <w:r>
+        <w:rPr>
+          <w:rFonts w:ascii="Times New Roman" w:hAnsi="Times New Roman"/>
+          <w:b w:val="false"/>
+          <w:bCs w:val="false"/>
+          <w:lang w:val="hr-HR"/>
+        </w:rPr>
+        <w:t xml:space="preserve">Entitet </w:t>
+      </w:r>
+      <w:r>
+        <w:rPr>
+          <w:rFonts w:ascii="Times New Roman" w:hAnsi="Times New Roman"/>
+          <w:b w:val="false"/>
+          <w:bCs w:val="false"/>
+          <w:i/>
+          <w:iCs/>
+          <w:lang w:val="hr-HR"/>
+        </w:rPr>
+        <w:t>naziv_broja</w:t>
+      </w:r>
+      <w:r>
+        <w:rPr>
+          <w:rFonts w:ascii="Times New Roman" w:hAnsi="Times New Roman"/>
+          <w:b w:val="false"/>
+          <w:bCs w:val="false"/>
+          <w:i w:val="false"/>
+          <w:iCs w:val="false"/>
+          <w:lang w:val="hr-HR"/>
+        </w:rPr>
+        <w:t xml:space="preserve"> ima atribute: </w:t>
+      </w:r>
+      <w:r>
+        <w:rPr>
+          <w:rFonts w:ascii="Times New Roman" w:hAnsi="Times New Roman"/>
+          <w:b w:val="false"/>
+          <w:bCs w:val="false"/>
+          <w:i/>
+          <w:iCs/>
+          <w:lang w:val="hr-HR"/>
+        </w:rPr>
+        <w:t>naziv_jezika</w:t>
+      </w:r>
+      <w:r>
+        <w:rPr>
+          <w:rFonts w:ascii="Times New Roman" w:hAnsi="Times New Roman"/>
+          <w:b w:val="false"/>
+          <w:bCs w:val="false"/>
+          <w:i w:val="false"/>
+          <w:iCs w:val="false"/>
+          <w:lang w:val="hr-HR"/>
+        </w:rPr>
+        <w:t xml:space="preserve">, </w:t>
+      </w:r>
+      <w:r>
+        <w:rPr>
+          <w:rFonts w:ascii="Times New Roman" w:hAnsi="Times New Roman"/>
+          <w:b w:val="false"/>
+          <w:bCs w:val="false"/>
+          <w:i/>
+          <w:iCs/>
+          <w:lang w:val="hr-HR"/>
+        </w:rPr>
+        <w:t>riječ</w:t>
+      </w:r>
+      <w:r>
+        <w:rPr>
+          <w:rFonts w:ascii="Times New Roman" w:hAnsi="Times New Roman"/>
+          <w:b w:val="false"/>
+          <w:bCs w:val="false"/>
+          <w:i w:val="false"/>
+          <w:iCs w:val="false"/>
+          <w:lang w:val="hr-HR"/>
+        </w:rPr>
+        <w:t xml:space="preserve">, </w:t>
+      </w:r>
+      <w:r>
+        <w:rPr>
+          <w:rFonts w:ascii="Times New Roman" w:hAnsi="Times New Roman"/>
+          <w:b w:val="false"/>
+          <w:bCs w:val="false"/>
+          <w:i/>
+          <w:iCs/>
+          <w:lang w:val="hr-HR"/>
+        </w:rPr>
+        <w:t>vrijednost_broja</w:t>
+      </w:r>
+      <w:r>
+        <w:rPr>
+          <w:rFonts w:ascii="Times New Roman" w:hAnsi="Times New Roman"/>
+          <w:b w:val="false"/>
+          <w:bCs w:val="false"/>
+          <w:i w:val="false"/>
+          <w:iCs w:val="false"/>
+          <w:lang w:val="hr-HR"/>
+        </w:rPr>
+        <w:t xml:space="preserve"> i </w:t>
+      </w:r>
+      <w:r>
+        <w:rPr>
+          <w:rFonts w:ascii="Times New Roman" w:hAnsi="Times New Roman"/>
+          <w:b w:val="false"/>
+          <w:bCs w:val="false"/>
+          <w:i/>
+          <w:iCs/>
+          <w:lang w:val="hr-HR"/>
+        </w:rPr>
+        <w:t>komentar</w:t>
+      </w:r>
+      <w:r>
+        <w:rPr>
+          <w:rFonts w:ascii="Times New Roman" w:hAnsi="Times New Roman"/>
+          <w:b w:val="false"/>
+          <w:bCs w:val="false"/>
+          <w:i w:val="false"/>
+          <w:iCs w:val="false"/>
+          <w:lang w:val="hr-HR"/>
+        </w:rPr>
+        <w:t>.</w:t>
+      </w:r>
+    </w:p>
+    <w:p>
+      <w:pPr>
+        <w:pStyle w:val="Normal"/>
+        <w:bidi w:val="0"/>
+        <w:jc w:val="both"/>
+        <w:rPr>
+          <w:rFonts w:ascii="Times New Roman" w:hAnsi="Times New Roman"/>
+          <w:b w:val="false"/>
+          <w:b w:val="false"/>
+          <w:bCs w:val="false"/>
+          <w:lang w:val="hr-HR"/>
+        </w:rPr>
+      </w:pPr>
+      <w:r>
+        <w:rPr/>
       </w:r>
     </w:p>
     <w:p>
@@ -1853,7 +2479,61 @@
           <w:szCs w:val="24"/>
           <w:lang w:val="hr-HR"/>
         </w:rPr>
-        <w:t xml:space="preserve">Afroazijatski prajezik, rekonstruirani jezik koji se govorio u današnjoj Etiopiji oko 12'000 godina prije nove ere (na kraju zadnjeg ledenog doba), naravno,  pripadao je afroazijatskoj skupini jezika. Nije imao poznatog roditelja, i zato je u trećem stupcu </w:t>
+        <w:t xml:space="preserve">Afroazijatski prajezik, rekonstruirani jezik koji se govorio u današnjoj Etiopiji oko 12'000 godina prije nove ere (na kraju zadnjeg ledenog doba), naravno,  pripadao je afroazijatskoj skupini jezika. </w:t>
+      </w:r>
+      <w:r>
+        <w:rPr>
+          <w:rFonts w:ascii="Times New Roman" w:hAnsi="Times New Roman"/>
+          <w:b w:val="false"/>
+          <w:bCs w:val="false"/>
+          <w:i w:val="false"/>
+          <w:iCs w:val="false"/>
+          <w:sz w:val="24"/>
+          <w:szCs w:val="24"/>
+          <w:lang w:val="hr-HR"/>
+        </w:rPr>
+        <w:t>To je najraniji prajezik s općeprihvaćenom rekonstrukcijom.</w:t>
+      </w:r>
+      <w:r>
+        <w:rPr>
+          <w:rFonts w:ascii="Times New Roman" w:hAnsi="Times New Roman"/>
+          <w:b w:val="false"/>
+          <w:bCs w:val="false"/>
+          <w:i w:val="false"/>
+          <w:iCs w:val="false"/>
+          <w:sz w:val="24"/>
+          <w:szCs w:val="24"/>
+          <w:lang w:val="hr-HR"/>
+        </w:rPr>
+        <w:t xml:space="preserve"> </w:t>
+      </w:r>
+      <w:r>
+        <w:rPr>
+          <w:rFonts w:eastAsia="NSimSun" w:cs="Lucida Sans" w:ascii="Times New Roman" w:hAnsi="Times New Roman"/>
+          <w:b w:val="false"/>
+          <w:bCs w:val="false"/>
+          <w:i w:val="false"/>
+          <w:iCs w:val="false"/>
+          <w:color w:val="auto"/>
+          <w:kern w:val="2"/>
+          <w:sz w:val="24"/>
+          <w:szCs w:val="24"/>
+          <w:lang w:val="hr-HR" w:eastAsia="zh-CN" w:bidi="hi-IN"/>
+        </w:rPr>
+        <w:t>Afroazijatski prajezik nije</w:t>
+      </w:r>
+      <w:r>
+        <w:rPr>
+          <w:rFonts w:ascii="Times New Roman" w:hAnsi="Times New Roman"/>
+          <w:b w:val="false"/>
+          <w:bCs w:val="false"/>
+          <w:i w:val="false"/>
+          <w:iCs w:val="false"/>
+          <w:sz w:val="24"/>
+          <w:szCs w:val="24"/>
+          <w:lang w:val="hr-HR"/>
+        </w:rPr>
+        <w:t xml:space="preserve"> imao poznatog roditelja, i zato je u trećem stupcu </w:t>
       </w:r>
       <w:r>
         <w:rPr>
@@ -5918,9 +6598,8 @@
       </w:pPr>
       <w:r>
         <w:rPr>
-          <w:sz w:val="16"/>
-          <w:szCs w:val="16"/>
-          <w:lang w:val="hr-HR"/>
+          <w:i w:val="false"/>
+          <w:iCs w:val="false"/>
         </w:rPr>
       </w:r>
     </w:p>
@@ -6088,96 +6767,95 @@
       </w:pPr>
       <w:r>
         <w:rPr>
+          <w:i w:val="false"/>
+          <w:iCs w:val="false"/>
+        </w:rPr>
+      </w:r>
+    </w:p>
+    <w:p>
+      <w:pPr>
+        <w:pStyle w:val="Normal"/>
+        <w:bidi w:val="0"/>
+        <w:jc w:val="both"/>
+        <w:rPr>
+          <w:rFonts w:ascii="Times New Roman" w:hAnsi="Times New Roman"/>
+          <w:b w:val="false"/>
+          <w:b w:val="false"/>
+          <w:bCs w:val="false"/>
+          <w:sz w:val="24"/>
+          <w:szCs w:val="24"/>
+          <w:lang w:val="hr-HR"/>
+        </w:rPr>
+      </w:pPr>
+      <w:r>
+        <w:rPr>
+          <w:rFonts w:ascii="Times New Roman" w:hAnsi="Times New Roman"/>
+          <w:b w:val="false"/>
+          <w:bCs w:val="false"/>
+          <w:i w:val="false"/>
+          <w:iCs w:val="false"/>
+          <w:sz w:val="24"/>
+          <w:szCs w:val="24"/>
+          <w:lang w:val="hr-HR"/>
+        </w:rPr>
+        <w:t>SQLite je na taj upit odgovorio sa:</w:t>
+      </w:r>
+    </w:p>
+    <w:p>
+      <w:pPr>
+        <w:pStyle w:val="Normal"/>
+        <w:bidi w:val="0"/>
+        <w:jc w:val="both"/>
+        <w:rPr>
           <w:sz w:val="16"/>
           <w:szCs w:val="16"/>
-          <w:lang w:val="hr-HR"/>
-        </w:rPr>
-      </w:r>
-    </w:p>
-    <w:p>
-      <w:pPr>
-        <w:pStyle w:val="Normal"/>
-        <w:bidi w:val="0"/>
-        <w:jc w:val="both"/>
-        <w:rPr>
-          <w:rFonts w:ascii="Times New Roman" w:hAnsi="Times New Roman"/>
-          <w:b w:val="false"/>
-          <w:b w:val="false"/>
-          <w:bCs w:val="false"/>
-          <w:sz w:val="24"/>
-          <w:szCs w:val="24"/>
-          <w:lang w:val="hr-HR"/>
-        </w:rPr>
-      </w:pPr>
-      <w:r>
-        <w:rPr>
-          <w:rFonts w:ascii="Times New Roman" w:hAnsi="Times New Roman"/>
-          <w:b w:val="false"/>
-          <w:bCs w:val="false"/>
-          <w:i w:val="false"/>
-          <w:iCs w:val="false"/>
-          <w:sz w:val="24"/>
-          <w:szCs w:val="24"/>
-          <w:lang w:val="hr-HR"/>
-        </w:rPr>
-        <w:t>SQLite je na taj upit odgovorio sa:</w:t>
-      </w:r>
-    </w:p>
-    <w:p>
-      <w:pPr>
-        <w:pStyle w:val="Normal"/>
-        <w:bidi w:val="0"/>
-        <w:jc w:val="both"/>
+        </w:rPr>
+      </w:pPr>
+      <w:r>
         <w:rPr>
           <w:sz w:val="16"/>
           <w:szCs w:val="16"/>
         </w:rPr>
-      </w:pPr>
-      <w:r>
+      </w:r>
+    </w:p>
+    <w:p>
+      <w:pPr>
+        <w:pStyle w:val="Normal"/>
+        <w:bidi w:val="0"/>
+        <w:jc w:val="both"/>
+        <w:rPr>
+          <w:rFonts w:ascii="Courier New" w:hAnsi="Courier New"/>
+        </w:rPr>
+      </w:pPr>
+      <w:r>
+        <w:rPr>
+          <w:rFonts w:ascii="Courier New" w:hAnsi="Courier New"/>
+          <w:b w:val="false"/>
+          <w:bCs w:val="false"/>
+          <w:i w:val="false"/>
+          <w:iCs w:val="false"/>
+          <w:sz w:val="24"/>
+          <w:szCs w:val="24"/>
+          <w:lang w:val="hr-HR"/>
+        </w:rPr>
+        <w:t>11.8421052631579</w:t>
+      </w:r>
+    </w:p>
+    <w:p>
+      <w:pPr>
+        <w:pStyle w:val="Normal"/>
+        <w:bidi w:val="0"/>
+        <w:jc w:val="both"/>
         <w:rPr>
           <w:sz w:val="16"/>
           <w:szCs w:val="16"/>
         </w:rPr>
-      </w:r>
-    </w:p>
-    <w:p>
-      <w:pPr>
-        <w:pStyle w:val="Normal"/>
-        <w:bidi w:val="0"/>
-        <w:jc w:val="both"/>
-        <w:rPr>
-          <w:rFonts w:ascii="Courier New" w:hAnsi="Courier New"/>
-        </w:rPr>
-      </w:pPr>
-      <w:r>
-        <w:rPr>
-          <w:rFonts w:ascii="Courier New" w:hAnsi="Courier New"/>
-          <w:b w:val="false"/>
-          <w:bCs w:val="false"/>
-          <w:i w:val="false"/>
-          <w:iCs w:val="false"/>
-          <w:sz w:val="24"/>
-          <w:szCs w:val="24"/>
-          <w:lang w:val="hr-HR"/>
-        </w:rPr>
-        <w:t>11.8421052631579</w:t>
-      </w:r>
-    </w:p>
-    <w:p>
-      <w:pPr>
-        <w:pStyle w:val="Normal"/>
-        <w:bidi w:val="0"/>
-        <w:jc w:val="both"/>
+      </w:pPr>
+      <w:r>
         <w:rPr>
           <w:sz w:val="16"/>
           <w:szCs w:val="16"/>
         </w:rPr>
-      </w:pPr>
-      <w:r>
-        <w:rPr>
-          <w:sz w:val="16"/>
-          <w:szCs w:val="16"/>
-        </w:rPr>
       </w:r>
     </w:p>
     <w:p>
@@ -6501,20 +7179,7 @@
           <w:szCs w:val="24"/>
           <w:lang w:val="hr-HR"/>
         </w:rPr>
-        <w:t>U</w:t>
-      </w:r>
-      <w:r>
-        <w:rPr>
-          <w:rFonts w:ascii="Times New Roman" w:hAnsi="Times New Roman"/>
-          <w:b w:val="false"/>
-          <w:bCs w:val="false"/>
-          <w:i w:val="false"/>
-          <w:iCs w:val="false"/>
-          <w:sz w:val="24"/>
-          <w:szCs w:val="24"/>
-          <w:lang w:val="hr-HR"/>
-        </w:rPr>
-        <w:t xml:space="preserve">pitajmo zatim u koliko posto jezika riječi za </w:t>
+        <w:t xml:space="preserve">Upitajmo zatim u koliko posto jezika riječi za </w:t>
       </w:r>
       <w:r>
         <w:rPr>
@@ -6566,33 +7231,7 @@
           <w:szCs w:val="24"/>
           <w:lang w:val="hr-HR"/>
         </w:rPr>
-        <w:t xml:space="preserve"> počinju s istim slovom, </w:t>
-      </w:r>
-      <w:r>
-        <w:rPr>
-          <w:rFonts w:ascii="Times New Roman" w:hAnsi="Times New Roman"/>
-          <w:b w:val="false"/>
-          <w:bCs w:val="false"/>
-          <w:i w:val="false"/>
-          <w:iCs w:val="false"/>
-          <w:sz w:val="24"/>
-          <w:szCs w:val="24"/>
-          <w:lang w:val="hr-HR"/>
-        </w:rPr>
-        <w:t>što iz nekog meni nedokučivog razloga očito vrijedi za velik broj jezika</w:t>
-      </w:r>
-      <w:r>
-        <w:rPr>
-          <w:rFonts w:ascii="Times New Roman" w:hAnsi="Times New Roman"/>
-          <w:b w:val="false"/>
-          <w:bCs w:val="false"/>
-          <w:i w:val="false"/>
-          <w:iCs w:val="false"/>
-          <w:sz w:val="24"/>
-          <w:szCs w:val="24"/>
-          <w:lang w:val="hr-HR"/>
-        </w:rPr>
-        <w:t>:</w:t>
+        <w:t xml:space="preserve"> počinju s istim slovom, što iz nekog meni nedokučivog razloga očito vrijedi za velik broj jezika:</w:t>
       </w:r>
     </w:p>
     <w:p>

</xml_diff>

<commit_message>
Mentioned that in Hungarian names for 4 and 8 start with the same letter
</commit_message>
<xml_diff>
--- a/baza_podataka_o_nazivima_brojeva.docx
+++ b/baza_podataka_o_nazivima_brojeva.docx
@@ -140,7 +140,12 @@
         </w:rPr>
       </w:pPr>
       <w:r>
-        <w:rPr/>
+        <w:rPr>
+          <w:rFonts w:ascii="Times New Roman" w:hAnsi="Times New Roman"/>
+          <w:b w:val="false"/>
+          <w:bCs w:val="false"/>
+          <w:lang w:val="hr-HR"/>
+        </w:rPr>
       </w:r>
     </w:p>
     <w:p>
@@ -267,7 +272,12 @@
         </w:rPr>
       </w:pPr>
       <w:r>
-        <w:rPr/>
+        <w:rPr>
+          <w:rFonts w:ascii="Times New Roman" w:hAnsi="Times New Roman"/>
+          <w:b w:val="false"/>
+          <w:bCs w:val="false"/>
+          <w:lang w:val="hr-HR"/>
+        </w:rPr>
       </w:r>
     </w:p>
     <w:p>
@@ -347,7 +357,12 @@
         </w:rPr>
       </w:pPr>
       <w:r>
-        <w:rPr/>
+        <w:rPr>
+          <w:rFonts w:ascii="Times New Roman" w:hAnsi="Times New Roman"/>
+          <w:b w:val="false"/>
+          <w:bCs w:val="false"/>
+          <w:lang w:val="hr-HR"/>
+        </w:rPr>
       </w:r>
     </w:p>
     <w:p>
@@ -493,7 +508,12 @@
         </w:rPr>
       </w:pPr>
       <w:r>
-        <w:rPr/>
+        <w:rPr>
+          <w:rFonts w:ascii="Times New Roman" w:hAnsi="Times New Roman"/>
+          <w:b w:val="false"/>
+          <w:bCs w:val="false"/>
+          <w:lang w:val="hr-HR"/>
+        </w:rPr>
       </w:r>
     </w:p>
     <w:p>
@@ -599,7 +619,12 @@
         </w:rPr>
       </w:pPr>
       <w:r>
-        <w:rPr/>
+        <w:rPr>
+          <w:rFonts w:ascii="Times New Roman" w:hAnsi="Times New Roman"/>
+          <w:b w:val="false"/>
+          <w:bCs w:val="false"/>
+          <w:lang w:val="hr-HR"/>
+        </w:rPr>
       </w:r>
     </w:p>
     <w:p>
@@ -749,7 +774,12 @@
         </w:rPr>
       </w:pPr>
       <w:r>
-        <w:rPr/>
+        <w:rPr>
+          <w:rFonts w:ascii="Times New Roman" w:hAnsi="Times New Roman"/>
+          <w:b w:val="false"/>
+          <w:bCs w:val="false"/>
+          <w:lang w:val="hr-HR"/>
+        </w:rPr>
       </w:r>
     </w:p>
     <w:p>
@@ -2479,33 +2509,7 @@
           <w:szCs w:val="24"/>
           <w:lang w:val="hr-HR"/>
         </w:rPr>
-        <w:t xml:space="preserve">Afroazijatski prajezik, rekonstruirani jezik koji se govorio u današnjoj Etiopiji oko 12'000 godina prije nove ere (na kraju zadnjeg ledenog doba), naravno,  pripadao je afroazijatskoj skupini jezika. </w:t>
-      </w:r>
-      <w:r>
-        <w:rPr>
-          <w:rFonts w:ascii="Times New Roman" w:hAnsi="Times New Roman"/>
-          <w:b w:val="false"/>
-          <w:bCs w:val="false"/>
-          <w:i w:val="false"/>
-          <w:iCs w:val="false"/>
-          <w:sz w:val="24"/>
-          <w:szCs w:val="24"/>
-          <w:lang w:val="hr-HR"/>
-        </w:rPr>
-        <w:t>To je najraniji prajezik s općeprihvaćenom rekonstrukcijom.</w:t>
-      </w:r>
-      <w:r>
-        <w:rPr>
-          <w:rFonts w:ascii="Times New Roman" w:hAnsi="Times New Roman"/>
-          <w:b w:val="false"/>
-          <w:bCs w:val="false"/>
-          <w:i w:val="false"/>
-          <w:iCs w:val="false"/>
-          <w:sz w:val="24"/>
-          <w:szCs w:val="24"/>
-          <w:lang w:val="hr-HR"/>
-        </w:rPr>
-        <w:t xml:space="preserve"> </w:t>
+        <w:t xml:space="preserve">Afroazijatski prajezik, rekonstruirani jezik koji se govorio u današnjoj Etiopiji oko 12'000 godina prije nove ere (na kraju zadnjeg ledenog doba), naravno,  pripadao je afroazijatskoj skupini jezika. To je najraniji prajezik s općeprihvaćenom rekonstrukcijom. </w:t>
       </w:r>
       <w:r>
         <w:rPr>
@@ -7150,7 +7154,98 @@
           <w:szCs w:val="24"/>
           <w:lang w:val="hr-HR"/>
         </w:rPr>
-        <w:t>plus nastavak za dual, ali mislim da ta etimologija baš ne pripada glavnoj struji lingvistike.</w:t>
+        <w:t xml:space="preserve">plus nastavak za dual, ali mislim da ta etimologija baš ne pripada glavnoj struji lingvistike. </w:t>
+      </w:r>
+      <w:r>
+        <w:rPr>
+          <w:rFonts w:ascii="Times New Roman" w:hAnsi="Times New Roman"/>
+          <w:b w:val="false"/>
+          <w:bCs w:val="false"/>
+          <w:i w:val="false"/>
+          <w:iCs w:val="false"/>
+          <w:sz w:val="24"/>
+          <w:szCs w:val="24"/>
+          <w:lang w:val="hr-HR"/>
+        </w:rPr>
+        <w:t xml:space="preserve">Mogli bismo SQLite upitati za koliko jezika vrijedi da riječ za broj osam dolazi od riječi za broj četiri tako da ga pitamo u koliko jezika te riječi počinju istim slovom, ali mislim da bi to uglavnom dalo </w:t>
+      </w:r>
+      <w:r>
+        <w:rPr>
+          <w:rFonts w:ascii="Times New Roman" w:hAnsi="Times New Roman"/>
+          <w:b w:val="false"/>
+          <w:bCs w:val="false"/>
+          <w:i/>
+          <w:iCs/>
+          <w:sz w:val="24"/>
+          <w:szCs w:val="24"/>
+          <w:lang w:val="hr-HR"/>
+        </w:rPr>
+        <w:t>false positives</w:t>
+      </w:r>
+      <w:r>
+        <w:rPr>
+          <w:rFonts w:ascii="Times New Roman" w:hAnsi="Times New Roman"/>
+          <w:b w:val="false"/>
+          <w:bCs w:val="false"/>
+          <w:i w:val="false"/>
+          <w:iCs w:val="false"/>
+          <w:sz w:val="24"/>
+          <w:szCs w:val="24"/>
+          <w:lang w:val="hr-HR"/>
+        </w:rPr>
+        <w:t xml:space="preserve">e. Jedini takav jezik koji sam našao jest mađarski jezik, gdje riječ za broj četiri </w:t>
+      </w:r>
+      <w:r>
+        <w:rPr>
+          <w:rFonts w:ascii="Times New Roman" w:hAnsi="Times New Roman"/>
+          <w:b w:val="false"/>
+          <w:bCs w:val="false"/>
+          <w:i/>
+          <w:iCs/>
+          <w:sz w:val="24"/>
+          <w:szCs w:val="24"/>
+          <w:lang w:val="hr-HR"/>
+        </w:rPr>
+        <w:t>negy</w:t>
+      </w:r>
+      <w:r>
+        <w:rPr>
+          <w:rFonts w:ascii="Times New Roman" w:hAnsi="Times New Roman"/>
+          <w:b w:val="false"/>
+          <w:bCs w:val="false"/>
+          <w:i w:val="false"/>
+          <w:iCs w:val="false"/>
+          <w:sz w:val="24"/>
+          <w:szCs w:val="24"/>
+          <w:lang w:val="hr-HR"/>
+        </w:rPr>
+        <w:t xml:space="preserve">, a riječ za broj osam </w:t>
+      </w:r>
+      <w:r>
+        <w:rPr>
+          <w:rFonts w:ascii="Times New Roman" w:hAnsi="Times New Roman"/>
+          <w:b w:val="false"/>
+          <w:bCs w:val="false"/>
+          <w:i/>
+          <w:iCs/>
+          <w:sz w:val="24"/>
+          <w:szCs w:val="24"/>
+          <w:lang w:val="hr-HR"/>
+        </w:rPr>
+        <w:t>nyolc</w:t>
+      </w:r>
+      <w:r>
+        <w:rPr>
+          <w:rFonts w:ascii="Times New Roman" w:hAnsi="Times New Roman"/>
+          <w:b w:val="false"/>
+          <w:bCs w:val="false"/>
+          <w:i w:val="false"/>
+          <w:iCs w:val="false"/>
+          <w:sz w:val="24"/>
+          <w:szCs w:val="24"/>
+          <w:lang w:val="hr-HR"/>
+        </w:rPr>
+        <w:t>, a te dvije riječi najvjerojatnije samo slučajno počinju istim slovom (nije riječ ni o istom fonemu).</w:t>
       </w:r>
     </w:p>
     <w:p>
@@ -11185,7 +11280,7 @@
       </w:footnotePr>
       <w:type w:val="nextPage"/>
       <w:pgSz w:w="12240" w:h="15840"/>
-      <w:pgMar w:left="1134" w:right="1134" w:header="0" w:top="1134" w:footer="0" w:bottom="1134" w:gutter="0"/>
+      <w:pgMar w:left="1134" w:right="1134" w:gutter="0" w:header="0" w:top="1134" w:footer="0" w:bottom="1134"/>
       <w:pgNumType w:fmt="decimal"/>
       <w:formProt w:val="false"/>
       <w:textDirection w:val="lrTb"/>

</xml_diff>

<commit_message>
A bit more about the connection between names for 4 and 8...
</commit_message>
<xml_diff>
--- a/baza_podataka_o_nazivima_brojeva.docx
+++ b/baza_podataka_o_nazivima_brojeva.docx
@@ -1955,7 +1955,128 @@
           <w:iCs w:val="false"/>
           <w:lang w:val="hr-HR"/>
         </w:rPr>
-        <w:t>Očito, u toj bazi podataka nema mjesta za kreole i pidžine, jezike s dva ili više roditelja. Da to napravimo, morali bismo napraviti još jednu tablicu koja bi predstavljala tu vezu roditelj-dijete, čiji bi se primarni ključ sastojao od dva strana ključa koja referiraju na pojedine jezike (kako se veze više-na-više rade u relacijskim bazama podataka). Smatram da bi to bazu podataka učinilo znatno kompliciranijom, te da nije vrijedno toga.</w:t>
+        <w:t xml:space="preserve">Očito, u toj bazi podataka nema mjesta za kreole i pidžine, jezike s dva ili više roditelja. Da to napravimo, morali bismo napraviti još jednu tablicu koja bi predstavljala tu vezu roditelj-dijete, čiji bi se primarni ključ sastojao od dva strana ključa koja referiraju na pojedine jezike (kako se veze više-na-više rade u relacijskim bazama podataka). Smatram da bi to bazu podataka učinilo znatno kompliciranijom, te da nije vrijedno toga. </w:t>
+      </w:r>
+      <w:r>
+        <w:rPr>
+          <w:rFonts w:ascii="Times New Roman" w:hAnsi="Times New Roman"/>
+          <w:b w:val="false"/>
+          <w:bCs w:val="false"/>
+          <w:i w:val="false"/>
+          <w:iCs w:val="false"/>
+          <w:lang w:val="hr-HR"/>
+        </w:rPr>
+        <w:t xml:space="preserve">Primijetite i da baza podataka nije u 3. normalnoj formi, to jest, da u njoj postoji tranzitivna ovisnost. Naime, </w:t>
+      </w:r>
+      <w:r>
+        <w:rPr>
+          <w:rFonts w:ascii="Times New Roman" w:hAnsi="Times New Roman"/>
+          <w:b w:val="false"/>
+          <w:bCs w:val="false"/>
+          <w:i/>
+          <w:iCs/>
+          <w:lang w:val="hr-HR"/>
+        </w:rPr>
+        <w:t>language_family</w:t>
+      </w:r>
+      <w:r>
+        <w:rPr>
+          <w:rFonts w:ascii="Times New Roman" w:hAnsi="Times New Roman"/>
+          <w:b w:val="false"/>
+          <w:bCs w:val="false"/>
+          <w:i w:val="false"/>
+          <w:iCs w:val="false"/>
+          <w:lang w:val="hr-HR"/>
+        </w:rPr>
+        <w:t xml:space="preserve"> u relaciji</w:t>
+      </w:r>
+      <w:r>
+        <w:rPr>
+          <w:rFonts w:ascii="Times New Roman" w:hAnsi="Times New Roman"/>
+          <w:b w:val="false"/>
+          <w:bCs w:val="false"/>
+          <w:i/>
+          <w:iCs/>
+          <w:lang w:val="hr-HR"/>
+        </w:rPr>
+        <w:t xml:space="preserve"> languages </w:t>
+      </w:r>
+      <w:r>
+        <w:rPr>
+          <w:rFonts w:ascii="Times New Roman" w:hAnsi="Times New Roman"/>
+          <w:b w:val="false"/>
+          <w:bCs w:val="false"/>
+          <w:i w:val="false"/>
+          <w:iCs w:val="false"/>
+          <w:lang w:val="hr-HR"/>
+        </w:rPr>
+        <w:t xml:space="preserve">ovisi o </w:t>
+      </w:r>
+      <w:r>
+        <w:rPr>
+          <w:rFonts w:ascii="Times New Roman" w:hAnsi="Times New Roman"/>
+          <w:b w:val="false"/>
+          <w:bCs w:val="false"/>
+          <w:i/>
+          <w:iCs/>
+          <w:lang w:val="hr-HR"/>
+        </w:rPr>
+        <w:t>parent_language</w:t>
+      </w:r>
+      <w:r>
+        <w:rPr>
+          <w:rFonts w:ascii="Times New Roman" w:hAnsi="Times New Roman"/>
+          <w:b w:val="false"/>
+          <w:bCs w:val="false"/>
+          <w:i w:val="false"/>
+          <w:iCs w:val="false"/>
+          <w:lang w:val="hr-HR"/>
+        </w:rPr>
+        <w:t xml:space="preserve">, a </w:t>
+      </w:r>
+      <w:r>
+        <w:rPr>
+          <w:rFonts w:ascii="Times New Roman" w:hAnsi="Times New Roman"/>
+          <w:b w:val="false"/>
+          <w:bCs w:val="false"/>
+          <w:i/>
+          <w:iCs/>
+          <w:lang w:val="hr-HR"/>
+        </w:rPr>
+        <w:t>parent_language</w:t>
+      </w:r>
+      <w:r>
+        <w:rPr>
+          <w:rFonts w:ascii="Times New Roman" w:hAnsi="Times New Roman"/>
+          <w:b w:val="false"/>
+          <w:bCs w:val="false"/>
+          <w:i w:val="false"/>
+          <w:iCs w:val="false"/>
+          <w:lang w:val="hr-HR"/>
+        </w:rPr>
+        <w:t xml:space="preserve"> ovisi o primarnom ključu</w:t>
+      </w:r>
+      <w:r>
+        <w:rPr>
+          <w:rFonts w:ascii="Times New Roman" w:hAnsi="Times New Roman"/>
+          <w:b w:val="false"/>
+          <w:bCs w:val="false"/>
+          <w:i/>
+          <w:iCs/>
+          <w:lang w:val="hr-HR"/>
+        </w:rPr>
+        <w:t xml:space="preserve"> language_name</w:t>
+      </w:r>
+      <w:r>
+        <w:rPr>
+          <w:rFonts w:ascii="Times New Roman" w:hAnsi="Times New Roman"/>
+          <w:b w:val="false"/>
+          <w:bCs w:val="false"/>
+          <w:i w:val="false"/>
+          <w:iCs w:val="false"/>
+          <w:lang w:val="hr-HR"/>
+        </w:rPr>
+        <w:t>. Nema očitog načina da se taj problem riješi.</w:t>
       </w:r>
     </w:p>
     <w:p>
@@ -6996,7 +7117,36 @@
           <w:szCs w:val="24"/>
           <w:lang w:val="hr-HR"/>
         </w:rPr>
-        <w:t>”. Ima donekle smisla: logično je da prvo u jeziku nastane riječ za broj osam, a tek onda riječ za broj deset (iako ima izuzetaka, recimo, uralski prajezik imao je riječ za broj deset, ali ne i riječ za broj osam). U indoeuropskom prajeziku riječ za broj osam, *</w:t>
+        <w:t>”. Ima donekle smisla: logično je da prvo u jeziku nastane riječ za broj osam, a tek onda riječ za broj deset (iako ima izuzetaka, recimo, uralski prajezik imao je riječ za broj deset, ali ne i riječ za broj osam).</w:t>
+      </w:r>
+    </w:p>
+    <w:p>
+      <w:pPr>
+        <w:pStyle w:val="Normal"/>
+        <w:bidi w:val="0"/>
+        <w:jc w:val="both"/>
+        <w:rPr>
+          <w:rFonts w:ascii="Times New Roman" w:hAnsi="Times New Roman"/>
+          <w:b w:val="false"/>
+          <w:b w:val="false"/>
+          <w:bCs w:val="false"/>
+          <w:sz w:val="24"/>
+          <w:szCs w:val="24"/>
+          <w:lang w:val="hr-HR"/>
+        </w:rPr>
+      </w:pPr>
+      <w:r>
+        <w:rPr>
+          <w:rFonts w:ascii="Times New Roman" w:hAnsi="Times New Roman"/>
+          <w:b w:val="false"/>
+          <w:bCs w:val="false"/>
+          <w:i w:val="false"/>
+          <w:iCs w:val="false"/>
+          <w:sz w:val="24"/>
+          <w:szCs w:val="24"/>
+          <w:lang w:val="hr-HR"/>
+        </w:rPr>
+        <w:t>U indoeuropskom prajeziku riječ za broj osam, *</w:t>
       </w:r>
       <w:r>
         <w:rPr>
@@ -7154,20 +7304,7 @@
           <w:szCs w:val="24"/>
           <w:lang w:val="hr-HR"/>
         </w:rPr>
-        <w:t xml:space="preserve">plus nastavak za dual, ali mislim da ta etimologija baš ne pripada glavnoj struji lingvistike. </w:t>
-      </w:r>
-      <w:r>
-        <w:rPr>
-          <w:rFonts w:ascii="Times New Roman" w:hAnsi="Times New Roman"/>
-          <w:b w:val="false"/>
-          <w:bCs w:val="false"/>
-          <w:i w:val="false"/>
-          <w:iCs w:val="false"/>
-          <w:sz w:val="24"/>
-          <w:szCs w:val="24"/>
-          <w:lang w:val="hr-HR"/>
-        </w:rPr>
-        <w:t xml:space="preserve">Mogli bismo SQLite upitati za koliko jezika vrijedi da riječ za broj osam dolazi od riječi za broj četiri tako da ga pitamo u koliko jezika te riječi počinju istim slovom, ali mislim da bi to uglavnom dalo </w:t>
+        <w:t xml:space="preserve">plus nastavak za dual, ali mislim da ta etimologija baš ne pripada glavnoj struji lingvistike. Mogli bismo SQLite upitati za koliko jezika vrijedi da riječ za broj osam dolazi od riječi za broj četiri tako da ga pitamo u koliko jezika te riječi počinju istim slovom, ali mislim da bi to uglavnom dalo </w:t>
       </w:r>
       <w:r>
         <w:rPr>
@@ -7193,7 +7330,33 @@
           <w:szCs w:val="24"/>
           <w:lang w:val="hr-HR"/>
         </w:rPr>
-        <w:t xml:space="preserve">e. Jedini takav jezik koji sam našao jest mađarski jezik, gdje riječ za broj četiri </w:t>
+        <w:t xml:space="preserve">e. Jedini takav jezik koji sam </w:t>
+      </w:r>
+      <w:r>
+        <w:rPr>
+          <w:rFonts w:ascii="Times New Roman" w:hAnsi="Times New Roman"/>
+          <w:b w:val="false"/>
+          <w:bCs w:val="false"/>
+          <w:i w:val="false"/>
+          <w:iCs w:val="false"/>
+          <w:sz w:val="24"/>
+          <w:szCs w:val="24"/>
+          <w:lang w:val="hr-HR"/>
+        </w:rPr>
+        <w:t xml:space="preserve">ovako na brzinu </w:t>
+      </w:r>
+      <w:r>
+        <w:rPr>
+          <w:rFonts w:ascii="Times New Roman" w:hAnsi="Times New Roman"/>
+          <w:b w:val="false"/>
+          <w:bCs w:val="false"/>
+          <w:i w:val="false"/>
+          <w:iCs w:val="false"/>
+          <w:sz w:val="24"/>
+          <w:szCs w:val="24"/>
+          <w:lang w:val="hr-HR"/>
+        </w:rPr>
+        <w:t xml:space="preserve">našao jest mađarski jezik, gdje riječ za broj četiri </w:t>
       </w:r>
       <w:r>
         <w:rPr>
@@ -7245,7 +7408,74 @@
           <w:szCs w:val="24"/>
           <w:lang w:val="hr-HR"/>
         </w:rPr>
-        <w:t>, a te dvije riječi najvjerojatnije samo slučajno počinju istim slovom (nije riječ ni o istom fonemu).</w:t>
+        <w:t xml:space="preserve">, a te dvije riječi najvjerojatnije samo slučajno počinju istim slovom (nije riječ ni o istom fonemu). </w:t>
+      </w:r>
+      <w:r>
+        <w:rPr>
+          <w:rFonts w:ascii="Times New Roman" w:hAnsi="Times New Roman"/>
+          <w:b w:val="false"/>
+          <w:bCs w:val="false"/>
+          <w:i w:val="false"/>
+          <w:iCs w:val="false"/>
+          <w:sz w:val="24"/>
+          <w:szCs w:val="24"/>
+          <w:lang w:val="hr-HR"/>
+        </w:rPr>
+        <w:t>Dobro, kad sam pitao SQLite koliki je postotak takvih jezika, on je odgovorio da je to 7.24%. Je li to statistički značajno? Pa, probajmo ga pitati nešto bezveze, tipa, u koliko posto jezika riječi za broj 8 i za broj 1 počinju istim slovom (a nema očitog razloga da riječ za broj osam dolazi od riječi za broj jedan). On je odgovorio da je to 7.89% (drugim riječima, da kolizijska entropija slova u nazivima brojeva iznosi približno -log</w:t>
+      </w:r>
+      <w:r>
+        <w:rPr>
+          <w:rFonts w:ascii="Times New Roman" w:hAnsi="Times New Roman"/>
+          <w:b w:val="false"/>
+          <w:bCs w:val="false"/>
+          <w:i w:val="false"/>
+          <w:iCs w:val="false"/>
+          <w:sz w:val="24"/>
+          <w:szCs w:val="24"/>
+          <w:vertAlign w:val="subscript"/>
+          <w:lang w:val="hr-HR"/>
+        </w:rPr>
+        <w:t>2</w:t>
+      </w:r>
+      <w:r>
+        <w:rPr>
+          <w:rFonts w:ascii="Times New Roman" w:hAnsi="Times New Roman"/>
+          <w:b w:val="false"/>
+          <w:bCs w:val="false"/>
+          <w:i w:val="false"/>
+          <w:iCs w:val="false"/>
+          <w:sz w:val="24"/>
+          <w:szCs w:val="24"/>
+          <w:lang w:val="hr-HR"/>
+        </w:rPr>
+        <w:t>(7.89%)=3.66 bita po simbolu=log</w:t>
+      </w:r>
+      <w:r>
+        <w:rPr>
+          <w:rFonts w:ascii="Times New Roman" w:hAnsi="Times New Roman"/>
+          <w:b w:val="false"/>
+          <w:bCs w:val="false"/>
+          <w:i w:val="false"/>
+          <w:iCs w:val="false"/>
+          <w:sz w:val="24"/>
+          <w:szCs w:val="24"/>
+          <w:vertAlign w:val="subscript"/>
+          <w:lang w:val="hr-HR"/>
+        </w:rPr>
+        <w:t>2</w:t>
+      </w:r>
+      <w:r>
+        <w:rPr>
+          <w:rFonts w:ascii="Times New Roman" w:hAnsi="Times New Roman"/>
+          <w:b w:val="false"/>
+          <w:bCs w:val="false"/>
+          <w:i w:val="false"/>
+          <w:iCs w:val="false"/>
+          <w:sz w:val="24"/>
+          <w:szCs w:val="24"/>
+          <w:lang w:val="hr-HR"/>
+        </w:rPr>
+        <w:t>(12.64) bita po simbolu). Dakle, očito, broj jezika u kojem riječ za broj osam dolazi od riječi za broj četiri nije statistički značajan.</w:t>
       </w:r>
     </w:p>
     <w:p>

</xml_diff>

<commit_message>
Noted that the number 6 is often made using multiplication 2x3 or 3x2
</commit_message>
<xml_diff>
--- a/baza_podataka_o_nazivima_brojeva.docx
+++ b/baza_podataka_o_nazivima_brojeva.docx
@@ -1955,18 +1955,7 @@
           <w:iCs w:val="false"/>
           <w:lang w:val="hr-HR"/>
         </w:rPr>
-        <w:t xml:space="preserve">Očito, u toj bazi podataka nema mjesta za kreole i pidžine, jezike s dva ili više roditelja. Da to napravimo, morali bismo napraviti još jednu tablicu koja bi predstavljala tu vezu roditelj-dijete, čiji bi se primarni ključ sastojao od dva strana ključa koja referiraju na pojedine jezike (kako se veze više-na-više rade u relacijskim bazama podataka). Smatram da bi to bazu podataka učinilo znatno kompliciranijom, te da nije vrijedno toga. </w:t>
-      </w:r>
-      <w:r>
-        <w:rPr>
-          <w:rFonts w:ascii="Times New Roman" w:hAnsi="Times New Roman"/>
-          <w:b w:val="false"/>
-          <w:bCs w:val="false"/>
-          <w:i w:val="false"/>
-          <w:iCs w:val="false"/>
-          <w:lang w:val="hr-HR"/>
-        </w:rPr>
-        <w:t xml:space="preserve">Primijetite i da baza podataka nije u 3. normalnoj formi, to jest, da u njoj postoji tranzitivna ovisnost. Naime, </w:t>
+        <w:t xml:space="preserve">Očito, u toj bazi podataka nema mjesta za kreole i pidžine, jezike s dva ili više roditelja. Da to napravimo, morali bismo napraviti još jednu tablicu koja bi predstavljala tu vezu roditelj-dijete, čiji bi se primarni ključ sastojao od dva strana ključa koja referiraju na pojedine jezike (kako se veze više-na-više rade u relacijskim bazama podataka). Smatram da bi to bazu podataka učinilo znatno kompliciranijom, te da nije vrijedno toga. Primijetite i da baza podataka nije u 3. normalnoj formi, to jest, da u njoj postoji tranzitivna ovisnost. Naime, </w:t>
       </w:r>
       <w:r>
         <w:rPr>
@@ -7330,33 +7319,7 @@
           <w:szCs w:val="24"/>
           <w:lang w:val="hr-HR"/>
         </w:rPr>
-        <w:t xml:space="preserve">e. Jedini takav jezik koji sam </w:t>
-      </w:r>
-      <w:r>
-        <w:rPr>
-          <w:rFonts w:ascii="Times New Roman" w:hAnsi="Times New Roman"/>
-          <w:b w:val="false"/>
-          <w:bCs w:val="false"/>
-          <w:i w:val="false"/>
-          <w:iCs w:val="false"/>
-          <w:sz w:val="24"/>
-          <w:szCs w:val="24"/>
-          <w:lang w:val="hr-HR"/>
-        </w:rPr>
-        <w:t xml:space="preserve">ovako na brzinu </w:t>
-      </w:r>
-      <w:r>
-        <w:rPr>
-          <w:rFonts w:ascii="Times New Roman" w:hAnsi="Times New Roman"/>
-          <w:b w:val="false"/>
-          <w:bCs w:val="false"/>
-          <w:i w:val="false"/>
-          <w:iCs w:val="false"/>
-          <w:sz w:val="24"/>
-          <w:szCs w:val="24"/>
-          <w:lang w:val="hr-HR"/>
-        </w:rPr>
-        <w:t xml:space="preserve">našao jest mađarski jezik, gdje riječ za broj četiri </w:t>
+        <w:t xml:space="preserve">e. Jedini takav jezik koji sam ovako na brzinu našao jest mađarski jezik, gdje riječ za broj četiri </w:t>
       </w:r>
       <w:r>
         <w:rPr>
@@ -7408,20 +7371,7 @@
           <w:szCs w:val="24"/>
           <w:lang w:val="hr-HR"/>
         </w:rPr>
-        <w:t xml:space="preserve">, a te dvije riječi najvjerojatnije samo slučajno počinju istim slovom (nije riječ ni o istom fonemu). </w:t>
-      </w:r>
-      <w:r>
-        <w:rPr>
-          <w:rFonts w:ascii="Times New Roman" w:hAnsi="Times New Roman"/>
-          <w:b w:val="false"/>
-          <w:bCs w:val="false"/>
-          <w:i w:val="false"/>
-          <w:iCs w:val="false"/>
-          <w:sz w:val="24"/>
-          <w:szCs w:val="24"/>
-          <w:lang w:val="hr-HR"/>
-        </w:rPr>
-        <w:t>Dobro, kad sam pitao SQLite koliki je postotak takvih jezika, on je odgovorio da je to 7.24%. Je li to statistički značajno? Pa, probajmo ga pitati nešto bezveze, tipa, u koliko posto jezika riječi za broj 8 i za broj 1 počinju istim slovom (a nema očitog razloga da riječ za broj osam dolazi od riječi za broj jedan). On je odgovorio da je to 7.89% (drugim riječima, da kolizijska entropija slova u nazivima brojeva iznosi približno -log</w:t>
+        <w:t>, a te dvije riječi najvjerojatnije samo slučajno počinju istim slovom (nije riječ ni o istom fonemu). Dobro, kad sam pitao SQLite koliki je postotak takvih jezika, on je odgovorio da je to 7.24%. Je li to statistički značajno? Pa, probajmo ga pitati nešto bezveze, tipa, u koliko posto jezika riječi za broj 8 i za broj 1 počinju istim slovom (a nema očitog razloga da riječ za broj osam dolazi od riječi za broj jedan). On je odgovorio da je to 7.89% (drugim riječima, da kolizijska entropija slova u nazivima brojeva iznosi približno -log</w:t>
       </w:r>
       <w:r>
         <w:rPr>
@@ -7476,6 +7426,165 @@
           <w:lang w:val="hr-HR"/>
         </w:rPr>
         <w:t>(12.64) bita po simbolu). Dakle, očito, broj jezika u kojem riječ za broj osam dolazi od riječi za broj četiri nije statistički značajan.</w:t>
+      </w:r>
+    </w:p>
+    <w:p>
+      <w:pPr>
+        <w:pStyle w:val="Normal"/>
+        <w:bidi w:val="0"/>
+        <w:jc w:val="both"/>
+        <w:rPr>
+          <w:rFonts w:ascii="Times New Roman" w:hAnsi="Times New Roman"/>
+          <w:b w:val="false"/>
+          <w:b w:val="false"/>
+          <w:bCs w:val="false"/>
+          <w:sz w:val="24"/>
+          <w:szCs w:val="24"/>
+          <w:lang w:val="hr-HR"/>
+        </w:rPr>
+      </w:pPr>
+      <w:r>
+        <w:rPr>
+          <w:rFonts w:ascii="Times New Roman" w:hAnsi="Times New Roman"/>
+          <w:b w:val="false"/>
+          <w:bCs w:val="false"/>
+          <w:i w:val="false"/>
+          <w:iCs w:val="false"/>
+          <w:sz w:val="24"/>
+          <w:szCs w:val="24"/>
+          <w:lang w:val="hr-HR"/>
+        </w:rPr>
+        <w:t xml:space="preserve">Pomalo iznenađujuće, postotak jezika u kojem se riječ za broj šest radi multiplikativno (da znači doslovno </w:t>
+      </w:r>
+      <w:r>
+        <w:rPr>
+          <w:rFonts w:ascii="Times New Roman" w:hAnsi="Times New Roman"/>
+          <w:b w:val="false"/>
+          <w:bCs w:val="false"/>
+          <w:i/>
+          <w:iCs/>
+          <w:sz w:val="24"/>
+          <w:szCs w:val="24"/>
+          <w:lang w:val="hr-HR"/>
+        </w:rPr>
+        <w:t>dva puta tri</w:t>
+      </w:r>
+      <w:r>
+        <w:rPr>
+          <w:rFonts w:ascii="Times New Roman" w:hAnsi="Times New Roman"/>
+          <w:b w:val="false"/>
+          <w:bCs w:val="false"/>
+          <w:i w:val="false"/>
+          <w:iCs w:val="false"/>
+          <w:sz w:val="24"/>
+          <w:szCs w:val="24"/>
+          <w:lang w:val="hr-HR"/>
+        </w:rPr>
+        <w:t xml:space="preserve">) ipak jest statistički značajan. Naime, u čak 16.45% jezika u bazi podataka riječi za broj </w:t>
+      </w:r>
+      <w:r>
+        <w:rPr>
+          <w:rFonts w:ascii="Times New Roman" w:hAnsi="Times New Roman"/>
+          <w:b w:val="false"/>
+          <w:bCs w:val="false"/>
+          <w:i/>
+          <w:iCs/>
+          <w:sz w:val="24"/>
+          <w:szCs w:val="24"/>
+          <w:lang w:val="hr-HR"/>
+        </w:rPr>
+        <w:t>dva</w:t>
+      </w:r>
+      <w:r>
+        <w:rPr>
+          <w:rFonts w:ascii="Times New Roman" w:hAnsi="Times New Roman"/>
+          <w:b w:val="false"/>
+          <w:bCs w:val="false"/>
+          <w:i w:val="false"/>
+          <w:iCs w:val="false"/>
+          <w:sz w:val="24"/>
+          <w:szCs w:val="24"/>
+          <w:lang w:val="hr-HR"/>
+        </w:rPr>
+        <w:t xml:space="preserve"> i za broj </w:t>
+      </w:r>
+      <w:r>
+        <w:rPr>
+          <w:rFonts w:ascii="Times New Roman" w:hAnsi="Times New Roman"/>
+          <w:b w:val="false"/>
+          <w:bCs w:val="false"/>
+          <w:i/>
+          <w:iCs/>
+          <w:sz w:val="24"/>
+          <w:szCs w:val="24"/>
+          <w:lang w:val="hr-HR"/>
+        </w:rPr>
+        <w:t>šest</w:t>
+      </w:r>
+      <w:r>
+        <w:rPr>
+          <w:rFonts w:ascii="Times New Roman" w:hAnsi="Times New Roman"/>
+          <w:b w:val="false"/>
+          <w:bCs w:val="false"/>
+          <w:i w:val="false"/>
+          <w:iCs w:val="false"/>
+          <w:sz w:val="24"/>
+          <w:szCs w:val="24"/>
+          <w:lang w:val="hr-HR"/>
+        </w:rPr>
+        <w:t xml:space="preserve"> počinju istim slovom, a u 11.84% jezika u bazi podataka riječi za broj </w:t>
+      </w:r>
+      <w:r>
+        <w:rPr>
+          <w:rFonts w:ascii="Times New Roman" w:hAnsi="Times New Roman"/>
+          <w:b w:val="false"/>
+          <w:bCs w:val="false"/>
+          <w:i/>
+          <w:iCs/>
+          <w:sz w:val="24"/>
+          <w:szCs w:val="24"/>
+          <w:lang w:val="hr-HR"/>
+        </w:rPr>
+        <w:t>tri</w:t>
+      </w:r>
+      <w:r>
+        <w:rPr>
+          <w:rFonts w:ascii="Times New Roman" w:hAnsi="Times New Roman"/>
+          <w:b w:val="false"/>
+          <w:bCs w:val="false"/>
+          <w:i w:val="false"/>
+          <w:iCs w:val="false"/>
+          <w:sz w:val="24"/>
+          <w:szCs w:val="24"/>
+          <w:lang w:val="hr-HR"/>
+        </w:rPr>
+        <w:t xml:space="preserve"> i za broj </w:t>
+      </w:r>
+      <w:r>
+        <w:rPr>
+          <w:rFonts w:ascii="Times New Roman" w:hAnsi="Times New Roman"/>
+          <w:b w:val="false"/>
+          <w:bCs w:val="false"/>
+          <w:i/>
+          <w:iCs/>
+          <w:sz w:val="24"/>
+          <w:szCs w:val="24"/>
+          <w:lang w:val="hr-HR"/>
+        </w:rPr>
+        <w:t>šest</w:t>
+      </w:r>
+      <w:r>
+        <w:rPr>
+          <w:rFonts w:ascii="Times New Roman" w:hAnsi="Times New Roman"/>
+          <w:b w:val="false"/>
+          <w:bCs w:val="false"/>
+          <w:i w:val="false"/>
+          <w:iCs w:val="false"/>
+          <w:sz w:val="24"/>
+          <w:szCs w:val="24"/>
+          <w:lang w:val="hr-HR"/>
+        </w:rPr>
+        <w:t xml:space="preserve"> počinju istim slovom.</w:t>
       </w:r>
     </w:p>
     <w:p>

</xml_diff>

<commit_message>
Commented on NULL values inside the database
</commit_message>
<xml_diff>
--- a/baza_podataka_o_nazivima_brojeva.docx
+++ b/baza_podataka_o_nazivima_brojeva.docx
@@ -2830,6 +2830,280 @@
           <w:lang w:val="hr-HR"/>
         </w:rPr>
         <w:t xml:space="preserve"> da su hipotetske, jer govorimo o jeziku koji se govorio desetak tisuća godina prije pojave pisma.</w:t>
+      </w:r>
+    </w:p>
+    <w:p>
+      <w:pPr>
+        <w:pStyle w:val="Normal"/>
+        <w:bidi w:val="0"/>
+        <w:jc w:val="both"/>
+        <w:rPr>
+          <w:rFonts w:ascii="Times New Roman" w:hAnsi="Times New Roman"/>
+          <w:b w:val="false"/>
+          <w:b w:val="false"/>
+          <w:bCs w:val="false"/>
+          <w:sz w:val="24"/>
+          <w:szCs w:val="24"/>
+          <w:lang w:val="hr-HR"/>
+        </w:rPr>
+      </w:pPr>
+      <w:r>
+        <w:rPr>
+          <w:rFonts w:ascii="Times New Roman" w:hAnsi="Times New Roman"/>
+          <w:b w:val="false"/>
+          <w:bCs w:val="false"/>
+          <w:i w:val="false"/>
+          <w:iCs w:val="false"/>
+          <w:sz w:val="24"/>
+          <w:szCs w:val="24"/>
+          <w:lang w:val="hr-HR"/>
+        </w:rPr>
+        <w:t>NULL vrijednosti su u mojoj bazi podataka razmjerno rijetke. Samo ovi jezici u svojim nazivima brojeva imaju NULL vrijednosti:</w:t>
+      </w:r>
+    </w:p>
+    <w:p>
+      <w:pPr>
+        <w:pStyle w:val="Normal"/>
+        <w:bidi w:val="0"/>
+        <w:jc w:val="left"/>
+        <w:rPr>
+          <w:b w:val="false"/>
+          <w:b w:val="false"/>
+          <w:bCs w:val="false"/>
+          <w:i w:val="false"/>
+          <w:i w:val="false"/>
+          <w:iCs w:val="false"/>
+          <w:sz w:val="24"/>
+          <w:szCs w:val="24"/>
+          <w:lang w:val="hr-HR"/>
+        </w:rPr>
+      </w:pPr>
+      <w:r>
+        <w:rPr>
+          <w:rFonts w:ascii="Courier New" w:hAnsi="Courier New"/>
+        </w:rPr>
+      </w:r>
+    </w:p>
+    <w:p>
+      <w:pPr>
+        <w:pStyle w:val="Normal"/>
+        <w:bidi w:val="0"/>
+        <w:jc w:val="left"/>
+        <w:rPr>
+          <w:rFonts w:ascii="Courier New" w:hAnsi="Courier New"/>
+        </w:rPr>
+      </w:pPr>
+      <w:r>
+        <w:rPr>
+          <w:rFonts w:ascii="Courier New" w:hAnsi="Courier New"/>
+          <w:b w:val="false"/>
+          <w:bCs w:val="false"/>
+          <w:i w:val="false"/>
+          <w:iCs w:val="false"/>
+          <w:sz w:val="24"/>
+          <w:szCs w:val="24"/>
+          <w:lang w:val="hr-HR"/>
+        </w:rPr>
+        <w:t>SELECT COUNT(names_of_numbers.word),names_of_numbers.language_name FROM names_of_numbers GROUP BY names_of_numbers.language_name HAVING COUNT(names_of_numbers.word)&lt;10;</w:t>
+      </w:r>
+    </w:p>
+    <w:p>
+      <w:pPr>
+        <w:pStyle w:val="Normal"/>
+        <w:bidi w:val="0"/>
+        <w:jc w:val="both"/>
+        <w:rPr>
+          <w:rFonts w:ascii="Times New Roman" w:hAnsi="Times New Roman"/>
+          <w:b w:val="false"/>
+          <w:b w:val="false"/>
+          <w:bCs w:val="false"/>
+          <w:sz w:val="24"/>
+          <w:szCs w:val="24"/>
+          <w:lang w:val="hr-HR"/>
+        </w:rPr>
+      </w:pPr>
+      <w:r>
+        <w:rPr/>
+      </w:r>
+    </w:p>
+    <w:p>
+      <w:pPr>
+        <w:pStyle w:val="Normal"/>
+        <w:bidi w:val="0"/>
+        <w:jc w:val="both"/>
+        <w:rPr>
+          <w:rFonts w:ascii="Courier New" w:hAnsi="Courier New"/>
+        </w:rPr>
+      </w:pPr>
+      <w:r>
+        <w:rPr>
+          <w:rFonts w:ascii="Courier New" w:hAnsi="Courier New"/>
+          <w:b w:val="false"/>
+          <w:bCs w:val="false"/>
+          <w:i w:val="false"/>
+          <w:iCs w:val="false"/>
+          <w:sz w:val="24"/>
+          <w:szCs w:val="24"/>
+          <w:lang w:val="hr-HR"/>
+        </w:rPr>
+        <w:t>7|Faliscan</w:t>
+      </w:r>
+    </w:p>
+    <w:p>
+      <w:pPr>
+        <w:pStyle w:val="Normal"/>
+        <w:bidi w:val="0"/>
+        <w:jc w:val="both"/>
+        <w:rPr>
+          <w:rFonts w:ascii="Courier New" w:hAnsi="Courier New"/>
+        </w:rPr>
+      </w:pPr>
+      <w:r>
+        <w:rPr>
+          <w:rFonts w:ascii="Courier New" w:hAnsi="Courier New"/>
+          <w:b w:val="false"/>
+          <w:bCs w:val="false"/>
+          <w:i w:val="false"/>
+          <w:iCs w:val="false"/>
+          <w:sz w:val="24"/>
+          <w:szCs w:val="24"/>
+          <w:lang w:val="hr-HR"/>
+        </w:rPr>
+        <w:t>5|Hittite</w:t>
+      </w:r>
+    </w:p>
+    <w:p>
+      <w:pPr>
+        <w:pStyle w:val="Normal"/>
+        <w:bidi w:val="0"/>
+        <w:jc w:val="both"/>
+        <w:rPr>
+          <w:rFonts w:ascii="Courier New" w:hAnsi="Courier New"/>
+        </w:rPr>
+      </w:pPr>
+      <w:r>
+        <w:rPr>
+          <w:rFonts w:ascii="Courier New" w:hAnsi="Courier New"/>
+          <w:b w:val="false"/>
+          <w:bCs w:val="false"/>
+          <w:i w:val="false"/>
+          <w:iCs w:val="false"/>
+          <w:sz w:val="24"/>
+          <w:szCs w:val="24"/>
+          <w:lang w:val="hr-HR"/>
+        </w:rPr>
+        <w:t>5|Luwian</w:t>
+      </w:r>
+    </w:p>
+    <w:p>
+      <w:pPr>
+        <w:pStyle w:val="Normal"/>
+        <w:bidi w:val="0"/>
+        <w:jc w:val="both"/>
+        <w:rPr>
+          <w:rFonts w:ascii="Courier New" w:hAnsi="Courier New"/>
+        </w:rPr>
+      </w:pPr>
+      <w:r>
+        <w:rPr>
+          <w:rFonts w:ascii="Courier New" w:hAnsi="Courier New"/>
+          <w:b w:val="false"/>
+          <w:bCs w:val="false"/>
+          <w:i w:val="false"/>
+          <w:iCs w:val="false"/>
+          <w:sz w:val="24"/>
+          <w:szCs w:val="24"/>
+          <w:lang w:val="hr-HR"/>
+        </w:rPr>
+        <w:t>6|Lycian</w:t>
+      </w:r>
+    </w:p>
+    <w:p>
+      <w:pPr>
+        <w:pStyle w:val="Normal"/>
+        <w:bidi w:val="0"/>
+        <w:jc w:val="both"/>
+        <w:rPr>
+          <w:rFonts w:ascii="Courier New" w:hAnsi="Courier New"/>
+        </w:rPr>
+      </w:pPr>
+      <w:r>
+        <w:rPr>
+          <w:rFonts w:ascii="Courier New" w:hAnsi="Courier New"/>
+          <w:b w:val="false"/>
+          <w:bCs w:val="false"/>
+          <w:i w:val="false"/>
+          <w:iCs w:val="false"/>
+          <w:sz w:val="24"/>
+          <w:szCs w:val="24"/>
+          <w:lang w:val="hr-HR"/>
+        </w:rPr>
+        <w:t>3|Proto-Afro-Asiatic</w:t>
+      </w:r>
+    </w:p>
+    <w:p>
+      <w:pPr>
+        <w:pStyle w:val="Normal"/>
+        <w:bidi w:val="0"/>
+        <w:jc w:val="both"/>
+        <w:rPr>
+          <w:rFonts w:ascii="Courier New" w:hAnsi="Courier New"/>
+        </w:rPr>
+      </w:pPr>
+      <w:r>
+        <w:rPr>
+          <w:rFonts w:ascii="Courier New" w:hAnsi="Courier New"/>
+          <w:b w:val="false"/>
+          <w:bCs w:val="false"/>
+          <w:i w:val="false"/>
+          <w:iCs w:val="false"/>
+          <w:sz w:val="24"/>
+          <w:szCs w:val="24"/>
+          <w:lang w:val="hr-HR"/>
+        </w:rPr>
+        <w:t>8|Proto-Uralic</w:t>
+      </w:r>
+    </w:p>
+    <w:p>
+      <w:pPr>
+        <w:pStyle w:val="Normal"/>
+        <w:bidi w:val="0"/>
+        <w:jc w:val="both"/>
+        <w:rPr>
+          <w:rFonts w:ascii="Courier New" w:hAnsi="Courier New"/>
+        </w:rPr>
+      </w:pPr>
+      <w:r>
+        <w:rPr>
+          <w:rFonts w:ascii="Courier New" w:hAnsi="Courier New"/>
+          <w:b w:val="false"/>
+          <w:bCs w:val="false"/>
+          <w:i w:val="false"/>
+          <w:iCs w:val="false"/>
+          <w:sz w:val="24"/>
+          <w:szCs w:val="24"/>
+          <w:lang w:val="hr-HR"/>
+        </w:rPr>
+        <w:t>8|Umbrian</w:t>
+      </w:r>
+    </w:p>
+    <w:p>
+      <w:pPr>
+        <w:pStyle w:val="Normal"/>
+        <w:bidi w:val="0"/>
+        <w:jc w:val="both"/>
+        <w:rPr>
+          <w:rFonts w:ascii="Times New Roman" w:hAnsi="Times New Roman"/>
+          <w:b w:val="false"/>
+          <w:b w:val="false"/>
+          <w:bCs w:val="false"/>
+          <w:sz w:val="24"/>
+          <w:szCs w:val="24"/>
+          <w:lang w:val="hr-HR"/>
+        </w:rPr>
+      </w:pPr>
+      <w:r>
+        <w:rPr/>
       </w:r>
     </w:p>
     <w:p>

</xml_diff>